<commit_message>
refs #8557 Nick contribution to the comparison document.
</commit_message>
<xml_diff>
--- a/Design/Diagrams/inelastic/SNS_VS_ISIS_reduction.docx
+++ b/Design/Diagrams/inelastic/SNS_VS_ISIS_reduction.docx
@@ -9,8 +9,13 @@
       <w:r>
         <w:t>SNS/ISIS reduction comparison</w:t>
       </w:r>
-    </w:p>
-    <w:p>
+      <w:bookmarkStart w:id="0" w:name="_GoBack"/>
+      <w:bookmarkEnd w:id="0"/>
+    </w:p>
+    <w:p>
+      <w:pPr>
+        <w:pStyle w:val="Heading2"/>
+      </w:pPr>
       <w:r>
         <w:t>Used terminology:</w:t>
       </w:r>
@@ -2067,15 +2072,13 @@
         <w:ind w:left="284" w:hanging="284"/>
       </w:pPr>
       <w:r>
-        <w:t xml:space="preserve">1) </w:t>
-      </w:r>
-      <w:proofErr w:type="spellStart"/>
-      <w:r>
-        <w:t>Can not</w:t>
-      </w:r>
-      <w:proofErr w:type="spellEnd"/>
-      <w:r>
-        <w:t xml:space="preserve"> be easy run for ISIS</w:t>
+        <w:t>1)</w:t>
+      </w:r>
+      <w:r>
+        <w:t xml:space="preserve"> Can</w:t>
+      </w:r>
+      <w:r>
+        <w:t>not be easy run for ISIS</w:t>
       </w:r>
     </w:p>
     <w:p>
@@ -2353,52 +2356,36 @@
     <w:p>
       <w:pPr>
         <w:rPr>
-          <w:sz w:val="32"/>
-          <w:szCs w:val="32"/>
+          <w:sz w:val="28"/>
+          <w:szCs w:val="28"/>
         </w:rPr>
       </w:pPr>
       <w:proofErr w:type="gramStart"/>
       <w:r>
         <w:rPr>
-          <w:sz w:val="32"/>
-          <w:szCs w:val="32"/>
+          <w:sz w:val="28"/>
+          <w:szCs w:val="28"/>
         </w:rPr>
         <w:t xml:space="preserve">Efforts to improve </w:t>
       </w:r>
       <w:r>
         <w:rPr>
-          <w:sz w:val="32"/>
-          <w:szCs w:val="32"/>
+          <w:sz w:val="28"/>
+          <w:szCs w:val="28"/>
         </w:rPr>
         <w:t>Current reduction</w:t>
       </w:r>
       <w:r>
         <w:rPr>
-          <w:sz w:val="32"/>
-          <w:szCs w:val="32"/>
-        </w:rPr>
-        <w:t xml:space="preserve"> (</w:t>
-      </w:r>
-      <w:bookmarkStart w:id="0" w:name="_GoBack"/>
-      <w:r>
-        <w:rPr>
-          <w:sz w:val="32"/>
-          <w:szCs w:val="32"/>
-        </w:rPr>
-        <w:t>bugs</w:t>
-      </w:r>
-      <w:bookmarkEnd w:id="0"/>
-      <w:r>
-        <w:rPr>
-          <w:sz w:val="32"/>
-          <w:szCs w:val="32"/>
-        </w:rPr>
-        <w:t>)</w:t>
-      </w:r>
-      <w:r>
-        <w:rPr>
-          <w:sz w:val="32"/>
-          <w:szCs w:val="32"/>
+          <w:sz w:val="28"/>
+          <w:szCs w:val="28"/>
+        </w:rPr>
+        <w:t xml:space="preserve"> (bugs)</w:t>
+      </w:r>
+      <w:r>
+        <w:rPr>
+          <w:sz w:val="28"/>
+          <w:szCs w:val="28"/>
         </w:rPr>
         <w:t xml:space="preserve"> and introduce new features.</w:t>
       </w:r>
@@ -2420,14 +2407,14 @@
     <w:p>
       <w:pPr>
         <w:rPr>
-          <w:sz w:val="32"/>
-          <w:szCs w:val="32"/>
-        </w:rPr>
-      </w:pPr>
-      <w:r>
-        <w:rPr>
-          <w:sz w:val="32"/>
-          <w:szCs w:val="32"/>
+          <w:sz w:val="28"/>
+          <w:szCs w:val="28"/>
+        </w:rPr>
+      </w:pPr>
+      <w:r>
+        <w:rPr>
+          <w:sz w:val="28"/>
+          <w:szCs w:val="28"/>
         </w:rPr>
         <w:t>Efforts to understand and verify current SNS for ISIS reduction</w:t>
       </w:r>
@@ -2435,14 +2422,14 @@
     <w:p>
       <w:pPr>
         <w:rPr>
-          <w:sz w:val="32"/>
-          <w:szCs w:val="32"/>
-        </w:rPr>
-      </w:pPr>
-      <w:r>
-        <w:rPr>
-          <w:sz w:val="32"/>
-          <w:szCs w:val="32"/>
+          <w:sz w:val="28"/>
+          <w:szCs w:val="28"/>
+        </w:rPr>
+      </w:pPr>
+      <w:r>
+        <w:rPr>
+          <w:sz w:val="28"/>
+          <w:szCs w:val="28"/>
         </w:rPr>
         <w:t>Efforts to fix some already identified problems.</w:t>
       </w:r>
@@ -2450,23 +2437,23 @@
     <w:p>
       <w:pPr>
         <w:rPr>
-          <w:sz w:val="32"/>
-          <w:szCs w:val="32"/>
+          <w:sz w:val="28"/>
+          <w:szCs w:val="28"/>
         </w:rPr>
       </w:pPr>
       <w:proofErr w:type="gramStart"/>
       <w:r>
         <w:rPr>
-          <w:sz w:val="32"/>
-          <w:szCs w:val="32"/>
+          <w:sz w:val="28"/>
+          <w:szCs w:val="28"/>
         </w:rPr>
         <w:t>Efforts to verify new features already there (e.g. event mode).</w:t>
       </w:r>
       <w:proofErr w:type="gramEnd"/>
       <w:r>
         <w:rPr>
-          <w:sz w:val="32"/>
-          <w:szCs w:val="32"/>
+          <w:sz w:val="28"/>
+          <w:szCs w:val="28"/>
         </w:rPr>
         <w:t xml:space="preserve"> </w:t>
       </w:r>
@@ -2542,14 +2529,13 @@
           <w:szCs w:val="32"/>
         </w:rPr>
       </w:pPr>
-      <w:proofErr w:type="gramStart"/>
       <w:r>
         <w:rPr>
           <w:color w:val="FF0000"/>
           <w:sz w:val="32"/>
           <w:szCs w:val="32"/>
         </w:rPr>
-        <w:t>Code which have a lot of legacy stuff which may not be well</w:t>
+        <w:t>Code ha</w:t>
       </w:r>
       <w:r>
         <w:rPr>
@@ -2557,31 +2543,15 @@
           <w:sz w:val="32"/>
           <w:szCs w:val="32"/>
         </w:rPr>
-        <w:t xml:space="preserve"> understood or not used any more</w:t>
-      </w:r>
-      <w:r>
-        <w:rPr>
-          <w:sz w:val="32"/>
-          <w:szCs w:val="32"/>
-        </w:rPr>
-        <w:t>.</w:t>
-      </w:r>
-      <w:proofErr w:type="gramEnd"/>
-    </w:p>
-    <w:p>
-      <w:pPr>
-        <w:rPr>
-          <w:sz w:val="32"/>
-          <w:szCs w:val="32"/>
-        </w:rPr>
-      </w:pPr>
+        <w:t>s</w:t>
+      </w:r>
       <w:r>
         <w:rPr>
           <w:color w:val="FF0000"/>
           <w:sz w:val="32"/>
           <w:szCs w:val="32"/>
         </w:rPr>
-        <w:t xml:space="preserve">GUI needs </w:t>
+        <w:t xml:space="preserve"> a lot of legacy stuff which may not be well</w:t>
       </w:r>
       <w:r>
         <w:rPr>
@@ -2589,167 +2559,198 @@
           <w:sz w:val="32"/>
           <w:szCs w:val="32"/>
         </w:rPr>
-        <w:t xml:space="preserve">some </w:t>
-      </w:r>
+        <w:t xml:space="preserve"> understood or not used any more</w:t>
+      </w:r>
+      <w:r>
+        <w:rPr>
+          <w:sz w:val="32"/>
+          <w:szCs w:val="32"/>
+        </w:rPr>
+        <w:t>.</w:t>
+      </w:r>
+    </w:p>
+    <w:p>
+      <w:pPr>
+        <w:rPr>
+          <w:sz w:val="32"/>
+          <w:szCs w:val="32"/>
+        </w:rPr>
+      </w:pPr>
       <w:r>
         <w:rPr>
           <w:color w:val="FF0000"/>
           <w:sz w:val="32"/>
           <w:szCs w:val="32"/>
         </w:rPr>
-        <w:t>improvement</w:t>
-      </w:r>
-    </w:p>
-    <w:p>
-      <w:pPr>
+        <w:t xml:space="preserve">GUI needs </w:t>
+      </w:r>
+      <w:r>
         <w:rPr>
           <w:color w:val="FF0000"/>
           <w:sz w:val="32"/>
           <w:szCs w:val="32"/>
         </w:rPr>
-      </w:pPr>
+        <w:t xml:space="preserve">some </w:t>
+      </w:r>
       <w:r>
         <w:rPr>
           <w:color w:val="FF0000"/>
           <w:sz w:val="32"/>
           <w:szCs w:val="32"/>
         </w:rPr>
-        <w:t>Some places are not written very well</w:t>
-      </w:r>
-    </w:p>
-    <w:p>
-      <w:pPr>
-        <w:rPr>
-          <w:sz w:val="32"/>
-          <w:szCs w:val="32"/>
-        </w:rPr>
-      </w:pPr>
-      <w:r>
-        <w:br w:type="column"/>
-      </w:r>
-      <w:r>
-        <w:rPr>
-          <w:sz w:val="32"/>
-          <w:szCs w:val="32"/>
-        </w:rPr>
-        <w:lastRenderedPageBreak/>
-        <w:t>Better data flow separation</w:t>
-      </w:r>
-      <w:r>
-        <w:rPr>
-          <w:sz w:val="32"/>
-          <w:szCs w:val="32"/>
-        </w:rPr>
-        <w:t xml:space="preserve"> but steps is much more difficult to understand.</w:t>
-      </w:r>
-    </w:p>
-    <w:p>
-      <w:pPr>
-        <w:rPr>
-          <w:sz w:val="32"/>
-          <w:szCs w:val="32"/>
-        </w:rPr>
-      </w:pPr>
-      <w:proofErr w:type="gramStart"/>
-      <w:r>
-        <w:rPr>
-          <w:color w:val="00B050"/>
-          <w:sz w:val="32"/>
-          <w:szCs w:val="32"/>
-        </w:rPr>
-        <w:t xml:space="preserve">Cleaner code written on the basis of </w:t>
-      </w:r>
-      <w:r>
-        <w:rPr>
-          <w:color w:val="00B050"/>
-          <w:sz w:val="32"/>
-          <w:szCs w:val="32"/>
-        </w:rPr>
-        <w:t xml:space="preserve">rewriting </w:t>
-      </w:r>
-      <w:r>
-        <w:rPr>
-          <w:color w:val="00B050"/>
-          <w:sz w:val="32"/>
-          <w:szCs w:val="32"/>
-        </w:rPr>
-        <w:t>of the old python code</w:t>
-      </w:r>
-      <w:r>
-        <w:rPr>
-          <w:sz w:val="32"/>
-          <w:szCs w:val="32"/>
-        </w:rPr>
-        <w:t>.</w:t>
-      </w:r>
-      <w:proofErr w:type="gramEnd"/>
-    </w:p>
-    <w:p>
-      <w:pPr>
-        <w:rPr>
-          <w:sz w:val="32"/>
-          <w:szCs w:val="32"/>
-        </w:rPr>
-      </w:pPr>
-      <w:r>
-        <w:rPr>
-          <w:color w:val="00B050"/>
-          <w:sz w:val="32"/>
-          <w:szCs w:val="32"/>
-        </w:rPr>
-        <w:t xml:space="preserve">GUI OK </w:t>
-      </w:r>
-      <w:r>
-        <w:rPr>
-          <w:sz w:val="32"/>
-          <w:szCs w:val="32"/>
-        </w:rPr>
-        <w:t>(</w:t>
-      </w:r>
-      <w:r>
+        <w:t>improvement</w:t>
+      </w:r>
+    </w:p>
+    <w:p>
+      <w:pPr>
         <w:rPr>
           <w:color w:val="FF0000"/>
           <w:sz w:val="32"/>
           <w:szCs w:val="32"/>
         </w:rPr>
-        <w:t>there is</w:t>
-      </w:r>
+      </w:pPr>
       <w:r>
         <w:rPr>
           <w:color w:val="FF0000"/>
           <w:sz w:val="32"/>
           <w:szCs w:val="32"/>
         </w:rPr>
+        <w:t>Some places are not written very well</w:t>
+      </w:r>
+    </w:p>
+    <w:p>
+      <w:pPr>
+        <w:rPr>
+          <w:sz w:val="28"/>
+          <w:szCs w:val="28"/>
+        </w:rPr>
+      </w:pPr>
+      <w:r>
+        <w:br w:type="column"/>
+      </w:r>
+      <w:r>
+        <w:rPr>
+          <w:sz w:val="28"/>
+          <w:szCs w:val="28"/>
+        </w:rPr>
+        <w:lastRenderedPageBreak/>
+        <w:t>Better data flow separation</w:t>
+      </w:r>
+      <w:r>
+        <w:rPr>
+          <w:sz w:val="28"/>
+          <w:szCs w:val="28"/>
+        </w:rPr>
+        <w:t xml:space="preserve"> but steps is much more difficult to understand.</w:t>
+      </w:r>
+    </w:p>
+    <w:p>
+      <w:pPr>
+        <w:rPr>
+          <w:sz w:val="28"/>
+          <w:szCs w:val="28"/>
+        </w:rPr>
+      </w:pPr>
+      <w:proofErr w:type="gramStart"/>
+      <w:r>
+        <w:rPr>
+          <w:color w:val="00B050"/>
+          <w:sz w:val="28"/>
+          <w:szCs w:val="28"/>
+        </w:rPr>
+        <w:t xml:space="preserve">Cleaner code written on the basis of </w:t>
+      </w:r>
+      <w:r>
+        <w:rPr>
+          <w:color w:val="00B050"/>
+          <w:sz w:val="28"/>
+          <w:szCs w:val="28"/>
+        </w:rPr>
+        <w:t xml:space="preserve">rewriting </w:t>
+      </w:r>
+      <w:r>
+        <w:rPr>
+          <w:color w:val="00B050"/>
+          <w:sz w:val="28"/>
+          <w:szCs w:val="28"/>
+        </w:rPr>
+        <w:t>of the old python code</w:t>
+      </w:r>
+      <w:r>
+        <w:rPr>
+          <w:sz w:val="28"/>
+          <w:szCs w:val="28"/>
+        </w:rPr>
+        <w:t>.</w:t>
+      </w:r>
+      <w:proofErr w:type="gramEnd"/>
+    </w:p>
+    <w:p>
+      <w:pPr>
+        <w:rPr>
+          <w:sz w:val="28"/>
+          <w:szCs w:val="28"/>
+        </w:rPr>
+      </w:pPr>
+      <w:r>
+        <w:rPr>
+          <w:color w:val="00B050"/>
+          <w:sz w:val="28"/>
+          <w:szCs w:val="28"/>
+        </w:rPr>
+        <w:t xml:space="preserve">GUI OK </w:t>
+      </w:r>
+      <w:r>
+        <w:rPr>
+          <w:sz w:val="28"/>
+          <w:szCs w:val="28"/>
+        </w:rPr>
+        <w:t>(</w:t>
+      </w:r>
+      <w:r>
+        <w:rPr>
+          <w:color w:val="FF0000"/>
+          <w:sz w:val="28"/>
+          <w:szCs w:val="28"/>
+        </w:rPr>
+        <w:t>there is</w:t>
+      </w:r>
+      <w:r>
+        <w:rPr>
+          <w:color w:val="FF0000"/>
+          <w:sz w:val="28"/>
+          <w:szCs w:val="28"/>
+        </w:rPr>
         <w:t xml:space="preserve"> question about </w:t>
       </w:r>
       <w:r>
         <w:rPr>
           <w:color w:val="FF0000"/>
-          <w:sz w:val="32"/>
-          <w:szCs w:val="32"/>
+          <w:sz w:val="28"/>
+          <w:szCs w:val="28"/>
         </w:rPr>
         <w:t xml:space="preserve">where </w:t>
       </w:r>
       <w:r>
         <w:rPr>
           <w:color w:val="FF0000"/>
-          <w:sz w:val="32"/>
-          <w:szCs w:val="32"/>
+          <w:sz w:val="28"/>
+          <w:szCs w:val="28"/>
         </w:rPr>
         <w:t>defaults</w:t>
       </w:r>
       <w:r>
         <w:rPr>
           <w:color w:val="FF0000"/>
-          <w:sz w:val="32"/>
-          <w:szCs w:val="32"/>
+          <w:sz w:val="28"/>
+          <w:szCs w:val="28"/>
         </w:rPr>
         <w:t xml:space="preserve"> come</w:t>
       </w:r>
       <w:r>
         <w:rPr>
-          <w:sz w:val="32"/>
-          <w:szCs w:val="32"/>
+          <w:sz w:val="28"/>
+          <w:szCs w:val="28"/>
         </w:rPr>
         <w:t>)</w:t>
       </w:r>
@@ -2757,8 +2758,34 @@
     <w:p>
       <w:pPr>
         <w:rPr>
-          <w:sz w:val="32"/>
-          <w:szCs w:val="32"/>
+          <w:color w:val="FF0000"/>
+          <w:sz w:val="28"/>
+          <w:szCs w:val="28"/>
+        </w:rPr>
+      </w:pPr>
+      <w:proofErr w:type="gramStart"/>
+      <w:r>
+        <w:rPr>
+          <w:sz w:val="28"/>
+          <w:szCs w:val="28"/>
+        </w:rPr>
+        <w:t xml:space="preserve">Better written code </w:t>
+      </w:r>
+      <w:r>
+        <w:rPr>
+          <w:color w:val="FF0000"/>
+          <w:sz w:val="28"/>
+          <w:szCs w:val="28"/>
+        </w:rPr>
+        <w:t>though dodgy places can be still found.</w:t>
+      </w:r>
+      <w:proofErr w:type="gramEnd"/>
+    </w:p>
+    <w:p>
+      <w:pPr>
+        <w:rPr>
+          <w:sz w:val="28"/>
+          <w:szCs w:val="28"/>
         </w:rPr>
         <w:sectPr>
           <w:type w:val="continuous"/>
@@ -2768,23 +2795,61 @@
           <w:docGrid w:linePitch="490"/>
         </w:sectPr>
       </w:pPr>
+      <w:r>
+        <w:rPr>
+          <w:color w:val="00B050"/>
+          <w:sz w:val="28"/>
+          <w:szCs w:val="28"/>
+        </w:rPr>
+        <w:t xml:space="preserve">Event support all way through the workflow is implemented better in all SNS </w:t>
+      </w:r>
+      <w:r>
+        <w:rPr>
+          <w:color w:val="00B050"/>
+          <w:sz w:val="28"/>
+          <w:szCs w:val="28"/>
+        </w:rPr>
+        <w:t>workflow</w:t>
+      </w:r>
+      <w:r>
+        <w:rPr>
+          <w:sz w:val="28"/>
+          <w:szCs w:val="28"/>
+        </w:rPr>
+        <w:t>.</w:t>
+      </w:r>
+      <w:r>
+        <w:rPr>
+          <w:sz w:val="28"/>
+          <w:szCs w:val="28"/>
+        </w:rPr>
+        <w:t xml:space="preserve"> (</w:t>
+      </w:r>
       <w:proofErr w:type="gramStart"/>
       <w:r>
         <w:rPr>
-          <w:sz w:val="32"/>
-          <w:szCs w:val="32"/>
-        </w:rPr>
-        <w:t xml:space="preserve">Better written code </w:t>
-      </w:r>
-      <w:r>
-        <w:rPr>
           <w:color w:val="FF0000"/>
-          <w:sz w:val="32"/>
-          <w:szCs w:val="32"/>
-        </w:rPr>
-        <w:t>though dodgy places can be still found.</w:t>
+          <w:sz w:val="24"/>
+          <w:szCs w:val="24"/>
+        </w:rPr>
+        <w:t>though</w:t>
       </w:r>
       <w:proofErr w:type="gramEnd"/>
+      <w:r>
+        <w:rPr>
+          <w:color w:val="FF0000"/>
+          <w:sz w:val="24"/>
+          <w:szCs w:val="24"/>
+        </w:rPr>
+        <w:t xml:space="preserve"> it has to be brought to ISIS in short term</w:t>
+      </w:r>
+      <w:r>
+        <w:rPr>
+          <w:sz w:val="28"/>
+          <w:szCs w:val="28"/>
+        </w:rPr>
+        <w:t>)</w:t>
+      </w:r>
     </w:p>
     <w:p>
       <w:pPr>
@@ -2805,66 +2870,239 @@
     <w:p>
       <w:pPr>
         <w:rPr>
-          <w:color w:val="00B050"/>
+          <w:sz w:val="28"/>
+          <w:szCs w:val="28"/>
+        </w:rPr>
+      </w:pPr>
+      <w:r>
+        <w:rPr>
+          <w:sz w:val="28"/>
+          <w:szCs w:val="28"/>
+        </w:rPr>
+        <w:lastRenderedPageBreak/>
+        <w:t>Python code – better wrapper language</w:t>
+      </w:r>
+      <w:r>
+        <w:rPr>
+          <w:sz w:val="28"/>
+          <w:szCs w:val="28"/>
+        </w:rPr>
+        <w:t xml:space="preserve">. </w:t>
+      </w:r>
+      <w:r>
+        <w:rPr>
           <w:sz w:val="24"/>
           <w:szCs w:val="24"/>
         </w:rPr>
-      </w:pPr>
-      <w:r>
+        <w:t>Any IS expected to know it?</w:t>
+      </w:r>
+    </w:p>
+    <w:p>
+      <w:pPr>
         <w:rPr>
           <w:color w:val="00B050"/>
-        </w:rPr>
-        <w:lastRenderedPageBreak/>
-        <w:t>Python code</w:t>
-      </w:r>
-      <w:r>
-        <w:rPr>
-          <w:color w:val="00B050"/>
-        </w:rPr>
-        <w:t xml:space="preserve"> – </w:t>
-      </w:r>
-      <w:r>
-        <w:rPr>
-          <w:color w:val="00B050"/>
+          <w:sz w:val="28"/>
+          <w:szCs w:val="28"/>
+        </w:rPr>
+      </w:pPr>
+      <w:proofErr w:type="gramStart"/>
+      <w:r>
+        <w:rPr>
+          <w:color w:val="000000" w:themeColor="text1"/>
+          <w:sz w:val="28"/>
+          <w:szCs w:val="28"/>
+        </w:rPr>
+        <w:t>Easier and faster modifications</w:t>
+      </w:r>
+      <w:r>
+        <w:rPr>
+          <w:color w:val="000000" w:themeColor="text1"/>
           <w:sz w:val="24"/>
           <w:szCs w:val="24"/>
         </w:rPr>
-        <w:t>better wrapper language</w:t>
-      </w:r>
-      <w:r>
-        <w:rPr>
-          <w:color w:val="00B050"/>
+        <w:t>.</w:t>
+      </w:r>
+      <w:proofErr w:type="gramEnd"/>
+      <w:r>
+        <w:rPr>
+          <w:color w:val="000000" w:themeColor="text1"/>
           <w:sz w:val="24"/>
           <w:szCs w:val="24"/>
         </w:rPr>
-        <w:t>. Any IS expected to know it?</w:t>
-      </w:r>
-    </w:p>
-    <w:p>
-      <w:pPr>
+        <w:t xml:space="preserve"> No problem to change something during the cycle</w:t>
+      </w:r>
+    </w:p>
+    <w:p>
+      <w:pPr>
+        <w:rPr>
+          <w:color w:val="FF0000"/>
+          <w:sz w:val="28"/>
+          <w:szCs w:val="28"/>
+        </w:rPr>
+      </w:pPr>
+      <w:proofErr w:type="gramStart"/>
+      <w:r>
+        <w:rPr>
+          <w:color w:val="000000" w:themeColor="text1"/>
+          <w:sz w:val="28"/>
+          <w:szCs w:val="28"/>
+        </w:rPr>
+        <w:t>Code written and maintained by us</w:t>
+      </w:r>
+      <w:r>
+        <w:rPr>
+          <w:color w:val="000000" w:themeColor="text1"/>
+          <w:sz w:val="28"/>
+          <w:szCs w:val="28"/>
+        </w:rPr>
+        <w:t xml:space="preserve"> (+</w:t>
+      </w:r>
+      <w:proofErr w:type="spellStart"/>
+      <w:r>
+        <w:rPr>
+          <w:color w:val="000000" w:themeColor="text1"/>
+          <w:sz w:val="28"/>
+          <w:szCs w:val="28"/>
+        </w:rPr>
+        <w:t>Tesella</w:t>
+      </w:r>
+      <w:proofErr w:type="spellEnd"/>
+      <w:r>
+        <w:rPr>
+          <w:color w:val="000000" w:themeColor="text1"/>
+          <w:sz w:val="28"/>
+          <w:szCs w:val="28"/>
+        </w:rPr>
+        <w:t>?</w:t>
+      </w:r>
+      <w:proofErr w:type="gramEnd"/>
+      <w:r>
+        <w:rPr>
+          <w:color w:val="000000" w:themeColor="text1"/>
+          <w:sz w:val="28"/>
+          <w:szCs w:val="28"/>
+        </w:rPr>
+        <w:t xml:space="preserve"> Martyn</w:t>
+      </w:r>
+      <w:proofErr w:type="gramStart"/>
+      <w:r>
+        <w:rPr>
+          <w:color w:val="000000" w:themeColor="text1"/>
+          <w:sz w:val="28"/>
+          <w:szCs w:val="28"/>
+        </w:rPr>
+        <w:t>)</w:t>
+      </w:r>
+      <w:proofErr w:type="gramEnd"/>
+      <w:r>
         <w:rPr>
           <w:color w:val="00B050"/>
+          <w:sz w:val="28"/>
+          <w:szCs w:val="28"/>
+        </w:rPr>
+        <w:br w:type="column"/>
+      </w:r>
+      <w:r>
+        <w:rPr>
+          <w:sz w:val="28"/>
+          <w:szCs w:val="28"/>
+        </w:rPr>
+        <w:lastRenderedPageBreak/>
+        <w:t>C++ code</w:t>
+      </w:r>
+      <w:r>
+        <w:rPr>
           <w:sz w:val="24"/>
           <w:szCs w:val="24"/>
         </w:rPr>
+        <w:t>.</w:t>
+      </w:r>
+      <w:r>
+        <w:rPr>
+          <w:sz w:val="24"/>
+          <w:szCs w:val="24"/>
+        </w:rPr>
+        <w:t xml:space="preserve"> </w:t>
+      </w:r>
+      <w:r>
+        <w:rPr>
+          <w:sz w:val="24"/>
+          <w:szCs w:val="24"/>
+        </w:rPr>
+        <w:t>Limited number of people can modify and develop it</w:t>
+      </w:r>
+    </w:p>
+    <w:p>
+      <w:pPr>
+        <w:rPr>
+          <w:color w:val="000000" w:themeColor="text1"/>
+          <w:sz w:val="28"/>
+          <w:szCs w:val="28"/>
+        </w:rPr>
       </w:pPr>
       <w:proofErr w:type="gramStart"/>
       <w:r>
         <w:rPr>
           <w:color w:val="000000" w:themeColor="text1"/>
-        </w:rPr>
-        <w:t>Eas</w:t>
+          <w:sz w:val="28"/>
+          <w:szCs w:val="28"/>
+        </w:rPr>
+        <w:t xml:space="preserve">Difficult to change and modify </w:t>
       </w:r>
       <w:r>
         <w:rPr>
           <w:color w:val="000000" w:themeColor="text1"/>
-        </w:rPr>
-        <w:t>ier and faster modifications.</w:t>
+          <w:sz w:val="24"/>
+          <w:szCs w:val="24"/>
+        </w:rPr>
+        <w:t>Modifications within Mantid development cycle or under developer installation</w:t>
+      </w:r>
+      <w:r>
+        <w:rPr>
+          <w:color w:val="000000" w:themeColor="text1"/>
+          <w:sz w:val="28"/>
+          <w:szCs w:val="28"/>
+        </w:rPr>
+        <w:t>.</w:t>
       </w:r>
       <w:proofErr w:type="gramEnd"/>
-      <w:r>
+    </w:p>
+    <w:p>
+      <w:pPr>
         <w:rPr>
           <w:color w:val="000000" w:themeColor="text1"/>
+          <w:sz w:val="28"/>
+          <w:szCs w:val="28"/>
+        </w:rPr>
+        <w:sectPr>
+          <w:type w:val="continuous"/>
+          <w:pgSz w:w="11906" w:h="16838"/>
+          <w:pgMar w:top="720" w:right="720" w:bottom="720" w:left="720" w:header="708" w:footer="708" w:gutter="0"/>
+          <w:cols w:num="2" w:space="708"/>
+          <w:docGrid w:linePitch="490"/>
+        </w:sectPr>
+      </w:pPr>
+      <w:r>
+        <w:rPr>
+          <w:color w:val="008000"/>
+          <w:sz w:val="28"/>
+          <w:szCs w:val="28"/>
+        </w:rPr>
+        <w:t>Single solution allows more efforts to improvement</w:t>
+      </w:r>
+      <w:r>
+        <w:rPr>
+          <w:color w:val="008000"/>
+          <w:sz w:val="28"/>
+          <w:szCs w:val="28"/>
+        </w:rPr>
+        <w:t xml:space="preserve"> from both teams</w:t>
+      </w:r>
+      <w:r>
+        <w:rPr>
+          <w:color w:val="008000"/>
+          <w:sz w:val="28"/>
+          <w:szCs w:val="28"/>
         </w:rPr>
         <w:t xml:space="preserve"> </w:t>
       </w:r>
@@ -2874,37 +3112,7 @@
           <w:sz w:val="28"/>
           <w:szCs w:val="28"/>
         </w:rPr>
-        <w:t>No problem to change something during the cycle</w:t>
-      </w:r>
-    </w:p>
-    <w:p>
-      <w:pPr>
-        <w:rPr>
-          <w:color w:val="FF0000"/>
-          <w:sz w:val="32"/>
-          <w:szCs w:val="32"/>
-        </w:rPr>
-      </w:pPr>
-      <w:r>
-        <w:rPr>
-          <w:color w:val="000000" w:themeColor="text1"/>
-        </w:rPr>
-        <w:t>Code written and maintained by us</w:t>
-      </w:r>
-      <w:r>
-        <w:rPr>
-          <w:color w:val="00B050"/>
-        </w:rPr>
-        <w:br w:type="column"/>
-      </w:r>
-      <w:r>
-        <w:rPr>
-          <w:color w:val="FF0000"/>
-          <w:sz w:val="32"/>
-          <w:szCs w:val="32"/>
-        </w:rPr>
-        <w:lastRenderedPageBreak/>
-        <w:t>C++ code</w:t>
+        <w:t>(</w:t>
       </w:r>
       <w:r>
         <w:rPr>
@@ -2912,82 +3120,58 @@
           <w:sz w:val="24"/>
           <w:szCs w:val="24"/>
         </w:rPr>
-        <w:t>.</w:t>
-      </w:r>
-      <w:r>
-        <w:rPr>
-          <w:color w:val="FF0000"/>
-          <w:sz w:val="24"/>
-          <w:szCs w:val="24"/>
-        </w:rPr>
-        <w:t xml:space="preserve"> </w:t>
-      </w:r>
-      <w:r>
-        <w:rPr>
-          <w:color w:val="FF0000"/>
-          <w:sz w:val="24"/>
-          <w:szCs w:val="24"/>
-        </w:rPr>
-        <w:t>Limited number of people can modify and develop it</w:t>
-      </w:r>
-    </w:p>
-    <w:p>
-      <w:pPr>
+        <w:t>and SNS have already chosen their reduction</w:t>
+      </w:r>
+      <w:r>
         <w:rPr>
           <w:color w:val="000000" w:themeColor="text1"/>
-          <w:sz w:val="32"/>
-          <w:szCs w:val="32"/>
+          <w:sz w:val="28"/>
+          <w:szCs w:val="28"/>
+        </w:rPr>
+        <w:t>)</w:t>
+      </w:r>
+    </w:p>
+    <w:p>
+      <w:pPr>
+        <w:pStyle w:val="Heading2"/>
+      </w:pPr>
+      <w:r>
+        <w:lastRenderedPageBreak/>
+        <w:t>Third way</w:t>
+      </w:r>
+    </w:p>
+    <w:p>
+      <w:pPr>
+        <w:rPr>
+          <w:color w:val="000000" w:themeColor="text1"/>
+          <w:sz w:val="28"/>
+          <w:szCs w:val="28"/>
         </w:rPr>
       </w:pPr>
       <w:proofErr w:type="gramStart"/>
       <w:r>
         <w:rPr>
           <w:color w:val="000000" w:themeColor="text1"/>
-          <w:sz w:val="32"/>
-          <w:szCs w:val="32"/>
-        </w:rPr>
-        <w:t xml:space="preserve">Difficult to change and modify </w:t>
-      </w:r>
+          <w:sz w:val="28"/>
+          <w:szCs w:val="28"/>
+        </w:rPr>
+        <w:t>if</w:t>
+      </w:r>
+      <w:proofErr w:type="gramEnd"/>
       <w:r>
         <w:rPr>
           <w:color w:val="000000" w:themeColor="text1"/>
           <w:sz w:val="28"/>
           <w:szCs w:val="28"/>
         </w:rPr>
-        <w:t>Modifications within Mantid development cycle or under developer installation.</w:t>
-      </w:r>
-      <w:proofErr w:type="gramEnd"/>
-    </w:p>
-    <w:p>
-      <w:pPr>
-        <w:rPr>
-          <w:color w:val="000000" w:themeColor="text1"/>
-          <w:sz w:val="32"/>
-          <w:szCs w:val="32"/>
-        </w:rPr>
-      </w:pPr>
-      <w:r>
-        <w:rPr>
-          <w:color w:val="000000" w:themeColor="text1"/>
-          <w:sz w:val="32"/>
-          <w:szCs w:val="32"/>
-        </w:rPr>
-        <w:t xml:space="preserve">SNS </w:t>
-      </w:r>
-      <w:r>
-        <w:rPr>
-          <w:color w:val="000000" w:themeColor="text1"/>
-          <w:sz w:val="32"/>
-          <w:szCs w:val="32"/>
-        </w:rPr>
-        <w:t>develops and maintains the code?</w:t>
+        <w:t xml:space="preserve"> things go soured on SNS way  -- SNS blocks bind by Python. </w:t>
       </w:r>
     </w:p>
     <w:sectPr>
       <w:type w:val="continuous"/>
       <w:pgSz w:w="11906" w:h="16838"/>
       <w:pgMar w:top="720" w:right="720" w:bottom="720" w:left="720" w:header="708" w:footer="708" w:gutter="0"/>
-      <w:cols w:num="2" w:space="708"/>
+      <w:cols w:space="708"/>
       <w:docGrid w:linePitch="490"/>
     </w:sectPr>
   </w:body>
@@ -4147,7 +4331,7 @@
 </file>
 
 <file path=customXml/itemProps1.xml><?xml version="1.0" encoding="utf-8"?>
-<ds:datastoreItem xmlns:ds="http://schemas.openxmlformats.org/officeDocument/2006/customXml" ds:itemID="{D2A0BD75-9F06-4F78-89AB-4AECB5ECA482}">
+<ds:datastoreItem xmlns:ds="http://schemas.openxmlformats.org/officeDocument/2006/customXml" ds:itemID="{9A3FA264-9351-4198-9023-F40B3E4BAFCA}">
   <ds:schemaRefs>
     <ds:schemaRef ds:uri="http://schemas.openxmlformats.org/officeDocument/2006/bibliography"/>
   </ds:schemaRefs>

</xml_diff>

<commit_message>
refs #8557 Editorial changes to document
</commit_message>
<xml_diff>
--- a/Design/Diagrams/inelastic/SNS_VS_ISIS_reduction.docx
+++ b/Design/Diagrams/inelastic/SNS_VS_ISIS_reduction.docx
@@ -9,8 +9,6 @@
       <w:r>
         <w:t>SNS/ISIS reduction comparison</w:t>
       </w:r>
-      <w:bookmarkStart w:id="0" w:name="_GoBack"/>
-      <w:bookmarkEnd w:id="0"/>
     </w:p>
     <w:p>
       <w:pPr>
@@ -578,6 +576,91 @@
           <w:lang w:eastAsia="en-GB"/>
         </w:rPr>
         <w:lastRenderedPageBreak/>
+        <mc:AlternateContent>
+          <mc:Choice Requires="wps">
+            <w:drawing>
+              <wp:anchor distT="0" distB="0" distL="114300" distR="114300" simplePos="0" relativeHeight="251681792" behindDoc="0" locked="0" layoutInCell="1" allowOverlap="1">
+                <wp:simplePos x="0" y="0"/>
+                <wp:positionH relativeFrom="column">
+                  <wp:posOffset>5890260</wp:posOffset>
+                </wp:positionH>
+                <wp:positionV relativeFrom="paragraph">
+                  <wp:posOffset>3268345</wp:posOffset>
+                </wp:positionV>
+                <wp:extent cx="350520" cy="83820"/>
+                <wp:effectExtent l="0" t="19050" r="30480" b="30480"/>
+                <wp:wrapNone/>
+                <wp:docPr id="16" name="Right Arrow 16"/>
+                <wp:cNvGraphicFramePr/>
+                <a:graphic xmlns:a="http://schemas.openxmlformats.org/drawingml/2006/main">
+                  <a:graphicData uri="http://schemas.microsoft.com/office/word/2010/wordprocessingShape">
+                    <wps:wsp>
+                      <wps:cNvSpPr/>
+                      <wps:spPr>
+                        <a:xfrm>
+                          <a:off x="0" y="0"/>
+                          <a:ext cx="350520" cy="83820"/>
+                        </a:xfrm>
+                        <a:prstGeom prst="rightArrow">
+                          <a:avLst/>
+                        </a:prstGeom>
+                      </wps:spPr>
+                      <wps:style>
+                        <a:lnRef idx="2">
+                          <a:schemeClr val="accent3">
+                            <a:shade val="50000"/>
+                          </a:schemeClr>
+                        </a:lnRef>
+                        <a:fillRef idx="1">
+                          <a:schemeClr val="accent3"/>
+                        </a:fillRef>
+                        <a:effectRef idx="0">
+                          <a:schemeClr val="accent3"/>
+                        </a:effectRef>
+                        <a:fontRef idx="minor">
+                          <a:schemeClr val="lt1"/>
+                        </a:fontRef>
+                      </wps:style>
+                      <wps:bodyPr rot="0" spcFirstLastPara="0" vertOverflow="overflow" horzOverflow="overflow" vert="horz" wrap="square" lIns="91440" tIns="45720" rIns="91440" bIns="45720" numCol="1" spcCol="0" rtlCol="0" fromWordArt="0" anchor="ctr" anchorCtr="0" forceAA="0" compatLnSpc="1">
+                        <a:prstTxWarp prst="textNoShape">
+                          <a:avLst/>
+                        </a:prstTxWarp>
+                        <a:noAutofit/>
+                      </wps:bodyPr>
+                    </wps:wsp>
+                  </a:graphicData>
+                </a:graphic>
+              </wp:anchor>
+            </w:drawing>
+          </mc:Choice>
+          <mc:Fallback>
+            <w:pict>
+              <v:shapetype id="_x0000_t13" coordsize="21600,21600" o:spt="13" adj="16200,5400" path="m@0,l@0@1,0@1,0@2@0@2@0,21600,21600,10800xe">
+                <v:stroke joinstyle="miter"/>
+                <v:formulas>
+                  <v:f eqn="val #0"/>
+                  <v:f eqn="val #1"/>
+                  <v:f eqn="sum height 0 #1"/>
+                  <v:f eqn="sum 10800 0 #1"/>
+                  <v:f eqn="sum width 0 #0"/>
+                  <v:f eqn="prod @4 @3 10800"/>
+                  <v:f eqn="sum width 0 @5"/>
+                </v:formulas>
+                <v:path o:connecttype="custom" o:connectlocs="@0,0;0,10800;@0,21600;21600,10800" o:connectangles="270,180,90,0" textboxrect="0,@1,@6,@2"/>
+                <v:handles>
+                  <v:h position="#0,#1" xrange="0,21600" yrange="0,10800"/>
+                </v:handles>
+              </v:shapetype>
+              <v:shape id="Right Arrow 16" o:spid="_x0000_s1026" type="#_x0000_t13" style="position:absolute;margin-left:463.8pt;margin-top:257.35pt;width:27.6pt;height:6.6pt;z-index:251681792;visibility:visible;mso-wrap-style:square;mso-wrap-distance-left:9pt;mso-wrap-distance-top:0;mso-wrap-distance-right:9pt;mso-wrap-distance-bottom:0;mso-position-horizontal:absolute;mso-position-horizontal-relative:text;mso-position-vertical:absolute;mso-position-vertical-relative:text;v-text-anchor:middle" o:gfxdata="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" adj="19017" fillcolor="#9bbb59 [3206]" strokecolor="#4e6128 [1606]" strokeweight="2pt"/>
+            </w:pict>
+          </mc:Fallback>
+        </mc:AlternateContent>
+      </w:r>
+      <w:r>
+        <w:rPr>
+          <w:noProof/>
+          <w:lang w:eastAsia="en-GB"/>
+        </w:rPr>
         <mc:AlternateContent>
           <mc:Choice Requires="wps">
             <w:drawing>
@@ -1052,7 +1135,225 @@
         <mc:AlternateContent>
           <mc:Choice Requires="wps">
             <w:drawing>
-              <wp:anchor distT="0" distB="0" distL="114300" distR="114300" simplePos="0" relativeHeight="251669504" behindDoc="0" locked="0" layoutInCell="1" allowOverlap="1">
+              <wp:anchor distT="0" distB="0" distL="114300" distR="114300" simplePos="0" relativeHeight="251686912" behindDoc="0" locked="0" layoutInCell="1" allowOverlap="1" wp14:anchorId="76B9CDCF" wp14:editId="51197675">
+                <wp:simplePos x="0" y="0"/>
+                <wp:positionH relativeFrom="column">
+                  <wp:posOffset>5554980</wp:posOffset>
+                </wp:positionH>
+                <wp:positionV relativeFrom="paragraph">
+                  <wp:posOffset>655320</wp:posOffset>
+                </wp:positionV>
+                <wp:extent cx="1348740" cy="472440"/>
+                <wp:effectExtent l="0" t="0" r="480060" b="251460"/>
+                <wp:wrapNone/>
+                <wp:docPr id="23" name="Rectangular Callout 23"/>
+                <wp:cNvGraphicFramePr/>
+                <a:graphic xmlns:a="http://schemas.openxmlformats.org/drawingml/2006/main">
+                  <a:graphicData uri="http://schemas.microsoft.com/office/word/2010/wordprocessingShape">
+                    <wps:wsp>
+                      <wps:cNvSpPr/>
+                      <wps:spPr>
+                        <a:xfrm>
+                          <a:off x="0" y="0"/>
+                          <a:ext cx="1348740" cy="472440"/>
+                        </a:xfrm>
+                        <a:prstGeom prst="wedgeRectCallout">
+                          <a:avLst>
+                            <a:gd name="adj1" fmla="val 83202"/>
+                            <a:gd name="adj2" fmla="val 96970"/>
+                          </a:avLst>
+                        </a:prstGeom>
+                        <a:solidFill>
+                          <a:srgbClr val="FF0000"/>
+                        </a:solidFill>
+                        <a:ln>
+                          <a:solidFill>
+                            <a:srgbClr val="FF0000"/>
+                          </a:solidFill>
+                        </a:ln>
+                      </wps:spPr>
+                      <wps:style>
+                        <a:lnRef idx="2">
+                          <a:schemeClr val="accent1">
+                            <a:shade val="50000"/>
+                          </a:schemeClr>
+                        </a:lnRef>
+                        <a:fillRef idx="1">
+                          <a:schemeClr val="accent1"/>
+                        </a:fillRef>
+                        <a:effectRef idx="0">
+                          <a:schemeClr val="accent1"/>
+                        </a:effectRef>
+                        <a:fontRef idx="minor">
+                          <a:schemeClr val="lt1"/>
+                        </a:fontRef>
+                      </wps:style>
+                      <wps:txbx>
+                        <w:txbxContent>
+                          <w:p>
+                            <w:pPr>
+                              <w:jc w:val="center"/>
+                              <w:rPr>
+                                <w:sz w:val="24"/>
+                                <w:szCs w:val="24"/>
+                              </w:rPr>
+                            </w:pPr>
+                            <w:r>
+                              <w:rPr>
+                                <w:sz w:val="20"/>
+                                <w:szCs w:val="20"/>
+                              </w:rPr>
+                              <w:t xml:space="preserve">No </w:t>
+                            </w:r>
+                            <w:proofErr w:type="spellStart"/>
+                            <w:r>
+                              <w:rPr>
+                                <w:sz w:val="20"/>
+                                <w:szCs w:val="20"/>
+                              </w:rPr>
+                              <w:t>diag</w:t>
+                            </w:r>
+                            <w:proofErr w:type="spellEnd"/>
+                            <w:r>
+                              <w:rPr>
+                                <w:sz w:val="20"/>
+                                <w:szCs w:val="20"/>
+                              </w:rPr>
+                              <w:t xml:space="preserve"> for vanadium?</w:t>
+                            </w:r>
+                            <w:r>
+                              <w:rPr>
+                                <w:sz w:val="24"/>
+                                <w:szCs w:val="24"/>
+                              </w:rPr>
+                              <w:t xml:space="preserve"> </w:t>
+                            </w:r>
+                          </w:p>
+                        </w:txbxContent>
+                      </wps:txbx>
+                      <wps:bodyPr rot="0" spcFirstLastPara="0" vertOverflow="overflow" horzOverflow="overflow" vert="horz" wrap="square" lIns="91440" tIns="45720" rIns="91440" bIns="45720" numCol="1" spcCol="0" rtlCol="0" fromWordArt="0" anchor="ctr" anchorCtr="0" forceAA="0" compatLnSpc="1">
+                        <a:prstTxWarp prst="textNoShape">
+                          <a:avLst/>
+                        </a:prstTxWarp>
+                        <a:noAutofit/>
+                      </wps:bodyPr>
+                    </wps:wsp>
+                  </a:graphicData>
+                </a:graphic>
+                <wp14:sizeRelH relativeFrom="margin">
+                  <wp14:pctWidth>0</wp14:pctWidth>
+                </wp14:sizeRelH>
+                <wp14:sizeRelV relativeFrom="margin">
+                  <wp14:pctHeight>0</wp14:pctHeight>
+                </wp14:sizeRelV>
+              </wp:anchor>
+            </w:drawing>
+          </mc:Choice>
+          <mc:Fallback>
+            <w:pict>
+              <v:shapetype id="_x0000_t61" coordsize="21600,21600" o:spt="61" adj="1350,25920" path="m,l0@8@12@24,0@9,,21600@6,21600@15@27@7,21600,21600,21600,21600@9@18@30,21600@8,21600,0@7,0@21@33@6,xe">
+                <v:stroke joinstyle="miter"/>
+                <v:formulas>
+                  <v:f eqn="sum 10800 0 #0"/>
+                  <v:f eqn="sum 10800 0 #1"/>
+                  <v:f eqn="sum #0 0 #1"/>
+                  <v:f eqn="sum @0 @1 0"/>
+                  <v:f eqn="sum 21600 0 #0"/>
+                  <v:f eqn="sum 21600 0 #1"/>
+                  <v:f eqn="if @0 3600 12600"/>
+                  <v:f eqn="if @0 9000 18000"/>
+                  <v:f eqn="if @1 3600 12600"/>
+                  <v:f eqn="if @1 9000 18000"/>
+                  <v:f eqn="if @2 0 #0"/>
+                  <v:f eqn="if @3 @10 0"/>
+                  <v:f eqn="if #0 0 @11"/>
+                  <v:f eqn="if @2 @6 #0"/>
+                  <v:f eqn="if @3 @6 @13"/>
+                  <v:f eqn="if @5 @6 @14"/>
+                  <v:f eqn="if @2 #0 21600"/>
+                  <v:f eqn="if @3 21600 @16"/>
+                  <v:f eqn="if @4 21600 @17"/>
+                  <v:f eqn="if @2 #0 @6"/>
+                  <v:f eqn="if @3 @19 @6"/>
+                  <v:f eqn="if #1 @6 @20"/>
+                  <v:f eqn="if @2 @8 #1"/>
+                  <v:f eqn="if @3 @22 @8"/>
+                  <v:f eqn="if #0 @8 @23"/>
+                  <v:f eqn="if @2 21600 #1"/>
+                  <v:f eqn="if @3 21600 @25"/>
+                  <v:f eqn="if @5 21600 @26"/>
+                  <v:f eqn="if @2 #1 @8"/>
+                  <v:f eqn="if @3 @8 @28"/>
+                  <v:f eqn="if @4 @8 @29"/>
+                  <v:f eqn="if @2 #1 0"/>
+                  <v:f eqn="if @3 @31 0"/>
+                  <v:f eqn="if #1 0 @32"/>
+                  <v:f eqn="val #0"/>
+                  <v:f eqn="val #1"/>
+                </v:formulas>
+                <v:path o:connecttype="custom" o:connectlocs="10800,0;0,10800;10800,21600;21600,10800;@34,@35"/>
+                <v:handles>
+                  <v:h position="#0,#1"/>
+                </v:handles>
+              </v:shapetype>
+              <v:shape id="Rectangular Callout 23" o:spid="_x0000_s1026" type="#_x0000_t61" style="position:absolute;margin-left:437.4pt;margin-top:51.6pt;width:106.2pt;height:37.2pt;z-index:251686912;visibility:visible;mso-wrap-style:square;mso-width-percent:0;mso-height-percent:0;mso-wrap-distance-left:9pt;mso-wrap-distance-top:0;mso-wrap-distance-right:9pt;mso-wrap-distance-bottom:0;mso-position-horizontal:absolute;mso-position-horizontal-relative:text;mso-position-vertical:absolute;mso-position-vertical-relative:text;mso-width-percent:0;mso-height-percent:0;mso-width-relative:margin;mso-height-relative:margin;v-text-anchor:middle" o:gfxdata="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" adj="28772,31746" fillcolor="red" strokecolor="red" strokeweight="2pt">
+                <v:textbox>
+                  <w:txbxContent>
+                    <w:p>
+                      <w:pPr>
+                        <w:jc w:val="center"/>
+                        <w:rPr>
+                          <w:sz w:val="24"/>
+                          <w:szCs w:val="24"/>
+                        </w:rPr>
+                      </w:pPr>
+                      <w:r>
+                        <w:rPr>
+                          <w:sz w:val="20"/>
+                          <w:szCs w:val="20"/>
+                        </w:rPr>
+                        <w:t xml:space="preserve">No </w:t>
+                      </w:r>
+                      <w:proofErr w:type="spellStart"/>
+                      <w:r>
+                        <w:rPr>
+                          <w:sz w:val="20"/>
+                          <w:szCs w:val="20"/>
+                        </w:rPr>
+                        <w:t>diag</w:t>
+                      </w:r>
+                      <w:proofErr w:type="spellEnd"/>
+                      <w:r>
+                        <w:rPr>
+                          <w:sz w:val="20"/>
+                          <w:szCs w:val="20"/>
+                        </w:rPr>
+                        <w:t xml:space="preserve"> for vanadium?</w:t>
+                      </w:r>
+                      <w:r>
+                        <w:rPr>
+                          <w:sz w:val="24"/>
+                          <w:szCs w:val="24"/>
+                        </w:rPr>
+                        <w:t xml:space="preserve"> </w:t>
+                      </w:r>
+                    </w:p>
+                  </w:txbxContent>
+                </v:textbox>
+              </v:shape>
+            </w:pict>
+          </mc:Fallback>
+        </mc:AlternateContent>
+      </w:r>
+      <w:r>
+        <w:rPr>
+          <w:noProof/>
+          <w:lang w:eastAsia="en-GB"/>
+        </w:rPr>
+        <mc:AlternateContent>
+          <mc:Choice Requires="wps">
+            <w:drawing>
+              <wp:anchor distT="0" distB="0" distL="114300" distR="114300" simplePos="0" relativeHeight="251669504" behindDoc="0" locked="0" layoutInCell="1" allowOverlap="1" wp14:anchorId="5235E209" wp14:editId="782D4769">
                 <wp:simplePos x="0" y="0"/>
                 <wp:positionH relativeFrom="column">
                   <wp:posOffset>4373880</wp:posOffset>
@@ -1119,7 +1420,7 @@
           <w:lang w:eastAsia="en-GB"/>
         </w:rPr>
         <w:drawing>
-          <wp:anchor distT="0" distB="0" distL="114300" distR="114300" simplePos="0" relativeHeight="251667456" behindDoc="1" locked="0" layoutInCell="1" allowOverlap="1" wp14:anchorId="2C6AA5B6" wp14:editId="12640738">
+          <wp:anchor distT="0" distB="0" distL="114300" distR="114300" simplePos="0" relativeHeight="251667456" behindDoc="1" locked="0" layoutInCell="1" allowOverlap="1" wp14:anchorId="7C1986AB" wp14:editId="7A50542A">
             <wp:simplePos x="0" y="0"/>
             <wp:positionH relativeFrom="column">
               <wp:posOffset>6797040</wp:posOffset>
@@ -1209,7 +1510,369 @@
         <mc:AlternateContent>
           <mc:Choice Requires="wps">
             <w:drawing>
-              <wp:anchor distT="0" distB="0" distL="114300" distR="114300" simplePos="0" relativeHeight="251672576" behindDoc="0" locked="0" layoutInCell="1" allowOverlap="1" wp14:anchorId="0EA69F29" wp14:editId="293499CC">
+              <wp:anchor distT="0" distB="0" distL="114300" distR="114300" simplePos="0" relativeHeight="251695104" behindDoc="0" locked="0" layoutInCell="1" allowOverlap="1">
+                <wp:simplePos x="0" y="0"/>
+                <wp:positionH relativeFrom="column">
+                  <wp:posOffset>1365250</wp:posOffset>
+                </wp:positionH>
+                <wp:positionV relativeFrom="paragraph">
+                  <wp:posOffset>745490</wp:posOffset>
+                </wp:positionV>
+                <wp:extent cx="1181100" cy="563880"/>
+                <wp:effectExtent l="438150" t="0" r="19050" b="369570"/>
+                <wp:wrapNone/>
+                <wp:docPr id="28" name="Rectangular Callout 28"/>
+                <wp:cNvGraphicFramePr/>
+                <a:graphic xmlns:a="http://schemas.openxmlformats.org/drawingml/2006/main">
+                  <a:graphicData uri="http://schemas.microsoft.com/office/word/2010/wordprocessingShape">
+                    <wps:wsp>
+                      <wps:cNvSpPr/>
+                      <wps:spPr>
+                        <a:xfrm>
+                          <a:off x="0" y="0"/>
+                          <a:ext cx="1181100" cy="563880"/>
+                        </a:xfrm>
+                        <a:prstGeom prst="wedgeRectCallout">
+                          <a:avLst>
+                            <a:gd name="adj1" fmla="val -86547"/>
+                            <a:gd name="adj2" fmla="val 107890"/>
+                          </a:avLst>
+                        </a:prstGeom>
+                      </wps:spPr>
+                      <wps:style>
+                        <a:lnRef idx="2">
+                          <a:schemeClr val="accent1">
+                            <a:shade val="50000"/>
+                          </a:schemeClr>
+                        </a:lnRef>
+                        <a:fillRef idx="1">
+                          <a:schemeClr val="accent1"/>
+                        </a:fillRef>
+                        <a:effectRef idx="0">
+                          <a:schemeClr val="accent1"/>
+                        </a:effectRef>
+                        <a:fontRef idx="minor">
+                          <a:schemeClr val="lt1"/>
+                        </a:fontRef>
+                      </wps:style>
+                      <wps:txbx>
+                        <w:txbxContent>
+                          <w:p>
+                            <w:pPr>
+                              <w:jc w:val="center"/>
+                              <w:rPr>
+                                <w:sz w:val="24"/>
+                                <w:szCs w:val="24"/>
+                              </w:rPr>
+                            </w:pPr>
+                            <w:r>
+                              <w:rPr>
+                                <w:sz w:val="24"/>
+                                <w:szCs w:val="24"/>
+                              </w:rPr>
+                              <w:t>Where defa</w:t>
+                            </w:r>
+                            <w:r>
+                              <w:rPr>
+                                <w:sz w:val="24"/>
+                                <w:szCs w:val="24"/>
+                              </w:rPr>
+                              <w:t>u</w:t>
+                            </w:r>
+                            <w:r>
+                              <w:rPr>
+                                <w:sz w:val="24"/>
+                                <w:szCs w:val="24"/>
+                              </w:rPr>
+                              <w:t>lts come from</w:t>
+                            </w:r>
+                            <w:r>
+                              <w:rPr>
+                                <w:sz w:val="24"/>
+                                <w:szCs w:val="24"/>
+                              </w:rPr>
+                              <w:t>?</w:t>
+                            </w:r>
+                            <w:r>
+                              <w:rPr>
+                                <w:sz w:val="24"/>
+                                <w:szCs w:val="24"/>
+                              </w:rPr>
+                              <w:t xml:space="preserve"> </w:t>
+                            </w:r>
+                          </w:p>
+                        </w:txbxContent>
+                      </wps:txbx>
+                      <wps:bodyPr rot="0" spcFirstLastPara="0" vertOverflow="overflow" horzOverflow="overflow" vert="horz" wrap="square" lIns="91440" tIns="45720" rIns="91440" bIns="45720" numCol="1" spcCol="0" rtlCol="0" fromWordArt="0" anchor="ctr" anchorCtr="0" forceAA="0" compatLnSpc="1">
+                        <a:prstTxWarp prst="textNoShape">
+                          <a:avLst/>
+                        </a:prstTxWarp>
+                        <a:noAutofit/>
+                      </wps:bodyPr>
+                    </wps:wsp>
+                  </a:graphicData>
+                </a:graphic>
+                <wp14:sizeRelH relativeFrom="margin">
+                  <wp14:pctWidth>0</wp14:pctWidth>
+                </wp14:sizeRelH>
+                <wp14:sizeRelV relativeFrom="margin">
+                  <wp14:pctHeight>0</wp14:pctHeight>
+                </wp14:sizeRelV>
+              </wp:anchor>
+            </w:drawing>
+          </mc:Choice>
+          <mc:Fallback>
+            <w:pict>
+              <v:shape id="Rectangular Callout 28" o:spid="_x0000_s1027" type="#_x0000_t61" style="position:absolute;margin-left:107.5pt;margin-top:58.7pt;width:93pt;height:44.4pt;z-index:251695104;visibility:visible;mso-wrap-style:square;mso-width-percent:0;mso-height-percent:0;mso-wrap-distance-left:9pt;mso-wrap-distance-top:0;mso-wrap-distance-right:9pt;mso-wrap-distance-bottom:0;mso-position-horizontal:absolute;mso-position-horizontal-relative:text;mso-position-vertical:absolute;mso-position-vertical-relative:text;mso-width-percent:0;mso-height-percent:0;mso-width-relative:margin;mso-height-relative:margin;v-text-anchor:middle" o:gfxdata="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" adj="-7894,34104" fillcolor="#4f81bd [3204]" strokecolor="#243f60 [1604]" strokeweight="2pt">
+                <v:textbox>
+                  <w:txbxContent>
+                    <w:p>
+                      <w:pPr>
+                        <w:jc w:val="center"/>
+                        <w:rPr>
+                          <w:sz w:val="24"/>
+                          <w:szCs w:val="24"/>
+                        </w:rPr>
+                      </w:pPr>
+                      <w:r>
+                        <w:rPr>
+                          <w:sz w:val="24"/>
+                          <w:szCs w:val="24"/>
+                        </w:rPr>
+                        <w:t>Where defa</w:t>
+                      </w:r>
+                      <w:r>
+                        <w:rPr>
+                          <w:sz w:val="24"/>
+                          <w:szCs w:val="24"/>
+                        </w:rPr>
+                        <w:t>u</w:t>
+                      </w:r>
+                      <w:r>
+                        <w:rPr>
+                          <w:sz w:val="24"/>
+                          <w:szCs w:val="24"/>
+                        </w:rPr>
+                        <w:t>lts come from</w:t>
+                      </w:r>
+                      <w:r>
+                        <w:rPr>
+                          <w:sz w:val="24"/>
+                          <w:szCs w:val="24"/>
+                        </w:rPr>
+                        <w:t>?</w:t>
+                      </w:r>
+                      <w:r>
+                        <w:rPr>
+                          <w:sz w:val="24"/>
+                          <w:szCs w:val="24"/>
+                        </w:rPr>
+                        <w:t xml:space="preserve"> </w:t>
+                      </w:r>
+                    </w:p>
+                  </w:txbxContent>
+                </v:textbox>
+              </v:shape>
+            </w:pict>
+          </mc:Fallback>
+        </mc:AlternateContent>
+      </w:r>
+      <w:r>
+        <w:rPr>
+          <w:noProof/>
+          <w:lang w:eastAsia="en-GB"/>
+        </w:rPr>
+        <mc:AlternateContent>
+          <mc:Choice Requires="wps">
+            <w:drawing>
+              <wp:anchor distT="0" distB="0" distL="114300" distR="114300" simplePos="0" relativeHeight="251684864" behindDoc="0" locked="0" layoutInCell="1" allowOverlap="1" wp14:anchorId="270316E7" wp14:editId="3C9258FC">
+                <wp:simplePos x="0" y="0"/>
+                <wp:positionH relativeFrom="column">
+                  <wp:posOffset>5594350</wp:posOffset>
+                </wp:positionH>
+                <wp:positionV relativeFrom="paragraph">
+                  <wp:posOffset>4083050</wp:posOffset>
+                </wp:positionV>
+                <wp:extent cx="1348740" cy="472440"/>
+                <wp:effectExtent l="0" t="0" r="632460" b="251460"/>
+                <wp:wrapNone/>
+                <wp:docPr id="22" name="Rectangular Callout 22"/>
+                <wp:cNvGraphicFramePr/>
+                <a:graphic xmlns:a="http://schemas.openxmlformats.org/drawingml/2006/main">
+                  <a:graphicData uri="http://schemas.microsoft.com/office/word/2010/wordprocessingShape">
+                    <wps:wsp>
+                      <wps:cNvSpPr/>
+                      <wps:spPr>
+                        <a:xfrm>
+                          <a:off x="0" y="0"/>
+                          <a:ext cx="1348740" cy="472440"/>
+                        </a:xfrm>
+                        <a:prstGeom prst="wedgeRectCallout">
+                          <a:avLst>
+                            <a:gd name="adj1" fmla="val 94501"/>
+                            <a:gd name="adj2" fmla="val 95357"/>
+                          </a:avLst>
+                        </a:prstGeom>
+                        <a:solidFill>
+                          <a:srgbClr val="FF0000"/>
+                        </a:solidFill>
+                        <a:ln>
+                          <a:solidFill>
+                            <a:srgbClr val="FF0000"/>
+                          </a:solidFill>
+                        </a:ln>
+                      </wps:spPr>
+                      <wps:style>
+                        <a:lnRef idx="2">
+                          <a:schemeClr val="accent1">
+                            <a:shade val="50000"/>
+                          </a:schemeClr>
+                        </a:lnRef>
+                        <a:fillRef idx="1">
+                          <a:schemeClr val="accent1"/>
+                        </a:fillRef>
+                        <a:effectRef idx="0">
+                          <a:schemeClr val="accent1"/>
+                        </a:effectRef>
+                        <a:fontRef idx="minor">
+                          <a:schemeClr val="lt1"/>
+                        </a:fontRef>
+                      </wps:style>
+                      <wps:txbx>
+                        <w:txbxContent>
+                          <w:p>
+                            <w:pPr>
+                              <w:jc w:val="center"/>
+                              <w:rPr>
+                                <w:sz w:val="24"/>
+                                <w:szCs w:val="24"/>
+                              </w:rPr>
+                            </w:pPr>
+                            <w:proofErr w:type="gramStart"/>
+                            <w:r>
+                              <w:rPr>
+                                <w:sz w:val="20"/>
+                                <w:szCs w:val="20"/>
+                              </w:rPr>
+                              <w:t>Energy independent cross</w:t>
+                            </w:r>
+                            <w:r>
+                              <w:rPr>
+                                <w:sz w:val="20"/>
+                                <w:szCs w:val="20"/>
+                              </w:rPr>
+                              <w:t>-sec</w:t>
+                            </w:r>
+                            <w:r>
+                              <w:rPr>
+                                <w:sz w:val="20"/>
+                                <w:szCs w:val="20"/>
+                              </w:rPr>
+                              <w:t>tion</w:t>
+                            </w:r>
+                            <w:r>
+                              <w:rPr>
+                                <w:sz w:val="24"/>
+                                <w:szCs w:val="24"/>
+                              </w:rPr>
+                              <w:t>?</w:t>
+                            </w:r>
+                            <w:proofErr w:type="gramEnd"/>
+                            <w:r>
+                              <w:rPr>
+                                <w:sz w:val="24"/>
+                                <w:szCs w:val="24"/>
+                              </w:rPr>
+                              <w:t xml:space="preserve"> </w:t>
+                            </w:r>
+                          </w:p>
+                        </w:txbxContent>
+                      </wps:txbx>
+                      <wps:bodyPr rot="0" spcFirstLastPara="0" vertOverflow="overflow" horzOverflow="overflow" vert="horz" wrap="square" lIns="91440" tIns="45720" rIns="91440" bIns="45720" numCol="1" spcCol="0" rtlCol="0" fromWordArt="0" anchor="ctr" anchorCtr="0" forceAA="0" compatLnSpc="1">
+                        <a:prstTxWarp prst="textNoShape">
+                          <a:avLst/>
+                        </a:prstTxWarp>
+                        <a:noAutofit/>
+                      </wps:bodyPr>
+                    </wps:wsp>
+                  </a:graphicData>
+                </a:graphic>
+                <wp14:sizeRelH relativeFrom="margin">
+                  <wp14:pctWidth>0</wp14:pctWidth>
+                </wp14:sizeRelH>
+                <wp14:sizeRelV relativeFrom="margin">
+                  <wp14:pctHeight>0</wp14:pctHeight>
+                </wp14:sizeRelV>
+              </wp:anchor>
+            </w:drawing>
+          </mc:Choice>
+          <mc:Fallback>
+            <w:pict>
+              <v:shape id="Rectangular Callout 22" o:spid="_x0000_s1028" type="#_x0000_t61" style="position:absolute;margin-left:440.5pt;margin-top:321.5pt;width:106.2pt;height:37.2pt;z-index:251684864;visibility:visible;mso-wrap-style:square;mso-width-percent:0;mso-height-percent:0;mso-wrap-distance-left:9pt;mso-wrap-distance-top:0;mso-wrap-distance-right:9pt;mso-wrap-distance-bottom:0;mso-position-horizontal:absolute;mso-position-horizontal-relative:text;mso-position-vertical:absolute;mso-position-vertical-relative:text;mso-width-percent:0;mso-height-percent:0;mso-width-relative:margin;mso-height-relative:margin;v-text-anchor:middle" o:gfxdata="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" adj="31212,31397" fillcolor="red" strokecolor="red" strokeweight="2pt">
+                <v:textbox>
+                  <w:txbxContent>
+                    <w:p>
+                      <w:pPr>
+                        <w:jc w:val="center"/>
+                        <w:rPr>
+                          <w:sz w:val="24"/>
+                          <w:szCs w:val="24"/>
+                        </w:rPr>
+                      </w:pPr>
+                      <w:proofErr w:type="gramStart"/>
+                      <w:r>
+                        <w:rPr>
+                          <w:sz w:val="20"/>
+                          <w:szCs w:val="20"/>
+                        </w:rPr>
+                        <w:t>Energy independent cross</w:t>
+                      </w:r>
+                      <w:r>
+                        <w:rPr>
+                          <w:sz w:val="20"/>
+                          <w:szCs w:val="20"/>
+                        </w:rPr>
+                        <w:t>-sec</w:t>
+                      </w:r>
+                      <w:r>
+                        <w:rPr>
+                          <w:sz w:val="20"/>
+                          <w:szCs w:val="20"/>
+                        </w:rPr>
+                        <w:t>tion</w:t>
+                      </w:r>
+                      <w:r>
+                        <w:rPr>
+                          <w:sz w:val="24"/>
+                          <w:szCs w:val="24"/>
+                        </w:rPr>
+                        <w:t>?</w:t>
+                      </w:r>
+                      <w:proofErr w:type="gramEnd"/>
+                      <w:r>
+                        <w:rPr>
+                          <w:sz w:val="24"/>
+                          <w:szCs w:val="24"/>
+                        </w:rPr>
+                        <w:t xml:space="preserve"> </w:t>
+                      </w:r>
+                    </w:p>
+                  </w:txbxContent>
+                </v:textbox>
+              </v:shape>
+            </w:pict>
+          </mc:Fallback>
+        </mc:AlternateContent>
+      </w:r>
+      <w:r>
+        <w:rPr>
+          <w:noProof/>
+          <w:lang w:eastAsia="en-GB"/>
+        </w:rPr>
+        <mc:AlternateContent>
+          <mc:Choice Requires="wps">
+            <w:drawing>
+              <wp:anchor distT="0" distB="0" distL="114300" distR="114300" simplePos="0" relativeHeight="251672576" behindDoc="0" locked="0" layoutInCell="1" allowOverlap="1" wp14:anchorId="232439E4" wp14:editId="3FCD9F71">
                 <wp:simplePos x="0" y="0"/>
                 <wp:positionH relativeFrom="column">
                   <wp:posOffset>3498850</wp:posOffset>
@@ -1287,7 +1950,7 @@
         <mc:AlternateContent>
           <mc:Choice Requires="wps">
             <w:drawing>
-              <wp:anchor distT="0" distB="0" distL="114300" distR="114300" simplePos="0" relativeHeight="251670528" behindDoc="0" locked="0" layoutInCell="1" allowOverlap="1">
+              <wp:anchor distT="0" distB="0" distL="114300" distR="114300" simplePos="0" relativeHeight="251670528" behindDoc="0" locked="0" layoutInCell="1" allowOverlap="1" wp14:anchorId="4E6A940E" wp14:editId="69BECD67">
                 <wp:simplePos x="0" y="0"/>
                 <wp:positionH relativeFrom="column">
                   <wp:posOffset>138430</wp:posOffset>
@@ -1362,7 +2025,7 @@
         <mc:AlternateContent>
           <mc:Choice Requires="wps">
             <w:drawing>
-              <wp:anchor distT="0" distB="0" distL="114300" distR="114300" simplePos="0" relativeHeight="251668480" behindDoc="0" locked="0" layoutInCell="1" allowOverlap="1">
+              <wp:anchor distT="0" distB="0" distL="114300" distR="114300" simplePos="0" relativeHeight="251668480" behindDoc="0" locked="0" layoutInCell="1" allowOverlap="1" wp14:anchorId="57DACCF8" wp14:editId="7FF63D27">
                 <wp:simplePos x="0" y="0"/>
                 <wp:positionH relativeFrom="column">
                   <wp:posOffset>3460750</wp:posOffset>
@@ -1441,7 +2104,7 @@
           <w:lang w:eastAsia="en-GB"/>
         </w:rPr>
         <w:drawing>
-          <wp:inline distT="0" distB="0" distL="0" distR="0" wp14:anchorId="1169C0A3" wp14:editId="210FE856">
+          <wp:inline distT="0" distB="0" distL="0" distR="0" wp14:anchorId="2494F310" wp14:editId="013D63E4">
             <wp:extent cx="6426200" cy="5842000"/>
             <wp:effectExtent l="0" t="0" r="0" b="6350"/>
             <wp:docPr id="7" name="Picture 7"/>
@@ -1491,7 +2154,167 @@
       </w:r>
     </w:p>
     <w:p/>
-    <w:p/>
+    <w:p>
+      <w:r>
+        <w:rPr>
+          <w:noProof/>
+          <w:lang w:eastAsia="en-GB"/>
+        </w:rPr>
+        <mc:AlternateContent>
+          <mc:Choice Requires="wps">
+            <w:drawing>
+              <wp:anchor distT="0" distB="0" distL="114300" distR="114300" simplePos="0" relativeHeight="251682816" behindDoc="0" locked="0" layoutInCell="1" allowOverlap="1" wp14:anchorId="56F5F3B6" wp14:editId="349379FD">
+                <wp:simplePos x="0" y="0"/>
+                <wp:positionH relativeFrom="column">
+                  <wp:posOffset>2528570</wp:posOffset>
+                </wp:positionH>
+                <wp:positionV relativeFrom="paragraph">
+                  <wp:posOffset>2562225</wp:posOffset>
+                </wp:positionV>
+                <wp:extent cx="914400" cy="533400"/>
+                <wp:effectExtent l="609600" t="0" r="19050" b="228600"/>
+                <wp:wrapNone/>
+                <wp:docPr id="21" name="Rectangular Callout 21"/>
+                <wp:cNvGraphicFramePr/>
+                <a:graphic xmlns:a="http://schemas.openxmlformats.org/drawingml/2006/main">
+                  <a:graphicData uri="http://schemas.microsoft.com/office/word/2010/wordprocessingShape">
+                    <wps:wsp>
+                      <wps:cNvSpPr/>
+                      <wps:spPr>
+                        <a:xfrm>
+                          <a:off x="0" y="0"/>
+                          <a:ext cx="914400" cy="533400"/>
+                        </a:xfrm>
+                        <a:prstGeom prst="wedgeRectCallout">
+                          <a:avLst>
+                            <a:gd name="adj1" fmla="val -115499"/>
+                            <a:gd name="adj2" fmla="val 88214"/>
+                          </a:avLst>
+                        </a:prstGeom>
+                        <a:solidFill>
+                          <a:srgbClr val="FF0000"/>
+                        </a:solidFill>
+                        <a:ln>
+                          <a:solidFill>
+                            <a:srgbClr val="FF0000"/>
+                          </a:solidFill>
+                        </a:ln>
+                      </wps:spPr>
+                      <wps:style>
+                        <a:lnRef idx="2">
+                          <a:schemeClr val="accent1">
+                            <a:shade val="50000"/>
+                          </a:schemeClr>
+                        </a:lnRef>
+                        <a:fillRef idx="1">
+                          <a:schemeClr val="accent1"/>
+                        </a:fillRef>
+                        <a:effectRef idx="0">
+                          <a:schemeClr val="accent1"/>
+                        </a:effectRef>
+                        <a:fontRef idx="minor">
+                          <a:schemeClr val="lt1"/>
+                        </a:fontRef>
+                      </wps:style>
+                      <wps:txbx>
+                        <w:txbxContent>
+                          <w:p>
+                            <w:pPr>
+                              <w:jc w:val="center"/>
+                              <w:rPr>
+                                <w:sz w:val="24"/>
+                                <w:szCs w:val="24"/>
+                              </w:rPr>
+                            </w:pPr>
+                            <w:r>
+                              <w:rPr>
+                                <w:sz w:val="24"/>
+                                <w:szCs w:val="24"/>
+                              </w:rPr>
+                              <w:t xml:space="preserve">No </w:t>
+                            </w:r>
+                            <w:proofErr w:type="gramStart"/>
+                            <w:r>
+                              <w:rPr>
+                                <w:sz w:val="24"/>
+                                <w:szCs w:val="24"/>
+                              </w:rPr>
+                              <w:t>Grouping ?</w:t>
+                            </w:r>
+                            <w:proofErr w:type="gramEnd"/>
+                            <w:r>
+                              <w:rPr>
+                                <w:sz w:val="24"/>
+                                <w:szCs w:val="24"/>
+                              </w:rPr>
+                              <w:t xml:space="preserve"> </w:t>
+                            </w:r>
+                          </w:p>
+                        </w:txbxContent>
+                      </wps:txbx>
+                      <wps:bodyPr rot="0" spcFirstLastPara="0" vertOverflow="overflow" horzOverflow="overflow" vert="horz" wrap="square" lIns="91440" tIns="45720" rIns="91440" bIns="45720" numCol="1" spcCol="0" rtlCol="0" fromWordArt="0" anchor="ctr" anchorCtr="0" forceAA="0" compatLnSpc="1">
+                        <a:prstTxWarp prst="textNoShape">
+                          <a:avLst/>
+                        </a:prstTxWarp>
+                        <a:noAutofit/>
+                      </wps:bodyPr>
+                    </wps:wsp>
+                  </a:graphicData>
+                </a:graphic>
+                <wp14:sizeRelH relativeFrom="margin">
+                  <wp14:pctWidth>0</wp14:pctWidth>
+                </wp14:sizeRelH>
+                <wp14:sizeRelV relativeFrom="margin">
+                  <wp14:pctHeight>0</wp14:pctHeight>
+                </wp14:sizeRelV>
+              </wp:anchor>
+            </w:drawing>
+          </mc:Choice>
+          <mc:Fallback>
+            <w:pict>
+              <v:shape id="Rectangular Callout 21" o:spid="_x0000_s1029" type="#_x0000_t61" style="position:absolute;margin-left:199.1pt;margin-top:201.75pt;width:1in;height:42pt;z-index:251682816;visibility:visible;mso-wrap-style:square;mso-width-percent:0;mso-height-percent:0;mso-wrap-distance-left:9pt;mso-wrap-distance-top:0;mso-wrap-distance-right:9pt;mso-wrap-distance-bottom:0;mso-position-horizontal:absolute;mso-position-horizontal-relative:text;mso-position-vertical:absolute;mso-position-vertical-relative:text;mso-width-percent:0;mso-height-percent:0;mso-width-relative:margin;mso-height-relative:margin;v-text-anchor:middle" o:gfxdata="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" adj="-14148,29854" fillcolor="red" strokecolor="red" strokeweight="2pt">
+                <v:textbox>
+                  <w:txbxContent>
+                    <w:p>
+                      <w:pPr>
+                        <w:jc w:val="center"/>
+                        <w:rPr>
+                          <w:sz w:val="24"/>
+                          <w:szCs w:val="24"/>
+                        </w:rPr>
+                      </w:pPr>
+                      <w:r>
+                        <w:rPr>
+                          <w:sz w:val="24"/>
+                          <w:szCs w:val="24"/>
+                        </w:rPr>
+                        <w:t xml:space="preserve">No </w:t>
+                      </w:r>
+                      <w:proofErr w:type="gramStart"/>
+                      <w:r>
+                        <w:rPr>
+                          <w:sz w:val="24"/>
+                          <w:szCs w:val="24"/>
+                        </w:rPr>
+                        <w:t>Grouping ?</w:t>
+                      </w:r>
+                      <w:proofErr w:type="gramEnd"/>
+                      <w:r>
+                        <w:rPr>
+                          <w:sz w:val="24"/>
+                          <w:szCs w:val="24"/>
+                        </w:rPr>
+                        <w:t xml:space="preserve"> </w:t>
+                      </w:r>
+                    </w:p>
+                  </w:txbxContent>
+                </v:textbox>
+              </v:shape>
+            </w:pict>
+          </mc:Fallback>
+        </mc:AlternateContent>
+      </w:r>
+    </w:p>
     <w:p>
       <w:pPr>
         <w:sectPr>
@@ -1538,7 +2361,412 @@
         <mc:AlternateContent>
           <mc:Choice Requires="wps">
             <w:drawing>
-              <wp:anchor distT="0" distB="0" distL="114300" distR="114300" simplePos="0" relativeHeight="251677696" behindDoc="0" locked="0" layoutInCell="1" allowOverlap="1" wp14:anchorId="600FA628" wp14:editId="53662BB0">
+              <wp:anchor distT="0" distB="0" distL="114300" distR="114300" simplePos="0" relativeHeight="251692032" behindDoc="0" locked="0" layoutInCell="1" allowOverlap="1" wp14:anchorId="4BECC94D" wp14:editId="55F37AF1">
+                <wp:simplePos x="0" y="0"/>
+                <wp:positionH relativeFrom="column">
+                  <wp:posOffset>1493520</wp:posOffset>
+                </wp:positionH>
+                <wp:positionV relativeFrom="paragraph">
+                  <wp:posOffset>2315210</wp:posOffset>
+                </wp:positionV>
+                <wp:extent cx="762000" cy="289560"/>
+                <wp:effectExtent l="38100" t="57150" r="19050" b="34290"/>
+                <wp:wrapNone/>
+                <wp:docPr id="26" name="Straight Arrow Connector 26"/>
+                <wp:cNvGraphicFramePr/>
+                <a:graphic xmlns:a="http://schemas.openxmlformats.org/drawingml/2006/main">
+                  <a:graphicData uri="http://schemas.microsoft.com/office/word/2010/wordprocessingShape">
+                    <wps:wsp>
+                      <wps:cNvCnPr/>
+                      <wps:spPr>
+                        <a:xfrm flipH="1" flipV="1">
+                          <a:off x="0" y="0"/>
+                          <a:ext cx="762000" cy="289560"/>
+                        </a:xfrm>
+                        <a:prstGeom prst="straightConnector1">
+                          <a:avLst/>
+                        </a:prstGeom>
+                        <a:ln>
+                          <a:solidFill>
+                            <a:srgbClr val="FF0000"/>
+                          </a:solidFill>
+                          <a:tailEnd type="arrow"/>
+                        </a:ln>
+                      </wps:spPr>
+                      <wps:style>
+                        <a:lnRef idx="1">
+                          <a:schemeClr val="accent1"/>
+                        </a:lnRef>
+                        <a:fillRef idx="0">
+                          <a:schemeClr val="accent1"/>
+                        </a:fillRef>
+                        <a:effectRef idx="0">
+                          <a:schemeClr val="accent1"/>
+                        </a:effectRef>
+                        <a:fontRef idx="minor">
+                          <a:schemeClr val="tx1"/>
+                        </a:fontRef>
+                      </wps:style>
+                      <wps:bodyPr/>
+                    </wps:wsp>
+                  </a:graphicData>
+                </a:graphic>
+                <wp14:sizeRelH relativeFrom="margin">
+                  <wp14:pctWidth>0</wp14:pctWidth>
+                </wp14:sizeRelH>
+              </wp:anchor>
+            </w:drawing>
+          </mc:Choice>
+          <mc:Fallback>
+            <w:pict>
+              <v:shapetype id="_x0000_t32" coordsize="21600,21600" o:spt="32" o:oned="t" path="m,l21600,21600e" filled="f">
+                <v:path arrowok="t" fillok="f" o:connecttype="none"/>
+                <o:lock v:ext="edit" shapetype="t"/>
+              </v:shapetype>
+              <v:shape id="Straight Arrow Connector 26" o:spid="_x0000_s1026" type="#_x0000_t32" style="position:absolute;margin-left:117.6pt;margin-top:182.3pt;width:60pt;height:22.8pt;flip:x y;z-index:251692032;visibility:visible;mso-wrap-style:square;mso-width-percent:0;mso-wrap-distance-left:9pt;mso-wrap-distance-top:0;mso-wrap-distance-right:9pt;mso-wrap-distance-bottom:0;mso-position-horizontal:absolute;mso-position-horizontal-relative:text;mso-position-vertical:absolute;mso-position-vertical-relative:text;mso-width-percent:0;mso-width-relative:margin" o:gfxdata="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" strokecolor="red">
+                <v:stroke endarrow="open"/>
+              </v:shape>
+            </w:pict>
+          </mc:Fallback>
+        </mc:AlternateContent>
+      </w:r>
+      <w:r>
+        <w:rPr>
+          <w:noProof/>
+          <w:lang w:eastAsia="en-GB"/>
+        </w:rPr>
+        <mc:AlternateContent>
+          <mc:Choice Requires="wps">
+            <w:drawing>
+              <wp:anchor distT="0" distB="0" distL="114300" distR="114300" simplePos="0" relativeHeight="251691008" behindDoc="0" locked="0" layoutInCell="1" allowOverlap="1" wp14:anchorId="78C065EF" wp14:editId="081381BB">
+                <wp:simplePos x="0" y="0"/>
+                <wp:positionH relativeFrom="column">
+                  <wp:posOffset>1676400</wp:posOffset>
+                </wp:positionH>
+                <wp:positionV relativeFrom="paragraph">
+                  <wp:posOffset>2604770</wp:posOffset>
+                </wp:positionV>
+                <wp:extent cx="1264920" cy="563880"/>
+                <wp:effectExtent l="0" t="0" r="11430" b="26670"/>
+                <wp:wrapNone/>
+                <wp:docPr id="25" name="Rectangular Callout 25"/>
+                <wp:cNvGraphicFramePr/>
+                <a:graphic xmlns:a="http://schemas.openxmlformats.org/drawingml/2006/main">
+                  <a:graphicData uri="http://schemas.microsoft.com/office/word/2010/wordprocessingShape">
+                    <wps:wsp>
+                      <wps:cNvSpPr/>
+                      <wps:spPr>
+                        <a:xfrm>
+                          <a:off x="0" y="0"/>
+                          <a:ext cx="1264920" cy="563880"/>
+                        </a:xfrm>
+                        <a:prstGeom prst="wedgeRectCallout">
+                          <a:avLst>
+                            <a:gd name="adj1" fmla="val 4105"/>
+                            <a:gd name="adj2" fmla="val 47093"/>
+                          </a:avLst>
+                        </a:prstGeom>
+                        <a:solidFill>
+                          <a:srgbClr val="FF0000"/>
+                        </a:solidFill>
+                        <a:ln>
+                          <a:solidFill>
+                            <a:srgbClr val="FF0000"/>
+                          </a:solidFill>
+                        </a:ln>
+                      </wps:spPr>
+                      <wps:style>
+                        <a:lnRef idx="2">
+                          <a:schemeClr val="accent1">
+                            <a:shade val="50000"/>
+                          </a:schemeClr>
+                        </a:lnRef>
+                        <a:fillRef idx="1">
+                          <a:schemeClr val="accent1"/>
+                        </a:fillRef>
+                        <a:effectRef idx="0">
+                          <a:schemeClr val="accent1"/>
+                        </a:effectRef>
+                        <a:fontRef idx="minor">
+                          <a:schemeClr val="lt1"/>
+                        </a:fontRef>
+                      </wps:style>
+                      <wps:txbx>
+                        <w:txbxContent>
+                          <w:p>
+                            <w:pPr>
+                              <w:jc w:val="center"/>
+                              <w:rPr>
+                                <w:sz w:val="24"/>
+                                <w:szCs w:val="24"/>
+                              </w:rPr>
+                            </w:pPr>
+                            <w:r>
+                              <w:rPr>
+                                <w:sz w:val="24"/>
+                                <w:szCs w:val="24"/>
+                              </w:rPr>
+                              <w:t>Does not work for events?</w:t>
+                            </w:r>
+                          </w:p>
+                        </w:txbxContent>
+                      </wps:txbx>
+                      <wps:bodyPr rot="0" spcFirstLastPara="0" vertOverflow="overflow" horzOverflow="overflow" vert="horz" wrap="square" lIns="91440" tIns="45720" rIns="91440" bIns="45720" numCol="1" spcCol="0" rtlCol="0" fromWordArt="0" anchor="ctr" anchorCtr="0" forceAA="0" compatLnSpc="1">
+                        <a:prstTxWarp prst="textNoShape">
+                          <a:avLst/>
+                        </a:prstTxWarp>
+                        <a:noAutofit/>
+                      </wps:bodyPr>
+                    </wps:wsp>
+                  </a:graphicData>
+                </a:graphic>
+                <wp14:sizeRelH relativeFrom="margin">
+                  <wp14:pctWidth>0</wp14:pctWidth>
+                </wp14:sizeRelH>
+                <wp14:sizeRelV relativeFrom="margin">
+                  <wp14:pctHeight>0</wp14:pctHeight>
+                </wp14:sizeRelV>
+              </wp:anchor>
+            </w:drawing>
+          </mc:Choice>
+          <mc:Fallback>
+            <w:pict>
+              <v:shape id="Rectangular Callout 25" o:spid="_x0000_s1030" type="#_x0000_t61" style="position:absolute;margin-left:132pt;margin-top:205.1pt;width:99.6pt;height:44.4pt;z-index:251691008;visibility:visible;mso-wrap-style:square;mso-width-percent:0;mso-height-percent:0;mso-wrap-distance-left:9pt;mso-wrap-distance-top:0;mso-wrap-distance-right:9pt;mso-wrap-distance-bottom:0;mso-position-horizontal:absolute;mso-position-horizontal-relative:text;mso-position-vertical:absolute;mso-position-vertical-relative:text;mso-width-percent:0;mso-height-percent:0;mso-width-relative:margin;mso-height-relative:margin;v-text-anchor:middle" o:gfxdata="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" adj="11687,20972" fillcolor="red" strokecolor="red" strokeweight="2pt">
+                <v:textbox>
+                  <w:txbxContent>
+                    <w:p>
+                      <w:pPr>
+                        <w:jc w:val="center"/>
+                        <w:rPr>
+                          <w:sz w:val="24"/>
+                          <w:szCs w:val="24"/>
+                        </w:rPr>
+                      </w:pPr>
+                      <w:r>
+                        <w:rPr>
+                          <w:sz w:val="24"/>
+                          <w:szCs w:val="24"/>
+                        </w:rPr>
+                        <w:t>Does not work for events?</w:t>
+                      </w:r>
+                    </w:p>
+                  </w:txbxContent>
+                </v:textbox>
+              </v:shape>
+            </w:pict>
+          </mc:Fallback>
+        </mc:AlternateContent>
+      </w:r>
+      <w:r>
+        <w:rPr>
+          <w:noProof/>
+          <w:lang w:eastAsia="en-GB"/>
+        </w:rPr>
+        <mc:AlternateContent>
+          <mc:Choice Requires="wps">
+            <w:drawing>
+              <wp:anchor distT="0" distB="0" distL="114300" distR="114300" simplePos="0" relativeHeight="251688960" behindDoc="0" locked="0" layoutInCell="1" allowOverlap="1" wp14:anchorId="6F6498CE" wp14:editId="014707AF">
+                <wp:simplePos x="0" y="0"/>
+                <wp:positionH relativeFrom="column">
+                  <wp:posOffset>1615440</wp:posOffset>
+                </wp:positionH>
+                <wp:positionV relativeFrom="paragraph">
+                  <wp:posOffset>341630</wp:posOffset>
+                </wp:positionV>
+                <wp:extent cx="1348740" cy="800100"/>
+                <wp:effectExtent l="0" t="0" r="22860" b="419100"/>
+                <wp:wrapNone/>
+                <wp:docPr id="24" name="Rectangular Callout 24"/>
+                <wp:cNvGraphicFramePr/>
+                <a:graphic xmlns:a="http://schemas.openxmlformats.org/drawingml/2006/main">
+                  <a:graphicData uri="http://schemas.microsoft.com/office/word/2010/wordprocessingShape">
+                    <wps:wsp>
+                      <wps:cNvSpPr/>
+                      <wps:spPr>
+                        <a:xfrm>
+                          <a:off x="0" y="0"/>
+                          <a:ext cx="1348740" cy="800100"/>
+                        </a:xfrm>
+                        <a:prstGeom prst="wedgeRectCallout">
+                          <a:avLst>
+                            <a:gd name="adj1" fmla="val 43653"/>
+                            <a:gd name="adj2" fmla="val 99474"/>
+                          </a:avLst>
+                        </a:prstGeom>
+                        <a:solidFill>
+                          <a:srgbClr val="FF0000"/>
+                        </a:solidFill>
+                        <a:ln>
+                          <a:solidFill>
+                            <a:srgbClr val="FF0000"/>
+                          </a:solidFill>
+                        </a:ln>
+                      </wps:spPr>
+                      <wps:style>
+                        <a:lnRef idx="2">
+                          <a:schemeClr val="accent1">
+                            <a:shade val="50000"/>
+                          </a:schemeClr>
+                        </a:lnRef>
+                        <a:fillRef idx="1">
+                          <a:schemeClr val="accent1"/>
+                        </a:fillRef>
+                        <a:effectRef idx="0">
+                          <a:schemeClr val="accent1"/>
+                        </a:effectRef>
+                        <a:fontRef idx="minor">
+                          <a:schemeClr val="lt1"/>
+                        </a:fontRef>
+                      </wps:style>
+                      <wps:txbx>
+                        <w:txbxContent>
+                          <w:p>
+                            <w:pPr>
+                              <w:jc w:val="center"/>
+                              <w:rPr>
+                                <w:sz w:val="24"/>
+                                <w:szCs w:val="24"/>
+                              </w:rPr>
+                            </w:pPr>
+                            <w:r>
+                              <w:rPr>
+                                <w:sz w:val="24"/>
+                                <w:szCs w:val="24"/>
+                              </w:rPr>
+                              <w:t>Bug in SNS case?</w:t>
+                            </w:r>
+                            <w:r>
+                              <w:rPr>
+                                <w:sz w:val="24"/>
+                                <w:szCs w:val="24"/>
+                              </w:rPr>
+                              <w:t xml:space="preserve"> </w:t>
+                            </w:r>
+                          </w:p>
+                          <w:p>
+                            <w:pPr>
+                              <w:jc w:val="center"/>
+                              <w:rPr>
+                                <w:sz w:val="24"/>
+                                <w:szCs w:val="24"/>
+                              </w:rPr>
+                            </w:pPr>
+                            <w:r>
+                              <w:rPr>
+                                <w:sz w:val="24"/>
+                                <w:szCs w:val="24"/>
+                              </w:rPr>
+                              <w:t xml:space="preserve">Their load </w:t>
+                            </w:r>
+                            <w:r>
+                              <w:rPr>
+                                <w:sz w:val="24"/>
+                                <w:szCs w:val="24"/>
+                              </w:rPr>
+                              <w:t xml:space="preserve">already </w:t>
+                            </w:r>
+                            <w:r>
+                              <w:rPr>
+                                <w:sz w:val="24"/>
+                                <w:szCs w:val="24"/>
+                              </w:rPr>
+                              <w:t>does that</w:t>
+                            </w:r>
+                          </w:p>
+                        </w:txbxContent>
+                      </wps:txbx>
+                      <wps:bodyPr rot="0" spcFirstLastPara="0" vertOverflow="overflow" horzOverflow="overflow" vert="horz" wrap="square" lIns="91440" tIns="45720" rIns="91440" bIns="45720" numCol="1" spcCol="0" rtlCol="0" fromWordArt="0" anchor="ctr" anchorCtr="0" forceAA="0" compatLnSpc="1">
+                        <a:prstTxWarp prst="textNoShape">
+                          <a:avLst/>
+                        </a:prstTxWarp>
+                        <a:noAutofit/>
+                      </wps:bodyPr>
+                    </wps:wsp>
+                  </a:graphicData>
+                </a:graphic>
+                <wp14:sizeRelH relativeFrom="margin">
+                  <wp14:pctWidth>0</wp14:pctWidth>
+                </wp14:sizeRelH>
+                <wp14:sizeRelV relativeFrom="margin">
+                  <wp14:pctHeight>0</wp14:pctHeight>
+                </wp14:sizeRelV>
+              </wp:anchor>
+            </w:drawing>
+          </mc:Choice>
+          <mc:Fallback>
+            <w:pict>
+              <v:shape id="Rectangular Callout 24" o:spid="_x0000_s1031" type="#_x0000_t61" style="position:absolute;margin-left:127.2pt;margin-top:26.9pt;width:106.2pt;height:63pt;z-index:251688960;visibility:visible;mso-wrap-style:square;mso-width-percent:0;mso-height-percent:0;mso-wrap-distance-left:9pt;mso-wrap-distance-top:0;mso-wrap-distance-right:9pt;mso-wrap-distance-bottom:0;mso-position-horizontal:absolute;mso-position-horizontal-relative:text;mso-position-vertical:absolute;mso-position-vertical-relative:text;mso-width-percent:0;mso-height-percent:0;mso-width-relative:margin;mso-height-relative:margin;v-text-anchor:middle" o:gfxdata="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" adj="20229,32286" fillcolor="red" strokecolor="red" strokeweight="2pt">
+                <v:textbox>
+                  <w:txbxContent>
+                    <w:p>
+                      <w:pPr>
+                        <w:jc w:val="center"/>
+                        <w:rPr>
+                          <w:sz w:val="24"/>
+                          <w:szCs w:val="24"/>
+                        </w:rPr>
+                      </w:pPr>
+                      <w:r>
+                        <w:rPr>
+                          <w:sz w:val="24"/>
+                          <w:szCs w:val="24"/>
+                        </w:rPr>
+                        <w:t>Bug in SNS case?</w:t>
+                      </w:r>
+                      <w:r>
+                        <w:rPr>
+                          <w:sz w:val="24"/>
+                          <w:szCs w:val="24"/>
+                        </w:rPr>
+                        <w:t xml:space="preserve"> </w:t>
+                      </w:r>
+                    </w:p>
+                    <w:p>
+                      <w:pPr>
+                        <w:jc w:val="center"/>
+                        <w:rPr>
+                          <w:sz w:val="24"/>
+                          <w:szCs w:val="24"/>
+                        </w:rPr>
+                      </w:pPr>
+                      <w:r>
+                        <w:rPr>
+                          <w:sz w:val="24"/>
+                          <w:szCs w:val="24"/>
+                        </w:rPr>
+                        <w:t xml:space="preserve">Their load </w:t>
+                      </w:r>
+                      <w:r>
+                        <w:rPr>
+                          <w:sz w:val="24"/>
+                          <w:szCs w:val="24"/>
+                        </w:rPr>
+                        <w:t xml:space="preserve">already </w:t>
+                      </w:r>
+                      <w:r>
+                        <w:rPr>
+                          <w:sz w:val="24"/>
+                          <w:szCs w:val="24"/>
+                        </w:rPr>
+                        <w:t>does that</w:t>
+                      </w:r>
+                    </w:p>
+                  </w:txbxContent>
+                </v:textbox>
+              </v:shape>
+            </w:pict>
+          </mc:Fallback>
+        </mc:AlternateContent>
+      </w:r>
+      <w:r>
+        <w:rPr>
+          <w:noProof/>
+          <w:lang w:eastAsia="en-GB"/>
+        </w:rPr>
+        <mc:AlternateContent>
+          <mc:Choice Requires="wps">
+            <w:drawing>
+              <wp:anchor distT="0" distB="0" distL="114300" distR="114300" simplePos="0" relativeHeight="251677696" behindDoc="0" locked="0" layoutInCell="1" allowOverlap="1" wp14:anchorId="1CFE66D2" wp14:editId="66BB3A23">
                 <wp:simplePos x="0" y="0"/>
                 <wp:positionH relativeFrom="column">
                   <wp:posOffset>693420</wp:posOffset>
@@ -1616,7 +2844,7 @@
         <mc:AlternateContent>
           <mc:Choice Requires="wps">
             <w:drawing>
-              <wp:anchor distT="0" distB="0" distL="114300" distR="114300" simplePos="0" relativeHeight="251674624" behindDoc="0" locked="0" layoutInCell="1" allowOverlap="1" wp14:anchorId="11A6F301" wp14:editId="4CC52EB3">
+              <wp:anchor distT="0" distB="0" distL="114300" distR="114300" simplePos="0" relativeHeight="251674624" behindDoc="0" locked="0" layoutInCell="1" allowOverlap="1" wp14:anchorId="37B250BB" wp14:editId="4ECFE967">
                 <wp:simplePos x="0" y="0"/>
                 <wp:positionH relativeFrom="column">
                   <wp:posOffset>0</wp:posOffset>
@@ -1704,7 +2932,7 @@
           <w:lang w:eastAsia="en-GB"/>
         </w:rPr>
         <w:drawing>
-          <wp:inline distT="0" distB="0" distL="0" distR="0" wp14:anchorId="439D71DA" wp14:editId="0A259675">
+          <wp:inline distT="0" distB="0" distL="0" distR="0" wp14:anchorId="1939FB99" wp14:editId="6075D4A0">
             <wp:extent cx="1744980" cy="8550400"/>
             <wp:effectExtent l="0" t="0" r="7620" b="3175"/>
             <wp:docPr id="13" name="Picture 13"/>
@@ -1760,6 +2988,82 @@
           <w:lang w:eastAsia="en-GB"/>
         </w:rPr>
         <w:lastRenderedPageBreak/>
+        <mc:AlternateContent>
+          <mc:Choice Requires="wps">
+            <w:drawing>
+              <wp:anchor distT="0" distB="0" distL="114300" distR="114300" simplePos="0" relativeHeight="251694080" behindDoc="0" locked="0" layoutInCell="1" allowOverlap="1" wp14:anchorId="0365B7A2" wp14:editId="704286DC">
+                <wp:simplePos x="0" y="0"/>
+                <wp:positionH relativeFrom="column">
+                  <wp:posOffset>-147320</wp:posOffset>
+                </wp:positionH>
+                <wp:positionV relativeFrom="paragraph">
+                  <wp:posOffset>2315845</wp:posOffset>
+                </wp:positionV>
+                <wp:extent cx="815340" cy="289560"/>
+                <wp:effectExtent l="0" t="57150" r="0" b="34290"/>
+                <wp:wrapNone/>
+                <wp:docPr id="27" name="Straight Arrow Connector 27"/>
+                <wp:cNvGraphicFramePr/>
+                <a:graphic xmlns:a="http://schemas.openxmlformats.org/drawingml/2006/main">
+                  <a:graphicData uri="http://schemas.microsoft.com/office/word/2010/wordprocessingShape">
+                    <wps:wsp>
+                      <wps:cNvCnPr/>
+                      <wps:spPr>
+                        <a:xfrm flipV="1">
+                          <a:off x="0" y="0"/>
+                          <a:ext cx="815340" cy="289560"/>
+                        </a:xfrm>
+                        <a:prstGeom prst="straightConnector1">
+                          <a:avLst/>
+                        </a:prstGeom>
+                        <a:ln>
+                          <a:solidFill>
+                            <a:srgbClr val="FF0000"/>
+                          </a:solidFill>
+                          <a:tailEnd type="arrow"/>
+                        </a:ln>
+                      </wps:spPr>
+                      <wps:style>
+                        <a:lnRef idx="1">
+                          <a:schemeClr val="accent1"/>
+                        </a:lnRef>
+                        <a:fillRef idx="0">
+                          <a:schemeClr val="accent1"/>
+                        </a:fillRef>
+                        <a:effectRef idx="0">
+                          <a:schemeClr val="accent1"/>
+                        </a:effectRef>
+                        <a:fontRef idx="minor">
+                          <a:schemeClr val="tx1"/>
+                        </a:fontRef>
+                      </wps:style>
+                      <wps:bodyPr/>
+                    </wps:wsp>
+                  </a:graphicData>
+                </a:graphic>
+                <wp14:sizeRelH relativeFrom="margin">
+                  <wp14:pctWidth>0</wp14:pctWidth>
+                </wp14:sizeRelH>
+                <wp14:sizeRelV relativeFrom="margin">
+                  <wp14:pctHeight>0</wp14:pctHeight>
+                </wp14:sizeRelV>
+              </wp:anchor>
+            </w:drawing>
+          </mc:Choice>
+          <mc:Fallback>
+            <w:pict>
+              <v:shape id="Straight Arrow Connector 27" o:spid="_x0000_s1026" type="#_x0000_t32" style="position:absolute;margin-left:-11.6pt;margin-top:182.35pt;width:64.2pt;height:22.8pt;flip:y;z-index:251694080;visibility:visible;mso-wrap-style:square;mso-width-percent:0;mso-height-percent:0;mso-wrap-distance-left:9pt;mso-wrap-distance-top:0;mso-wrap-distance-right:9pt;mso-wrap-distance-bottom:0;mso-position-horizontal:absolute;mso-position-horizontal-relative:text;mso-position-vertical:absolute;mso-position-vertical-relative:text;mso-width-percent:0;mso-height-percent:0;mso-width-relative:margin;mso-height-relative:margin" o:gfxdata="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" strokecolor="red">
+                <v:stroke endarrow="open"/>
+              </v:shape>
+            </w:pict>
+          </mc:Fallback>
+        </mc:AlternateContent>
+      </w:r>
+      <w:r>
+        <w:rPr>
+          <w:noProof/>
+          <w:lang w:eastAsia="en-GB"/>
+        </w:rPr>
         <mc:AlternateContent>
           <mc:Choice Requires="wps">
             <w:drawing>
@@ -2252,6 +3556,13 @@
       </w:r>
       <w:proofErr w:type="gramEnd"/>
     </w:p>
+    <w:p>
+      <w:r>
+        <w:t>Performance (caching intermediate results)</w:t>
+      </w:r>
+      <w:bookmarkStart w:id="0" w:name="_GoBack"/>
+      <w:bookmarkEnd w:id="0"/>
+    </w:p>
     <w:p/>
     <w:p>
       <w:pPr>
@@ -2299,6 +3610,11 @@
     <w:p>
       <w:r>
         <w:t>Improvements for GUI (if use it)</w:t>
+      </w:r>
+    </w:p>
+    <w:p>
+      <w:r>
+        <w:t>Performance (caching intermediate results)</w:t>
       </w:r>
     </w:p>
     <w:p>
@@ -2641,7 +3957,21 @@
           <w:sz w:val="28"/>
           <w:szCs w:val="28"/>
         </w:rPr>
-        <w:t xml:space="preserve"> but steps is much more difficult to understand.</w:t>
+        <w:t xml:space="preserve"> but steps </w:t>
+      </w:r>
+      <w:r>
+        <w:rPr>
+          <w:sz w:val="28"/>
+          <w:szCs w:val="28"/>
+        </w:rPr>
+        <w:t>are</w:t>
+      </w:r>
+      <w:r>
+        <w:rPr>
+          <w:sz w:val="28"/>
+          <w:szCs w:val="28"/>
+        </w:rPr>
+        <w:t xml:space="preserve"> more difficult to understand.</w:t>
       </w:r>
     </w:p>
     <w:p>
@@ -3164,7 +4494,58 @@
           <w:sz w:val="28"/>
           <w:szCs w:val="28"/>
         </w:rPr>
-        <w:t xml:space="preserve"> things go soured on SNS way  -- SNS blocks bind by Python. </w:t>
+        <w:t xml:space="preserve"> things go soured on SNS way  -- SNS blocks bind </w:t>
+      </w:r>
+      <w:r>
+        <w:rPr>
+          <w:color w:val="000000" w:themeColor="text1"/>
+          <w:sz w:val="28"/>
+          <w:szCs w:val="28"/>
+        </w:rPr>
+        <w:t xml:space="preserve">wrapped in </w:t>
+      </w:r>
+      <w:r>
+        <w:rPr>
+          <w:color w:val="000000" w:themeColor="text1"/>
+          <w:sz w:val="28"/>
+          <w:szCs w:val="28"/>
+        </w:rPr>
+        <w:t xml:space="preserve">Python. </w:t>
+      </w:r>
+    </w:p>
+    <w:p>
+      <w:pPr>
+        <w:rPr>
+          <w:color w:val="000000" w:themeColor="text1"/>
+          <w:sz w:val="28"/>
+          <w:szCs w:val="28"/>
+        </w:rPr>
+      </w:pPr>
+      <w:r>
+        <w:rPr>
+          <w:color w:val="000000" w:themeColor="text1"/>
+          <w:sz w:val="28"/>
+          <w:szCs w:val="28"/>
+        </w:rPr>
+        <w:t xml:space="preserve">(Are they independent enough? Property manager is initiated in </w:t>
+      </w:r>
+      <w:proofErr w:type="spellStart"/>
+      <w:r>
+        <w:rPr>
+          <w:color w:val="000000" w:themeColor="text1"/>
+          <w:sz w:val="28"/>
+          <w:szCs w:val="28"/>
+        </w:rPr>
+        <w:t>DGSReduction</w:t>
+      </w:r>
+      <w:proofErr w:type="spellEnd"/>
+      <w:r>
+        <w:rPr>
+          <w:color w:val="000000" w:themeColor="text1"/>
+          <w:sz w:val="28"/>
+          <w:szCs w:val="28"/>
+        </w:rPr>
+        <w:t>)</w:t>
       </w:r>
     </w:p>
     <w:sectPr>
@@ -4331,7 +5712,7 @@
 </file>
 
 <file path=customXml/itemProps1.xml><?xml version="1.0" encoding="utf-8"?>
-<ds:datastoreItem xmlns:ds="http://schemas.openxmlformats.org/officeDocument/2006/customXml" ds:itemID="{9A3FA264-9351-4198-9023-F40B3E4BAFCA}">
+<ds:datastoreItem xmlns:ds="http://schemas.openxmlformats.org/officeDocument/2006/customXml" ds:itemID="{2F563283-9450-455E-90AE-2065A82F380F}">
   <ds:schemaRefs>
     <ds:schemaRef ds:uri="http://schemas.openxmlformats.org/officeDocument/2006/bibliography"/>
   </ds:schemaRefs>

</xml_diff>

<commit_message>
refs #8557 Toby's remarks
</commit_message>
<xml_diff>
--- a/Design/Diagrams/inelastic/SNS_VS_ISIS_reduction.docx
+++ b/Design/Diagrams/inelastic/SNS_VS_ISIS_reduction.docx
@@ -579,7 +579,171 @@
         <mc:AlternateContent>
           <mc:Choice Requires="wps">
             <w:drawing>
-              <wp:anchor distT="0" distB="0" distL="114300" distR="114300" simplePos="0" relativeHeight="251681792" behindDoc="0" locked="0" layoutInCell="1" allowOverlap="1">
+              <wp:anchor distT="0" distB="0" distL="114300" distR="114300" simplePos="0" relativeHeight="251701248" behindDoc="0" locked="0" layoutInCell="1" allowOverlap="1" wp14:anchorId="73875663" wp14:editId="2A09FEAA">
+                <wp:simplePos x="0" y="0"/>
+                <wp:positionH relativeFrom="column">
+                  <wp:posOffset>8679180</wp:posOffset>
+                </wp:positionH>
+                <wp:positionV relativeFrom="paragraph">
+                  <wp:posOffset>2315845</wp:posOffset>
+                </wp:positionV>
+                <wp:extent cx="1066800" cy="502920"/>
+                <wp:effectExtent l="1047750" t="0" r="19050" b="697230"/>
+                <wp:wrapNone/>
+                <wp:docPr id="37" name="Rectangular Callout 37"/>
+                <wp:cNvGraphicFramePr/>
+                <a:graphic xmlns:a="http://schemas.openxmlformats.org/drawingml/2006/main">
+                  <a:graphicData uri="http://schemas.microsoft.com/office/word/2010/wordprocessingShape">
+                    <wps:wsp>
+                      <wps:cNvSpPr/>
+                      <wps:spPr>
+                        <a:xfrm>
+                          <a:off x="0" y="0"/>
+                          <a:ext cx="1066800" cy="502920"/>
+                        </a:xfrm>
+                        <a:prstGeom prst="wedgeRectCallout">
+                          <a:avLst>
+                            <a:gd name="adj1" fmla="val -147878"/>
+                            <a:gd name="adj2" fmla="val 188325"/>
+                          </a:avLst>
+                        </a:prstGeom>
+                      </wps:spPr>
+                      <wps:style>
+                        <a:lnRef idx="2">
+                          <a:schemeClr val="accent1">
+                            <a:shade val="50000"/>
+                          </a:schemeClr>
+                        </a:lnRef>
+                        <a:fillRef idx="1">
+                          <a:schemeClr val="accent1"/>
+                        </a:fillRef>
+                        <a:effectRef idx="0">
+                          <a:schemeClr val="accent1"/>
+                        </a:effectRef>
+                        <a:fontRef idx="minor">
+                          <a:schemeClr val="lt1"/>
+                        </a:fontRef>
+                      </wps:style>
+                      <wps:txbx>
+                        <w:txbxContent>
+                          <w:p>
+                            <w:pPr>
+                              <w:jc w:val="center"/>
+                              <w:rPr>
+                                <w:sz w:val="18"/>
+                                <w:szCs w:val="18"/>
+                              </w:rPr>
+                            </w:pPr>
+                            <w:r>
+                              <w:rPr>
+                                <w:sz w:val="18"/>
+                                <w:szCs w:val="18"/>
+                              </w:rPr>
+                              <w:t>Scale according to WB Van.</w:t>
+                            </w:r>
+                          </w:p>
+                        </w:txbxContent>
+                      </wps:txbx>
+                      <wps:bodyPr rot="0" spcFirstLastPara="0" vertOverflow="overflow" horzOverflow="overflow" vert="horz" wrap="square" lIns="91440" tIns="45720" rIns="91440" bIns="45720" numCol="1" spcCol="0" rtlCol="0" fromWordArt="0" anchor="ctr" anchorCtr="0" forceAA="0" compatLnSpc="1">
+                        <a:prstTxWarp prst="textNoShape">
+                          <a:avLst/>
+                        </a:prstTxWarp>
+                        <a:noAutofit/>
+                      </wps:bodyPr>
+                    </wps:wsp>
+                  </a:graphicData>
+                </a:graphic>
+                <wp14:sizeRelH relativeFrom="margin">
+                  <wp14:pctWidth>0</wp14:pctWidth>
+                </wp14:sizeRelH>
+                <wp14:sizeRelV relativeFrom="margin">
+                  <wp14:pctHeight>0</wp14:pctHeight>
+                </wp14:sizeRelV>
+              </wp:anchor>
+            </w:drawing>
+          </mc:Choice>
+          <mc:Fallback>
+            <w:pict>
+              <v:shapetype id="_x0000_t61" coordsize="21600,21600" o:spt="61" adj="1350,25920" path="m,l0@8@12@24,0@9,,21600@6,21600@15@27@7,21600,21600,21600,21600@9@18@30,21600@8,21600,0@7,0@21@33@6,xe">
+                <v:stroke joinstyle="miter"/>
+                <v:formulas>
+                  <v:f eqn="sum 10800 0 #0"/>
+                  <v:f eqn="sum 10800 0 #1"/>
+                  <v:f eqn="sum #0 0 #1"/>
+                  <v:f eqn="sum @0 @1 0"/>
+                  <v:f eqn="sum 21600 0 #0"/>
+                  <v:f eqn="sum 21600 0 #1"/>
+                  <v:f eqn="if @0 3600 12600"/>
+                  <v:f eqn="if @0 9000 18000"/>
+                  <v:f eqn="if @1 3600 12600"/>
+                  <v:f eqn="if @1 9000 18000"/>
+                  <v:f eqn="if @2 0 #0"/>
+                  <v:f eqn="if @3 @10 0"/>
+                  <v:f eqn="if #0 0 @11"/>
+                  <v:f eqn="if @2 @6 #0"/>
+                  <v:f eqn="if @3 @6 @13"/>
+                  <v:f eqn="if @5 @6 @14"/>
+                  <v:f eqn="if @2 #0 21600"/>
+                  <v:f eqn="if @3 21600 @16"/>
+                  <v:f eqn="if @4 21600 @17"/>
+                  <v:f eqn="if @2 #0 @6"/>
+                  <v:f eqn="if @3 @19 @6"/>
+                  <v:f eqn="if #1 @6 @20"/>
+                  <v:f eqn="if @2 @8 #1"/>
+                  <v:f eqn="if @3 @22 @8"/>
+                  <v:f eqn="if #0 @8 @23"/>
+                  <v:f eqn="if @2 21600 #1"/>
+                  <v:f eqn="if @3 21600 @25"/>
+                  <v:f eqn="if @5 21600 @26"/>
+                  <v:f eqn="if @2 #1 @8"/>
+                  <v:f eqn="if @3 @8 @28"/>
+                  <v:f eqn="if @4 @8 @29"/>
+                  <v:f eqn="if @2 #1 0"/>
+                  <v:f eqn="if @3 @31 0"/>
+                  <v:f eqn="if #1 0 @32"/>
+                  <v:f eqn="val #0"/>
+                  <v:f eqn="val #1"/>
+                </v:formulas>
+                <v:path o:connecttype="custom" o:connectlocs="10800,0;0,10800;10800,21600;21600,10800;@34,@35"/>
+                <v:handles>
+                  <v:h position="#0,#1"/>
+                </v:handles>
+              </v:shapetype>
+              <v:shape id="Rectangular Callout 37" o:spid="_x0000_s1026" type="#_x0000_t61" style="position:absolute;margin-left:683.4pt;margin-top:182.35pt;width:84pt;height:39.6pt;z-index:251701248;visibility:visible;mso-wrap-style:square;mso-width-percent:0;mso-height-percent:0;mso-wrap-distance-left:9pt;mso-wrap-distance-top:0;mso-wrap-distance-right:9pt;mso-wrap-distance-bottom:0;mso-position-horizontal:absolute;mso-position-horizontal-relative:text;mso-position-vertical:absolute;mso-position-vertical-relative:text;mso-width-percent:0;mso-height-percent:0;mso-width-relative:margin;mso-height-relative:margin;v-text-anchor:middle" o:gfxdata="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" adj="-21142,51478" fillcolor="#4f81bd [3204]" strokecolor="#243f60 [1604]" strokeweight="2pt">
+                <v:textbox>
+                  <w:txbxContent>
+                    <w:p>
+                      <w:pPr>
+                        <w:jc w:val="center"/>
+                        <w:rPr>
+                          <w:sz w:val="18"/>
+                          <w:szCs w:val="18"/>
+                        </w:rPr>
+                      </w:pPr>
+                      <w:r>
+                        <w:rPr>
+                          <w:sz w:val="18"/>
+                          <w:szCs w:val="18"/>
+                        </w:rPr>
+                        <w:t>Scale according to WB Van.</w:t>
+                      </w:r>
+                    </w:p>
+                  </w:txbxContent>
+                </v:textbox>
+              </v:shape>
+            </w:pict>
+          </mc:Fallback>
+        </mc:AlternateContent>
+      </w:r>
+      <w:r>
+        <w:rPr>
+          <w:noProof/>
+          <w:lang w:eastAsia="en-GB"/>
+        </w:rPr>
+        <mc:AlternateContent>
+          <mc:Choice Requires="wps">
+            <w:drawing>
+              <wp:anchor distT="0" distB="0" distL="114300" distR="114300" simplePos="0" relativeHeight="251681792" behindDoc="0" locked="0" layoutInCell="1" allowOverlap="1" wp14:anchorId="4A05C062" wp14:editId="59B255E1">
                 <wp:simplePos x="0" y="0"/>
                 <wp:positionH relativeFrom="column">
                   <wp:posOffset>5890260</wp:posOffset>
@@ -664,7 +828,7 @@
         <mc:AlternateContent>
           <mc:Choice Requires="wps">
             <w:drawing>
-              <wp:anchor distT="0" distB="0" distL="114300" distR="114300" simplePos="0" relativeHeight="251666432" behindDoc="0" locked="0" layoutInCell="1" allowOverlap="1" wp14:anchorId="30E945EA" wp14:editId="002BE380">
+              <wp:anchor distT="0" distB="0" distL="114300" distR="114300" simplePos="0" relativeHeight="251666432" behindDoc="0" locked="0" layoutInCell="1" allowOverlap="1" wp14:anchorId="29957042" wp14:editId="65004D72">
                 <wp:simplePos x="0" y="0"/>
                 <wp:positionH relativeFrom="column">
                   <wp:posOffset>6431280</wp:posOffset>
@@ -745,7 +909,7 @@
         <mc:AlternateContent>
           <mc:Choice Requires="wps">
             <w:drawing>
-              <wp:anchor distT="0" distB="0" distL="114300" distR="114300" simplePos="0" relativeHeight="251664384" behindDoc="0" locked="0" layoutInCell="1" allowOverlap="1" wp14:anchorId="3A4282DB" wp14:editId="24A2D032">
+              <wp:anchor distT="0" distB="0" distL="114300" distR="114300" simplePos="0" relativeHeight="251664384" behindDoc="0" locked="0" layoutInCell="1" allowOverlap="1" wp14:anchorId="57A7F477" wp14:editId="615A6234">
                 <wp:simplePos x="0" y="0"/>
                 <wp:positionH relativeFrom="column">
                   <wp:posOffset>4480560</wp:posOffset>
@@ -831,7 +995,7 @@
         <mc:AlternateContent>
           <mc:Choice Requires="wps">
             <w:drawing>
-              <wp:anchor distT="0" distB="0" distL="114300" distR="114300" simplePos="0" relativeHeight="251663360" behindDoc="0" locked="0" layoutInCell="1" allowOverlap="1" wp14:anchorId="1519D054" wp14:editId="1A59E8E8">
+              <wp:anchor distT="0" distB="0" distL="114300" distR="114300" simplePos="0" relativeHeight="251663360" behindDoc="0" locked="0" layoutInCell="1" allowOverlap="1" wp14:anchorId="63765116" wp14:editId="4D119DEC">
                 <wp:simplePos x="0" y="0"/>
                 <wp:positionH relativeFrom="column">
                   <wp:posOffset>3474720</wp:posOffset>
@@ -909,7 +1073,7 @@
         <mc:AlternateContent>
           <mc:Choice Requires="wps">
             <w:drawing>
-              <wp:anchor distT="0" distB="0" distL="114300" distR="114300" simplePos="0" relativeHeight="251661312" behindDoc="0" locked="0" layoutInCell="1" allowOverlap="1" wp14:anchorId="0648BD37" wp14:editId="2F8F8B8C">
+              <wp:anchor distT="0" distB="0" distL="114300" distR="114300" simplePos="0" relativeHeight="251661312" behindDoc="0" locked="0" layoutInCell="1" allowOverlap="1" wp14:anchorId="37E433E9" wp14:editId="48A84EEE">
                 <wp:simplePos x="0" y="0"/>
                 <wp:positionH relativeFrom="column">
                   <wp:posOffset>1203960</wp:posOffset>
@@ -987,7 +1151,7 @@
         <mc:AlternateContent>
           <mc:Choice Requires="wps">
             <w:drawing>
-              <wp:anchor distT="0" distB="0" distL="114300" distR="114300" simplePos="0" relativeHeight="251659264" behindDoc="0" locked="0" layoutInCell="1" allowOverlap="1" wp14:anchorId="09CFC5CE" wp14:editId="02E42B68">
+              <wp:anchor distT="0" distB="0" distL="114300" distR="114300" simplePos="0" relativeHeight="251659264" behindDoc="0" locked="0" layoutInCell="1" allowOverlap="1" wp14:anchorId="7BE8DFC4" wp14:editId="2FDD6434">
                 <wp:simplePos x="0" y="0"/>
                 <wp:positionH relativeFrom="column">
                   <wp:posOffset>1203960</wp:posOffset>
@@ -1063,7 +1227,7 @@
           <w:lang w:eastAsia="en-GB"/>
         </w:rPr>
         <w:drawing>
-          <wp:inline distT="0" distB="0" distL="0" distR="0" wp14:anchorId="0244CDDC" wp14:editId="249A12DE">
+          <wp:inline distT="0" distB="0" distL="0" distR="0" wp14:anchorId="5B59FE6C" wp14:editId="268265C7">
             <wp:extent cx="9677400" cy="5809534"/>
             <wp:effectExtent l="0" t="0" r="0" b="1270"/>
             <wp:docPr id="3" name="Picture 2"/>
@@ -1118,6 +1282,245 @@
       <w:pPr>
         <w:pStyle w:val="Heading1"/>
       </w:pPr>
+      <w:r>
+        <w:rPr>
+          <w:noProof/>
+          <w:lang w:eastAsia="en-GB"/>
+        </w:rPr>
+        <mc:AlternateContent>
+          <mc:Choice Requires="wps">
+            <w:drawing>
+              <wp:anchor distT="0" distB="0" distL="114300" distR="114300" simplePos="0" relativeHeight="251699200" behindDoc="0" locked="0" layoutInCell="1" allowOverlap="1" wp14:anchorId="178E7313" wp14:editId="4EE1703A">
+                <wp:simplePos x="0" y="0"/>
+                <wp:positionH relativeFrom="column">
+                  <wp:posOffset>2324100</wp:posOffset>
+                </wp:positionH>
+                <wp:positionV relativeFrom="paragraph">
+                  <wp:posOffset>160020</wp:posOffset>
+                </wp:positionV>
+                <wp:extent cx="1165860" cy="548640"/>
+                <wp:effectExtent l="76200" t="0" r="15240" b="842010"/>
+                <wp:wrapNone/>
+                <wp:docPr id="36" name="Rectangular Callout 36"/>
+                <wp:cNvGraphicFramePr/>
+                <a:graphic xmlns:a="http://schemas.openxmlformats.org/drawingml/2006/main">
+                  <a:graphicData uri="http://schemas.microsoft.com/office/word/2010/wordprocessingShape">
+                    <wps:wsp>
+                      <wps:cNvSpPr/>
+                      <wps:spPr>
+                        <a:xfrm>
+                          <a:off x="0" y="0"/>
+                          <a:ext cx="1165860" cy="548640"/>
+                        </a:xfrm>
+                        <a:prstGeom prst="wedgeRectCallout">
+                          <a:avLst>
+                            <a:gd name="adj1" fmla="val -55936"/>
+                            <a:gd name="adj2" fmla="val 196027"/>
+                          </a:avLst>
+                        </a:prstGeom>
+                      </wps:spPr>
+                      <wps:style>
+                        <a:lnRef idx="2">
+                          <a:schemeClr val="accent1">
+                            <a:shade val="50000"/>
+                          </a:schemeClr>
+                        </a:lnRef>
+                        <a:fillRef idx="1">
+                          <a:schemeClr val="accent1"/>
+                        </a:fillRef>
+                        <a:effectRef idx="0">
+                          <a:schemeClr val="accent1"/>
+                        </a:effectRef>
+                        <a:fontRef idx="minor">
+                          <a:schemeClr val="lt1"/>
+                        </a:fontRef>
+                      </wps:style>
+                      <wps:txbx>
+                        <w:txbxContent>
+                          <w:p>
+                            <w:pPr>
+                              <w:jc w:val="center"/>
+                              <w:rPr>
+                                <w:sz w:val="18"/>
+                                <w:szCs w:val="18"/>
+                              </w:rPr>
+                            </w:pPr>
+                            <w:r>
+                              <w:rPr>
+                                <w:sz w:val="18"/>
+                                <w:szCs w:val="18"/>
+                              </w:rPr>
+                              <w:t xml:space="preserve">Separate </w:t>
+                            </w:r>
+                            <w:proofErr w:type="spellStart"/>
+                            <w:r>
+                              <w:rPr>
+                                <w:sz w:val="18"/>
+                                <w:szCs w:val="18"/>
+                              </w:rPr>
+                              <w:t>diag</w:t>
+                            </w:r>
+                            <w:proofErr w:type="spellEnd"/>
+                            <w:r>
+                              <w:rPr>
+                                <w:sz w:val="18"/>
+                                <w:szCs w:val="18"/>
+                              </w:rPr>
+                              <w:t xml:space="preserve"> on 0 </w:t>
+                            </w:r>
+                            <w:r>
+                              <w:rPr>
+                                <w:sz w:val="18"/>
+                                <w:szCs w:val="18"/>
+                              </w:rPr>
+                              <w:t xml:space="preserve">count </w:t>
+                            </w:r>
+                            <w:r>
+                              <w:rPr>
+                                <w:sz w:val="18"/>
+                                <w:szCs w:val="18"/>
+                              </w:rPr>
+                              <w:t xml:space="preserve">spectra for </w:t>
+                            </w:r>
+                            <w:proofErr w:type="spellStart"/>
+                            <w:r>
+                              <w:rPr>
+                                <w:sz w:val="18"/>
+                                <w:szCs w:val="18"/>
+                              </w:rPr>
+                              <w:t>Mono</w:t>
+                            </w:r>
+                            <w:r>
+                              <w:rPr>
+                                <w:sz w:val="18"/>
+                                <w:szCs w:val="18"/>
+                              </w:rPr>
+                              <w:t>V</w:t>
+                            </w:r>
+                            <w:r>
+                              <w:rPr>
+                                <w:sz w:val="18"/>
+                                <w:szCs w:val="18"/>
+                              </w:rPr>
+                              <w:t>an</w:t>
+                            </w:r>
+                            <w:proofErr w:type="spellEnd"/>
+                            <w:r>
+                              <w:rPr>
+                                <w:sz w:val="18"/>
+                                <w:szCs w:val="18"/>
+                              </w:rPr>
+                              <w:t xml:space="preserve"> &amp;Sample</w:t>
+                            </w:r>
+                          </w:p>
+                        </w:txbxContent>
+                      </wps:txbx>
+                      <wps:bodyPr rot="0" spcFirstLastPara="0" vertOverflow="overflow" horzOverflow="overflow" vert="horz" wrap="square" lIns="91440" tIns="45720" rIns="91440" bIns="45720" numCol="1" spcCol="0" rtlCol="0" fromWordArt="0" anchor="ctr" anchorCtr="0" forceAA="0" compatLnSpc="1">
+                        <a:prstTxWarp prst="textNoShape">
+                          <a:avLst/>
+                        </a:prstTxWarp>
+                        <a:noAutofit/>
+                      </wps:bodyPr>
+                    </wps:wsp>
+                  </a:graphicData>
+                </a:graphic>
+                <wp14:sizeRelH relativeFrom="margin">
+                  <wp14:pctWidth>0</wp14:pctWidth>
+                </wp14:sizeRelH>
+                <wp14:sizeRelV relativeFrom="margin">
+                  <wp14:pctHeight>0</wp14:pctHeight>
+                </wp14:sizeRelV>
+              </wp:anchor>
+            </w:drawing>
+          </mc:Choice>
+          <mc:Fallback>
+            <w:pict>
+              <v:shape id="Rectangular Callout 36" o:spid="_x0000_s1027" type="#_x0000_t61" style="position:absolute;margin-left:183pt;margin-top:12.6pt;width:91.8pt;height:43.2pt;z-index:251699200;visibility:visible;mso-wrap-style:square;mso-width-percent:0;mso-height-percent:0;mso-wrap-distance-left:9pt;mso-wrap-distance-top:0;mso-wrap-distance-right:9pt;mso-wrap-distance-bottom:0;mso-position-horizontal:absolute;mso-position-horizontal-relative:text;mso-position-vertical:absolute;mso-position-vertical-relative:text;mso-width-percent:0;mso-height-percent:0;mso-width-relative:margin;mso-height-relative:margin;v-text-anchor:middle" o:gfxdata="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" adj="-1282,53142" fillcolor="#4f81bd [3204]" strokecolor="#243f60 [1604]" strokeweight="2pt">
+                <v:textbox>
+                  <w:txbxContent>
+                    <w:p>
+                      <w:pPr>
+                        <w:jc w:val="center"/>
+                        <w:rPr>
+                          <w:sz w:val="18"/>
+                          <w:szCs w:val="18"/>
+                        </w:rPr>
+                      </w:pPr>
+                      <w:r>
+                        <w:rPr>
+                          <w:sz w:val="18"/>
+                          <w:szCs w:val="18"/>
+                        </w:rPr>
+                        <w:t xml:space="preserve">Separate </w:t>
+                      </w:r>
+                      <w:proofErr w:type="spellStart"/>
+                      <w:r>
+                        <w:rPr>
+                          <w:sz w:val="18"/>
+                          <w:szCs w:val="18"/>
+                        </w:rPr>
+                        <w:t>diag</w:t>
+                      </w:r>
+                      <w:proofErr w:type="spellEnd"/>
+                      <w:r>
+                        <w:rPr>
+                          <w:sz w:val="18"/>
+                          <w:szCs w:val="18"/>
+                        </w:rPr>
+                        <w:t xml:space="preserve"> on 0 </w:t>
+                      </w:r>
+                      <w:r>
+                        <w:rPr>
+                          <w:sz w:val="18"/>
+                          <w:szCs w:val="18"/>
+                        </w:rPr>
+                        <w:t xml:space="preserve">count </w:t>
+                      </w:r>
+                      <w:r>
+                        <w:rPr>
+                          <w:sz w:val="18"/>
+                          <w:szCs w:val="18"/>
+                        </w:rPr>
+                        <w:t xml:space="preserve">spectra for </w:t>
+                      </w:r>
+                      <w:proofErr w:type="spellStart"/>
+                      <w:r>
+                        <w:rPr>
+                          <w:sz w:val="18"/>
+                          <w:szCs w:val="18"/>
+                        </w:rPr>
+                        <w:t>Mono</w:t>
+                      </w:r>
+                      <w:r>
+                        <w:rPr>
+                          <w:sz w:val="18"/>
+                          <w:szCs w:val="18"/>
+                        </w:rPr>
+                        <w:t>V</w:t>
+                      </w:r>
+                      <w:r>
+                        <w:rPr>
+                          <w:sz w:val="18"/>
+                          <w:szCs w:val="18"/>
+                        </w:rPr>
+                        <w:t>an</w:t>
+                      </w:r>
+                      <w:proofErr w:type="spellEnd"/>
+                      <w:r>
+                        <w:rPr>
+                          <w:sz w:val="18"/>
+                          <w:szCs w:val="18"/>
+                        </w:rPr>
+                        <w:t xml:space="preserve"> &amp;Sample</w:t>
+                      </w:r>
+                    </w:p>
+                  </w:txbxContent>
+                </v:textbox>
+              </v:shape>
+            </w:pict>
+          </mc:Fallback>
+        </mc:AlternateContent>
+      </w:r>
       <w:r>
         <w:t>ISIS Workflow</w:t>
       </w:r>
@@ -1251,52 +1654,7 @@
           </mc:Choice>
           <mc:Fallback>
             <w:pict>
-              <v:shapetype id="_x0000_t61" coordsize="21600,21600" o:spt="61" adj="1350,25920" path="m,l0@8@12@24,0@9,,21600@6,21600@15@27@7,21600,21600,21600,21600@9@18@30,21600@8,21600,0@7,0@21@33@6,xe">
-                <v:stroke joinstyle="miter"/>
-                <v:formulas>
-                  <v:f eqn="sum 10800 0 #0"/>
-                  <v:f eqn="sum 10800 0 #1"/>
-                  <v:f eqn="sum #0 0 #1"/>
-                  <v:f eqn="sum @0 @1 0"/>
-                  <v:f eqn="sum 21600 0 #0"/>
-                  <v:f eqn="sum 21600 0 #1"/>
-                  <v:f eqn="if @0 3600 12600"/>
-                  <v:f eqn="if @0 9000 18000"/>
-                  <v:f eqn="if @1 3600 12600"/>
-                  <v:f eqn="if @1 9000 18000"/>
-                  <v:f eqn="if @2 0 #0"/>
-                  <v:f eqn="if @3 @10 0"/>
-                  <v:f eqn="if #0 0 @11"/>
-                  <v:f eqn="if @2 @6 #0"/>
-                  <v:f eqn="if @3 @6 @13"/>
-                  <v:f eqn="if @5 @6 @14"/>
-                  <v:f eqn="if @2 #0 21600"/>
-                  <v:f eqn="if @3 21600 @16"/>
-                  <v:f eqn="if @4 21600 @17"/>
-                  <v:f eqn="if @2 #0 @6"/>
-                  <v:f eqn="if @3 @19 @6"/>
-                  <v:f eqn="if #1 @6 @20"/>
-                  <v:f eqn="if @2 @8 #1"/>
-                  <v:f eqn="if @3 @22 @8"/>
-                  <v:f eqn="if #0 @8 @23"/>
-                  <v:f eqn="if @2 21600 #1"/>
-                  <v:f eqn="if @3 21600 @25"/>
-                  <v:f eqn="if @5 21600 @26"/>
-                  <v:f eqn="if @2 #1 @8"/>
-                  <v:f eqn="if @3 @8 @28"/>
-                  <v:f eqn="if @4 @8 @29"/>
-                  <v:f eqn="if @2 #1 0"/>
-                  <v:f eqn="if @3 @31 0"/>
-                  <v:f eqn="if #1 0 @32"/>
-                  <v:f eqn="val #0"/>
-                  <v:f eqn="val #1"/>
-                </v:formulas>
-                <v:path o:connecttype="custom" o:connectlocs="10800,0;0,10800;10800,21600;21600,10800;@34,@35"/>
-                <v:handles>
-                  <v:h position="#0,#1"/>
-                </v:handles>
-              </v:shapetype>
-              <v:shape id="Rectangular Callout 23" o:spid="_x0000_s1026" type="#_x0000_t61" style="position:absolute;margin-left:437.4pt;margin-top:51.6pt;width:106.2pt;height:37.2pt;z-index:251686912;visibility:visible;mso-wrap-style:square;mso-width-percent:0;mso-height-percent:0;mso-wrap-distance-left:9pt;mso-wrap-distance-top:0;mso-wrap-distance-right:9pt;mso-wrap-distance-bottom:0;mso-position-horizontal:absolute;mso-position-horizontal-relative:text;mso-position-vertical:absolute;mso-position-vertical-relative:text;mso-width-percent:0;mso-height-percent:0;mso-width-relative:margin;mso-height-relative:margin;v-text-anchor:middle" o:gfxdata="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" adj="28772,31746" fillcolor="red" strokecolor="red" strokeweight="2pt">
+              <v:shape id="Rectangular Callout 23" o:spid="_x0000_s1028" type="#_x0000_t61" style="position:absolute;margin-left:437.4pt;margin-top:51.6pt;width:106.2pt;height:37.2pt;z-index:251686912;visibility:visible;mso-wrap-style:square;mso-width-percent:0;mso-height-percent:0;mso-wrap-distance-left:9pt;mso-wrap-distance-top:0;mso-wrap-distance-right:9pt;mso-wrap-distance-bottom:0;mso-position-horizontal:absolute;mso-position-horizontal-relative:text;mso-position-vertical:absolute;mso-position-vertical-relative:text;mso-width-percent:0;mso-height-percent:0;mso-width-relative:margin;mso-height-relative:margin;v-text-anchor:middle" o:gfxdata="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" adj="28772,31746" fillcolor="red" strokecolor="red" strokeweight="2pt">
                 <v:textbox>
                   <w:txbxContent>
                     <w:p>
@@ -1623,7 +1981,7 @@
           </mc:Choice>
           <mc:Fallback>
             <w:pict>
-              <v:shape id="Rectangular Callout 28" o:spid="_x0000_s1027" type="#_x0000_t61" style="position:absolute;margin-left:107.5pt;margin-top:58.7pt;width:93pt;height:44.4pt;z-index:251695104;visibility:visible;mso-wrap-style:square;mso-width-percent:0;mso-height-percent:0;mso-wrap-distance-left:9pt;mso-wrap-distance-top:0;mso-wrap-distance-right:9pt;mso-wrap-distance-bottom:0;mso-position-horizontal:absolute;mso-position-horizontal-relative:text;mso-position-vertical:absolute;mso-position-vertical-relative:text;mso-width-percent:0;mso-height-percent:0;mso-width-relative:margin;mso-height-relative:margin;v-text-anchor:middle" o:gfxdata="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" adj="-7894,34104" fillcolor="#4f81bd [3204]" strokecolor="#243f60 [1604]" strokeweight="2pt">
+              <v:shape id="Rectangular Callout 28" o:spid="_x0000_s1029" type="#_x0000_t61" style="position:absolute;margin-left:107.5pt;margin-top:58.7pt;width:93pt;height:44.4pt;z-index:251695104;visibility:visible;mso-wrap-style:square;mso-width-percent:0;mso-height-percent:0;mso-wrap-distance-left:9pt;mso-wrap-distance-top:0;mso-wrap-distance-right:9pt;mso-wrap-distance-bottom:0;mso-position-horizontal:absolute;mso-position-horizontal-relative:text;mso-position-vertical:absolute;mso-position-vertical-relative:text;mso-width-percent:0;mso-height-percent:0;mso-width-relative:margin;mso-height-relative:margin;v-text-anchor:middle" o:gfxdata="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" adj="-7894,34104" fillcolor="#4f81bd [3204]" strokecolor="#243f60 [1604]" strokeweight="2pt">
                 <v:textbox>
                   <w:txbxContent>
                     <w:p>
@@ -1808,7 +2166,7 @@
           </mc:Choice>
           <mc:Fallback>
             <w:pict>
-              <v:shape id="Rectangular Callout 22" o:spid="_x0000_s1028" type="#_x0000_t61" style="position:absolute;margin-left:440.5pt;margin-top:321.5pt;width:106.2pt;height:37.2pt;z-index:251684864;visibility:visible;mso-wrap-style:square;mso-width-percent:0;mso-height-percent:0;mso-wrap-distance-left:9pt;mso-wrap-distance-top:0;mso-wrap-distance-right:9pt;mso-wrap-distance-bottom:0;mso-position-horizontal:absolute;mso-position-horizontal-relative:text;mso-position-vertical:absolute;mso-position-vertical-relative:text;mso-width-percent:0;mso-height-percent:0;mso-width-relative:margin;mso-height-relative:margin;v-text-anchor:middle" o:gfxdata="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" adj="31212,31397" fillcolor="red" strokecolor="red" strokeweight="2pt">
+              <v:shape id="Rectangular Callout 22" o:spid="_x0000_s1030" type="#_x0000_t61" style="position:absolute;margin-left:440.5pt;margin-top:321.5pt;width:106.2pt;height:37.2pt;z-index:251684864;visibility:visible;mso-wrap-style:square;mso-width-percent:0;mso-height-percent:0;mso-wrap-distance-left:9pt;mso-wrap-distance-top:0;mso-wrap-distance-right:9pt;mso-wrap-distance-bottom:0;mso-position-horizontal:absolute;mso-position-horizontal-relative:text;mso-position-vertical:absolute;mso-position-vertical-relative:text;mso-width-percent:0;mso-height-percent:0;mso-width-relative:margin;mso-height-relative:margin;v-text-anchor:middle" o:gfxdata="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" adj="31212,31397" fillcolor="red" strokecolor="red" strokeweight="2pt">
                 <v:textbox>
                   <w:txbxContent>
                     <w:p>
@@ -2272,7 +2630,7 @@
           </mc:Choice>
           <mc:Fallback>
             <w:pict>
-              <v:shape id="Rectangular Callout 21" o:spid="_x0000_s1029" type="#_x0000_t61" style="position:absolute;margin-left:199.1pt;margin-top:201.75pt;width:1in;height:42pt;z-index:251682816;visibility:visible;mso-wrap-style:square;mso-width-percent:0;mso-height-percent:0;mso-wrap-distance-left:9pt;mso-wrap-distance-top:0;mso-wrap-distance-right:9pt;mso-wrap-distance-bottom:0;mso-position-horizontal:absolute;mso-position-horizontal-relative:text;mso-position-vertical:absolute;mso-position-vertical-relative:text;mso-width-percent:0;mso-height-percent:0;mso-width-relative:margin;mso-height-relative:margin;v-text-anchor:middle" o:gfxdata="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" adj="-14148,29854" fillcolor="red" strokecolor="red" strokeweight="2pt">
+              <v:shape id="Rectangular Callout 21" o:spid="_x0000_s1031" type="#_x0000_t61" style="position:absolute;margin-left:199.1pt;margin-top:201.75pt;width:1in;height:42pt;z-index:251682816;visibility:visible;mso-wrap-style:square;mso-width-percent:0;mso-height-percent:0;mso-wrap-distance-left:9pt;mso-wrap-distance-top:0;mso-wrap-distance-right:9pt;mso-wrap-distance-bottom:0;mso-position-horizontal:absolute;mso-position-horizontal-relative:text;mso-position-vertical:absolute;mso-position-vertical-relative:text;mso-width-percent:0;mso-height-percent:0;mso-width-relative:margin;mso-height-relative:margin;v-text-anchor:middle" o:gfxdata="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" adj="-14148,29854" fillcolor="red" strokecolor="red" strokeweight="2pt">
                 <v:textbox>
                   <w:txbxContent>
                     <w:p>
@@ -2361,7 +2719,398 @@
         <mc:AlternateContent>
           <mc:Choice Requires="wps">
             <w:drawing>
-              <wp:anchor distT="0" distB="0" distL="114300" distR="114300" simplePos="0" relativeHeight="251692032" behindDoc="0" locked="0" layoutInCell="1" allowOverlap="1" wp14:anchorId="4BECC94D" wp14:editId="55F37AF1">
+              <wp:anchor distT="0" distB="0" distL="114300" distR="114300" simplePos="0" relativeHeight="251698176" behindDoc="0" locked="0" layoutInCell="1" allowOverlap="1">
+                <wp:simplePos x="0" y="0"/>
+                <wp:positionH relativeFrom="column">
+                  <wp:posOffset>190500</wp:posOffset>
+                </wp:positionH>
+                <wp:positionV relativeFrom="paragraph">
+                  <wp:posOffset>6727190</wp:posOffset>
+                </wp:positionV>
+                <wp:extent cx="563880" cy="868680"/>
+                <wp:effectExtent l="0" t="0" r="83820" b="64770"/>
+                <wp:wrapNone/>
+                <wp:docPr id="35" name="Straight Arrow Connector 35"/>
+                <wp:cNvGraphicFramePr/>
+                <a:graphic xmlns:a="http://schemas.openxmlformats.org/drawingml/2006/main">
+                  <a:graphicData uri="http://schemas.microsoft.com/office/word/2010/wordprocessingShape">
+                    <wps:wsp>
+                      <wps:cNvCnPr/>
+                      <wps:spPr>
+                        <a:xfrm>
+                          <a:off x="0" y="0"/>
+                          <a:ext cx="563880" cy="868680"/>
+                        </a:xfrm>
+                        <a:prstGeom prst="straightConnector1">
+                          <a:avLst/>
+                        </a:prstGeom>
+                        <a:ln>
+                          <a:tailEnd type="arrow"/>
+                        </a:ln>
+                      </wps:spPr>
+                      <wps:style>
+                        <a:lnRef idx="1">
+                          <a:schemeClr val="accent1"/>
+                        </a:lnRef>
+                        <a:fillRef idx="0">
+                          <a:schemeClr val="accent1"/>
+                        </a:fillRef>
+                        <a:effectRef idx="0">
+                          <a:schemeClr val="accent1"/>
+                        </a:effectRef>
+                        <a:fontRef idx="minor">
+                          <a:schemeClr val="tx1"/>
+                        </a:fontRef>
+                      </wps:style>
+                      <wps:bodyPr/>
+                    </wps:wsp>
+                  </a:graphicData>
+                </a:graphic>
+              </wp:anchor>
+            </w:drawing>
+          </mc:Choice>
+          <mc:Fallback>
+            <w:pict>
+              <v:shapetype id="_x0000_t32" coordsize="21600,21600" o:spt="32" o:oned="t" path="m,l21600,21600e" filled="f">
+                <v:path arrowok="t" fillok="f" o:connecttype="none"/>
+                <o:lock v:ext="edit" shapetype="t"/>
+              </v:shapetype>
+              <v:shape id="Straight Arrow Connector 35" o:spid="_x0000_s1026" type="#_x0000_t32" style="position:absolute;margin-left:15pt;margin-top:529.7pt;width:44.4pt;height:68.4pt;z-index:251698176;visibility:visible;mso-wrap-style:square;mso-wrap-distance-left:9pt;mso-wrap-distance-top:0;mso-wrap-distance-right:9pt;mso-wrap-distance-bottom:0;mso-position-horizontal:absolute;mso-position-horizontal-relative:text;mso-position-vertical:absolute;mso-position-vertical-relative:text" o:gfxdata="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" strokecolor="#4579b8 [3044]">
+                <v:stroke endarrow="open"/>
+              </v:shape>
+            </w:pict>
+          </mc:Fallback>
+        </mc:AlternateContent>
+      </w:r>
+      <w:r>
+        <w:rPr>
+          <w:noProof/>
+          <w:lang w:eastAsia="en-GB"/>
+        </w:rPr>
+        <mc:AlternateContent>
+          <mc:Choice Requires="wps">
+            <w:drawing>
+              <wp:anchor distT="0" distB="0" distL="114300" distR="114300" simplePos="0" relativeHeight="251691008" behindDoc="0" locked="0" layoutInCell="1" allowOverlap="1" wp14:anchorId="73B52199" wp14:editId="06D6DF19">
+                <wp:simplePos x="0" y="0"/>
+                <wp:positionH relativeFrom="column">
+                  <wp:posOffset>1691640</wp:posOffset>
+                </wp:positionH>
+                <wp:positionV relativeFrom="paragraph">
+                  <wp:posOffset>2604770</wp:posOffset>
+                </wp:positionV>
+                <wp:extent cx="1188720" cy="708660"/>
+                <wp:effectExtent l="0" t="0" r="11430" b="15240"/>
+                <wp:wrapNone/>
+                <wp:docPr id="25" name="Rectangular Callout 25"/>
+                <wp:cNvGraphicFramePr/>
+                <a:graphic xmlns:a="http://schemas.openxmlformats.org/drawingml/2006/main">
+                  <a:graphicData uri="http://schemas.microsoft.com/office/word/2010/wordprocessingShape">
+                    <wps:wsp>
+                      <wps:cNvSpPr/>
+                      <wps:spPr>
+                        <a:xfrm>
+                          <a:off x="0" y="0"/>
+                          <a:ext cx="1188720" cy="708660"/>
+                        </a:xfrm>
+                        <a:prstGeom prst="wedgeRectCallout">
+                          <a:avLst>
+                            <a:gd name="adj1" fmla="val 4105"/>
+                            <a:gd name="adj2" fmla="val 47093"/>
+                          </a:avLst>
+                        </a:prstGeom>
+                        <a:solidFill>
+                          <a:srgbClr val="FF0000"/>
+                        </a:solidFill>
+                        <a:ln>
+                          <a:solidFill>
+                            <a:srgbClr val="FF0000"/>
+                          </a:solidFill>
+                        </a:ln>
+                      </wps:spPr>
+                      <wps:style>
+                        <a:lnRef idx="2">
+                          <a:schemeClr val="accent1">
+                            <a:shade val="50000"/>
+                          </a:schemeClr>
+                        </a:lnRef>
+                        <a:fillRef idx="1">
+                          <a:schemeClr val="accent1"/>
+                        </a:fillRef>
+                        <a:effectRef idx="0">
+                          <a:schemeClr val="accent1"/>
+                        </a:effectRef>
+                        <a:fontRef idx="minor">
+                          <a:schemeClr val="lt1"/>
+                        </a:fontRef>
+                      </wps:style>
+                      <wps:txbx>
+                        <w:txbxContent>
+                          <w:p>
+                            <w:pPr>
+                              <w:jc w:val="center"/>
+                              <w:rPr>
+                                <w:sz w:val="24"/>
+                                <w:szCs w:val="24"/>
+                              </w:rPr>
+                            </w:pPr>
+                            <w:r>
+                              <w:rPr>
+                                <w:sz w:val="24"/>
+                                <w:szCs w:val="24"/>
+                              </w:rPr>
+                              <w:t>Does not work for events</w:t>
+                            </w:r>
+                            <w:r>
+                              <w:rPr>
+                                <w:sz w:val="24"/>
+                                <w:szCs w:val="24"/>
+                              </w:rPr>
+                              <w:t>? ISIS certainly</w:t>
+                            </w:r>
+                          </w:p>
+                        </w:txbxContent>
+                      </wps:txbx>
+                      <wps:bodyPr rot="0" spcFirstLastPara="0" vertOverflow="overflow" horzOverflow="overflow" vert="horz" wrap="square" lIns="91440" tIns="45720" rIns="91440" bIns="45720" numCol="1" spcCol="0" rtlCol="0" fromWordArt="0" anchor="ctr" anchorCtr="0" forceAA="0" compatLnSpc="1">
+                        <a:prstTxWarp prst="textNoShape">
+                          <a:avLst/>
+                        </a:prstTxWarp>
+                        <a:noAutofit/>
+                      </wps:bodyPr>
+                    </wps:wsp>
+                  </a:graphicData>
+                </a:graphic>
+                <wp14:sizeRelH relativeFrom="margin">
+                  <wp14:pctWidth>0</wp14:pctWidth>
+                </wp14:sizeRelH>
+                <wp14:sizeRelV relativeFrom="margin">
+                  <wp14:pctHeight>0</wp14:pctHeight>
+                </wp14:sizeRelV>
+              </wp:anchor>
+            </w:drawing>
+          </mc:Choice>
+          <mc:Fallback>
+            <w:pict>
+              <v:shape id="Rectangular Callout 25" o:spid="_x0000_s1032" type="#_x0000_t61" style="position:absolute;margin-left:133.2pt;margin-top:205.1pt;width:93.6pt;height:55.8pt;z-index:251691008;visibility:visible;mso-wrap-style:square;mso-width-percent:0;mso-height-percent:0;mso-wrap-distance-left:9pt;mso-wrap-distance-top:0;mso-wrap-distance-right:9pt;mso-wrap-distance-bottom:0;mso-position-horizontal:absolute;mso-position-horizontal-relative:text;mso-position-vertical:absolute;mso-position-vertical-relative:text;mso-width-percent:0;mso-height-percent:0;mso-width-relative:margin;mso-height-relative:margin;v-text-anchor:middle" o:gfxdata="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" adj="11687,20972" fillcolor="red" strokecolor="red" strokeweight="2pt">
+                <v:textbox>
+                  <w:txbxContent>
+                    <w:p>
+                      <w:pPr>
+                        <w:jc w:val="center"/>
+                        <w:rPr>
+                          <w:sz w:val="24"/>
+                          <w:szCs w:val="24"/>
+                        </w:rPr>
+                      </w:pPr>
+                      <w:r>
+                        <w:rPr>
+                          <w:sz w:val="24"/>
+                          <w:szCs w:val="24"/>
+                        </w:rPr>
+                        <w:t>Does not work for events</w:t>
+                      </w:r>
+                      <w:r>
+                        <w:rPr>
+                          <w:sz w:val="24"/>
+                          <w:szCs w:val="24"/>
+                        </w:rPr>
+                        <w:t>? ISIS certainly</w:t>
+                      </w:r>
+                    </w:p>
+                  </w:txbxContent>
+                </v:textbox>
+              </v:shape>
+            </w:pict>
+          </mc:Fallback>
+        </mc:AlternateContent>
+      </w:r>
+      <w:r>
+        <w:rPr>
+          <w:noProof/>
+          <w:lang w:eastAsia="en-GB"/>
+        </w:rPr>
+        <mc:AlternateContent>
+          <mc:Choice Requires="wps">
+            <w:drawing>
+              <wp:anchor distT="0" distB="0" distL="114300" distR="114300" simplePos="0" relativeHeight="251688960" behindDoc="0" locked="0" layoutInCell="1" allowOverlap="1" wp14:anchorId="7C3986F0" wp14:editId="45FAA29E">
+                <wp:simplePos x="0" y="0"/>
+                <wp:positionH relativeFrom="column">
+                  <wp:posOffset>1615440</wp:posOffset>
+                </wp:positionH>
+                <wp:positionV relativeFrom="paragraph">
+                  <wp:posOffset>455930</wp:posOffset>
+                </wp:positionV>
+                <wp:extent cx="1348740" cy="640080"/>
+                <wp:effectExtent l="0" t="0" r="22860" b="350520"/>
+                <wp:wrapNone/>
+                <wp:docPr id="24" name="Rectangular Callout 24"/>
+                <wp:cNvGraphicFramePr/>
+                <a:graphic xmlns:a="http://schemas.openxmlformats.org/drawingml/2006/main">
+                  <a:graphicData uri="http://schemas.microsoft.com/office/word/2010/wordprocessingShape">
+                    <wps:wsp>
+                      <wps:cNvSpPr/>
+                      <wps:spPr>
+                        <a:xfrm>
+                          <a:off x="0" y="0"/>
+                          <a:ext cx="1348740" cy="640080"/>
+                        </a:xfrm>
+                        <a:prstGeom prst="wedgeRectCallout">
+                          <a:avLst>
+                            <a:gd name="adj1" fmla="val 43653"/>
+                            <a:gd name="adj2" fmla="val 99474"/>
+                          </a:avLst>
+                        </a:prstGeom>
+                        <a:solidFill>
+                          <a:srgbClr val="FF0000"/>
+                        </a:solidFill>
+                        <a:ln>
+                          <a:solidFill>
+                            <a:srgbClr val="FF0000"/>
+                          </a:solidFill>
+                        </a:ln>
+                      </wps:spPr>
+                      <wps:style>
+                        <a:lnRef idx="2">
+                          <a:schemeClr val="accent1">
+                            <a:shade val="50000"/>
+                          </a:schemeClr>
+                        </a:lnRef>
+                        <a:fillRef idx="1">
+                          <a:schemeClr val="accent1"/>
+                        </a:fillRef>
+                        <a:effectRef idx="0">
+                          <a:schemeClr val="accent1"/>
+                        </a:effectRef>
+                        <a:fontRef idx="minor">
+                          <a:schemeClr val="lt1"/>
+                        </a:fontRef>
+                      </wps:style>
+                      <wps:txbx>
+                        <w:txbxContent>
+                          <w:p>
+                            <w:pPr>
+                              <w:spacing w:after="0"/>
+                              <w:jc w:val="center"/>
+                              <w:rPr>
+                                <w:sz w:val="22"/>
+                              </w:rPr>
+                            </w:pPr>
+                            <w:r>
+                              <w:rPr>
+                                <w:sz w:val="22"/>
+                              </w:rPr>
+                              <w:t>Bug in SNS case?</w:t>
+                            </w:r>
+                          </w:p>
+                          <w:p>
+                            <w:pPr>
+                              <w:spacing w:after="0"/>
+                              <w:jc w:val="center"/>
+                              <w:rPr>
+                                <w:sz w:val="22"/>
+                              </w:rPr>
+                            </w:pPr>
+                            <w:r>
+                              <w:rPr>
+                                <w:sz w:val="22"/>
+                              </w:rPr>
+                              <w:t xml:space="preserve">Their load </w:t>
+                            </w:r>
+                            <w:r>
+                              <w:rPr>
+                                <w:sz w:val="22"/>
+                              </w:rPr>
+                              <w:t xml:space="preserve">already </w:t>
+                            </w:r>
+                            <w:r>
+                              <w:rPr>
+                                <w:sz w:val="22"/>
+                              </w:rPr>
+                              <w:t>does that</w:t>
+                            </w:r>
+                          </w:p>
+                        </w:txbxContent>
+                      </wps:txbx>
+                      <wps:bodyPr rot="0" spcFirstLastPara="0" vertOverflow="overflow" horzOverflow="overflow" vert="horz" wrap="square" lIns="91440" tIns="45720" rIns="91440" bIns="45720" numCol="1" spcCol="0" rtlCol="0" fromWordArt="0" anchor="ctr" anchorCtr="0" forceAA="0" compatLnSpc="1">
+                        <a:prstTxWarp prst="textNoShape">
+                          <a:avLst/>
+                        </a:prstTxWarp>
+                        <a:noAutofit/>
+                      </wps:bodyPr>
+                    </wps:wsp>
+                  </a:graphicData>
+                </a:graphic>
+                <wp14:sizeRelH relativeFrom="margin">
+                  <wp14:pctWidth>0</wp14:pctWidth>
+                </wp14:sizeRelH>
+                <wp14:sizeRelV relativeFrom="margin">
+                  <wp14:pctHeight>0</wp14:pctHeight>
+                </wp14:sizeRelV>
+              </wp:anchor>
+            </w:drawing>
+          </mc:Choice>
+          <mc:Fallback>
+            <w:pict>
+              <v:shape id="Rectangular Callout 24" o:spid="_x0000_s1033" type="#_x0000_t61" style="position:absolute;margin-left:127.2pt;margin-top:35.9pt;width:106.2pt;height:50.4pt;z-index:251688960;visibility:visible;mso-wrap-style:square;mso-width-percent:0;mso-height-percent:0;mso-wrap-distance-left:9pt;mso-wrap-distance-top:0;mso-wrap-distance-right:9pt;mso-wrap-distance-bottom:0;mso-position-horizontal:absolute;mso-position-horizontal-relative:text;mso-position-vertical:absolute;mso-position-vertical-relative:text;mso-width-percent:0;mso-height-percent:0;mso-width-relative:margin;mso-height-relative:margin;v-text-anchor:middle" o:gfxdata="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" adj="20229,32286" fillcolor="red" strokecolor="red" strokeweight="2pt">
+                <v:textbox>
+                  <w:txbxContent>
+                    <w:p>
+                      <w:pPr>
+                        <w:spacing w:after="0"/>
+                        <w:jc w:val="center"/>
+                        <w:rPr>
+                          <w:sz w:val="22"/>
+                        </w:rPr>
+                      </w:pPr>
+                      <w:r>
+                        <w:rPr>
+                          <w:sz w:val="22"/>
+                        </w:rPr>
+                        <w:t>Bug in SNS case?</w:t>
+                      </w:r>
+                    </w:p>
+                    <w:p>
+                      <w:pPr>
+                        <w:spacing w:after="0"/>
+                        <w:jc w:val="center"/>
+                        <w:rPr>
+                          <w:sz w:val="22"/>
+                        </w:rPr>
+                      </w:pPr>
+                      <w:r>
+                        <w:rPr>
+                          <w:sz w:val="22"/>
+                        </w:rPr>
+                        <w:t xml:space="preserve">Their load </w:t>
+                      </w:r>
+                      <w:r>
+                        <w:rPr>
+                          <w:sz w:val="22"/>
+                        </w:rPr>
+                        <w:t xml:space="preserve">already </w:t>
+                      </w:r>
+                      <w:r>
+                        <w:rPr>
+                          <w:sz w:val="22"/>
+                        </w:rPr>
+                        <w:t>does that</w:t>
+                      </w:r>
+                    </w:p>
+                  </w:txbxContent>
+                </v:textbox>
+              </v:shape>
+            </w:pict>
+          </mc:Fallback>
+        </mc:AlternateContent>
+      </w:r>
+      <w:r>
+        <w:rPr>
+          <w:noProof/>
+          <w:lang w:eastAsia="en-GB"/>
+        </w:rPr>
+        <mc:AlternateContent>
+          <mc:Choice Requires="wps">
+            <w:drawing>
+              <wp:anchor distT="0" distB="0" distL="114300" distR="114300" simplePos="0" relativeHeight="251692032" behindDoc="0" locked="0" layoutInCell="1" allowOverlap="1" wp14:anchorId="3B3D63C9" wp14:editId="3D29EE6F">
                 <wp:simplePos x="0" y="0"/>
                 <wp:positionH relativeFrom="column">
                   <wp:posOffset>1493520</wp:posOffset>
@@ -2419,10 +3168,6 @@
           </mc:Choice>
           <mc:Fallback>
             <w:pict>
-              <v:shapetype id="_x0000_t32" coordsize="21600,21600" o:spt="32" o:oned="t" path="m,l21600,21600e" filled="f">
-                <v:path arrowok="t" fillok="f" o:connecttype="none"/>
-                <o:lock v:ext="edit" shapetype="t"/>
-              </v:shapetype>
               <v:shape id="Straight Arrow Connector 26" o:spid="_x0000_s1026" type="#_x0000_t32" style="position:absolute;margin-left:117.6pt;margin-top:182.3pt;width:60pt;height:22.8pt;flip:x y;z-index:251692032;visibility:visible;mso-wrap-style:square;mso-width-percent:0;mso-wrap-distance-left:9pt;mso-wrap-distance-top:0;mso-wrap-distance-right:9pt;mso-wrap-distance-bottom:0;mso-position-horizontal:absolute;mso-position-horizontal-relative:text;mso-position-vertical:absolute;mso-position-vertical-relative:text;mso-width-percent:0;mso-width-relative:margin" o:gfxdata="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" strokecolor="red">
                 <v:stroke endarrow="open"/>
               </v:shape>
@@ -2438,335 +3183,7 @@
         <mc:AlternateContent>
           <mc:Choice Requires="wps">
             <w:drawing>
-              <wp:anchor distT="0" distB="0" distL="114300" distR="114300" simplePos="0" relativeHeight="251691008" behindDoc="0" locked="0" layoutInCell="1" allowOverlap="1" wp14:anchorId="78C065EF" wp14:editId="081381BB">
-                <wp:simplePos x="0" y="0"/>
-                <wp:positionH relativeFrom="column">
-                  <wp:posOffset>1676400</wp:posOffset>
-                </wp:positionH>
-                <wp:positionV relativeFrom="paragraph">
-                  <wp:posOffset>2604770</wp:posOffset>
-                </wp:positionV>
-                <wp:extent cx="1264920" cy="563880"/>
-                <wp:effectExtent l="0" t="0" r="11430" b="26670"/>
-                <wp:wrapNone/>
-                <wp:docPr id="25" name="Rectangular Callout 25"/>
-                <wp:cNvGraphicFramePr/>
-                <a:graphic xmlns:a="http://schemas.openxmlformats.org/drawingml/2006/main">
-                  <a:graphicData uri="http://schemas.microsoft.com/office/word/2010/wordprocessingShape">
-                    <wps:wsp>
-                      <wps:cNvSpPr/>
-                      <wps:spPr>
-                        <a:xfrm>
-                          <a:off x="0" y="0"/>
-                          <a:ext cx="1264920" cy="563880"/>
-                        </a:xfrm>
-                        <a:prstGeom prst="wedgeRectCallout">
-                          <a:avLst>
-                            <a:gd name="adj1" fmla="val 4105"/>
-                            <a:gd name="adj2" fmla="val 47093"/>
-                          </a:avLst>
-                        </a:prstGeom>
-                        <a:solidFill>
-                          <a:srgbClr val="FF0000"/>
-                        </a:solidFill>
-                        <a:ln>
-                          <a:solidFill>
-                            <a:srgbClr val="FF0000"/>
-                          </a:solidFill>
-                        </a:ln>
-                      </wps:spPr>
-                      <wps:style>
-                        <a:lnRef idx="2">
-                          <a:schemeClr val="accent1">
-                            <a:shade val="50000"/>
-                          </a:schemeClr>
-                        </a:lnRef>
-                        <a:fillRef idx="1">
-                          <a:schemeClr val="accent1"/>
-                        </a:fillRef>
-                        <a:effectRef idx="0">
-                          <a:schemeClr val="accent1"/>
-                        </a:effectRef>
-                        <a:fontRef idx="minor">
-                          <a:schemeClr val="lt1"/>
-                        </a:fontRef>
-                      </wps:style>
-                      <wps:txbx>
-                        <w:txbxContent>
-                          <w:p>
-                            <w:pPr>
-                              <w:jc w:val="center"/>
-                              <w:rPr>
-                                <w:sz w:val="24"/>
-                                <w:szCs w:val="24"/>
-                              </w:rPr>
-                            </w:pPr>
-                            <w:r>
-                              <w:rPr>
-                                <w:sz w:val="24"/>
-                                <w:szCs w:val="24"/>
-                              </w:rPr>
-                              <w:t>Does not work for events?</w:t>
-                            </w:r>
-                          </w:p>
-                        </w:txbxContent>
-                      </wps:txbx>
-                      <wps:bodyPr rot="0" spcFirstLastPara="0" vertOverflow="overflow" horzOverflow="overflow" vert="horz" wrap="square" lIns="91440" tIns="45720" rIns="91440" bIns="45720" numCol="1" spcCol="0" rtlCol="0" fromWordArt="0" anchor="ctr" anchorCtr="0" forceAA="0" compatLnSpc="1">
-                        <a:prstTxWarp prst="textNoShape">
-                          <a:avLst/>
-                        </a:prstTxWarp>
-                        <a:noAutofit/>
-                      </wps:bodyPr>
-                    </wps:wsp>
-                  </a:graphicData>
-                </a:graphic>
-                <wp14:sizeRelH relativeFrom="margin">
-                  <wp14:pctWidth>0</wp14:pctWidth>
-                </wp14:sizeRelH>
-                <wp14:sizeRelV relativeFrom="margin">
-                  <wp14:pctHeight>0</wp14:pctHeight>
-                </wp14:sizeRelV>
-              </wp:anchor>
-            </w:drawing>
-          </mc:Choice>
-          <mc:Fallback>
-            <w:pict>
-              <v:shape id="Rectangular Callout 25" o:spid="_x0000_s1030" type="#_x0000_t61" style="position:absolute;margin-left:132pt;margin-top:205.1pt;width:99.6pt;height:44.4pt;z-index:251691008;visibility:visible;mso-wrap-style:square;mso-width-percent:0;mso-height-percent:0;mso-wrap-distance-left:9pt;mso-wrap-distance-top:0;mso-wrap-distance-right:9pt;mso-wrap-distance-bottom:0;mso-position-horizontal:absolute;mso-position-horizontal-relative:text;mso-position-vertical:absolute;mso-position-vertical-relative:text;mso-width-percent:0;mso-height-percent:0;mso-width-relative:margin;mso-height-relative:margin;v-text-anchor:middle" o:gfxdata="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" adj="11687,20972" fillcolor="red" strokecolor="red" strokeweight="2pt">
-                <v:textbox>
-                  <w:txbxContent>
-                    <w:p>
-                      <w:pPr>
-                        <w:jc w:val="center"/>
-                        <w:rPr>
-                          <w:sz w:val="24"/>
-                          <w:szCs w:val="24"/>
-                        </w:rPr>
-                      </w:pPr>
-                      <w:r>
-                        <w:rPr>
-                          <w:sz w:val="24"/>
-                          <w:szCs w:val="24"/>
-                        </w:rPr>
-                        <w:t>Does not work for events?</w:t>
-                      </w:r>
-                    </w:p>
-                  </w:txbxContent>
-                </v:textbox>
-              </v:shape>
-            </w:pict>
-          </mc:Fallback>
-        </mc:AlternateContent>
-      </w:r>
-      <w:r>
-        <w:rPr>
-          <w:noProof/>
-          <w:lang w:eastAsia="en-GB"/>
-        </w:rPr>
-        <mc:AlternateContent>
-          <mc:Choice Requires="wps">
-            <w:drawing>
-              <wp:anchor distT="0" distB="0" distL="114300" distR="114300" simplePos="0" relativeHeight="251688960" behindDoc="0" locked="0" layoutInCell="1" allowOverlap="1" wp14:anchorId="6F6498CE" wp14:editId="014707AF">
-                <wp:simplePos x="0" y="0"/>
-                <wp:positionH relativeFrom="column">
-                  <wp:posOffset>1615440</wp:posOffset>
-                </wp:positionH>
-                <wp:positionV relativeFrom="paragraph">
-                  <wp:posOffset>341630</wp:posOffset>
-                </wp:positionV>
-                <wp:extent cx="1348740" cy="800100"/>
-                <wp:effectExtent l="0" t="0" r="22860" b="419100"/>
-                <wp:wrapNone/>
-                <wp:docPr id="24" name="Rectangular Callout 24"/>
-                <wp:cNvGraphicFramePr/>
-                <a:graphic xmlns:a="http://schemas.openxmlformats.org/drawingml/2006/main">
-                  <a:graphicData uri="http://schemas.microsoft.com/office/word/2010/wordprocessingShape">
-                    <wps:wsp>
-                      <wps:cNvSpPr/>
-                      <wps:spPr>
-                        <a:xfrm>
-                          <a:off x="0" y="0"/>
-                          <a:ext cx="1348740" cy="800100"/>
-                        </a:xfrm>
-                        <a:prstGeom prst="wedgeRectCallout">
-                          <a:avLst>
-                            <a:gd name="adj1" fmla="val 43653"/>
-                            <a:gd name="adj2" fmla="val 99474"/>
-                          </a:avLst>
-                        </a:prstGeom>
-                        <a:solidFill>
-                          <a:srgbClr val="FF0000"/>
-                        </a:solidFill>
-                        <a:ln>
-                          <a:solidFill>
-                            <a:srgbClr val="FF0000"/>
-                          </a:solidFill>
-                        </a:ln>
-                      </wps:spPr>
-                      <wps:style>
-                        <a:lnRef idx="2">
-                          <a:schemeClr val="accent1">
-                            <a:shade val="50000"/>
-                          </a:schemeClr>
-                        </a:lnRef>
-                        <a:fillRef idx="1">
-                          <a:schemeClr val="accent1"/>
-                        </a:fillRef>
-                        <a:effectRef idx="0">
-                          <a:schemeClr val="accent1"/>
-                        </a:effectRef>
-                        <a:fontRef idx="minor">
-                          <a:schemeClr val="lt1"/>
-                        </a:fontRef>
-                      </wps:style>
-                      <wps:txbx>
-                        <w:txbxContent>
-                          <w:p>
-                            <w:pPr>
-                              <w:jc w:val="center"/>
-                              <w:rPr>
-                                <w:sz w:val="24"/>
-                                <w:szCs w:val="24"/>
-                              </w:rPr>
-                            </w:pPr>
-                            <w:r>
-                              <w:rPr>
-                                <w:sz w:val="24"/>
-                                <w:szCs w:val="24"/>
-                              </w:rPr>
-                              <w:t>Bug in SNS case?</w:t>
-                            </w:r>
-                            <w:r>
-                              <w:rPr>
-                                <w:sz w:val="24"/>
-                                <w:szCs w:val="24"/>
-                              </w:rPr>
-                              <w:t xml:space="preserve"> </w:t>
-                            </w:r>
-                          </w:p>
-                          <w:p>
-                            <w:pPr>
-                              <w:jc w:val="center"/>
-                              <w:rPr>
-                                <w:sz w:val="24"/>
-                                <w:szCs w:val="24"/>
-                              </w:rPr>
-                            </w:pPr>
-                            <w:r>
-                              <w:rPr>
-                                <w:sz w:val="24"/>
-                                <w:szCs w:val="24"/>
-                              </w:rPr>
-                              <w:t xml:space="preserve">Their load </w:t>
-                            </w:r>
-                            <w:r>
-                              <w:rPr>
-                                <w:sz w:val="24"/>
-                                <w:szCs w:val="24"/>
-                              </w:rPr>
-                              <w:t xml:space="preserve">already </w:t>
-                            </w:r>
-                            <w:r>
-                              <w:rPr>
-                                <w:sz w:val="24"/>
-                                <w:szCs w:val="24"/>
-                              </w:rPr>
-                              <w:t>does that</w:t>
-                            </w:r>
-                          </w:p>
-                        </w:txbxContent>
-                      </wps:txbx>
-                      <wps:bodyPr rot="0" spcFirstLastPara="0" vertOverflow="overflow" horzOverflow="overflow" vert="horz" wrap="square" lIns="91440" tIns="45720" rIns="91440" bIns="45720" numCol="1" spcCol="0" rtlCol="0" fromWordArt="0" anchor="ctr" anchorCtr="0" forceAA="0" compatLnSpc="1">
-                        <a:prstTxWarp prst="textNoShape">
-                          <a:avLst/>
-                        </a:prstTxWarp>
-                        <a:noAutofit/>
-                      </wps:bodyPr>
-                    </wps:wsp>
-                  </a:graphicData>
-                </a:graphic>
-                <wp14:sizeRelH relativeFrom="margin">
-                  <wp14:pctWidth>0</wp14:pctWidth>
-                </wp14:sizeRelH>
-                <wp14:sizeRelV relativeFrom="margin">
-                  <wp14:pctHeight>0</wp14:pctHeight>
-                </wp14:sizeRelV>
-              </wp:anchor>
-            </w:drawing>
-          </mc:Choice>
-          <mc:Fallback>
-            <w:pict>
-              <v:shape id="Rectangular Callout 24" o:spid="_x0000_s1031" type="#_x0000_t61" style="position:absolute;margin-left:127.2pt;margin-top:26.9pt;width:106.2pt;height:63pt;z-index:251688960;visibility:visible;mso-wrap-style:square;mso-width-percent:0;mso-height-percent:0;mso-wrap-distance-left:9pt;mso-wrap-distance-top:0;mso-wrap-distance-right:9pt;mso-wrap-distance-bottom:0;mso-position-horizontal:absolute;mso-position-horizontal-relative:text;mso-position-vertical:absolute;mso-position-vertical-relative:text;mso-width-percent:0;mso-height-percent:0;mso-width-relative:margin;mso-height-relative:margin;v-text-anchor:middle" o:gfxdata="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" adj="20229,32286" fillcolor="red" strokecolor="red" strokeweight="2pt">
-                <v:textbox>
-                  <w:txbxContent>
-                    <w:p>
-                      <w:pPr>
-                        <w:jc w:val="center"/>
-                        <w:rPr>
-                          <w:sz w:val="24"/>
-                          <w:szCs w:val="24"/>
-                        </w:rPr>
-                      </w:pPr>
-                      <w:r>
-                        <w:rPr>
-                          <w:sz w:val="24"/>
-                          <w:szCs w:val="24"/>
-                        </w:rPr>
-                        <w:t>Bug in SNS case?</w:t>
-                      </w:r>
-                      <w:r>
-                        <w:rPr>
-                          <w:sz w:val="24"/>
-                          <w:szCs w:val="24"/>
-                        </w:rPr>
-                        <w:t xml:space="preserve"> </w:t>
-                      </w:r>
-                    </w:p>
-                    <w:p>
-                      <w:pPr>
-                        <w:jc w:val="center"/>
-                        <w:rPr>
-                          <w:sz w:val="24"/>
-                          <w:szCs w:val="24"/>
-                        </w:rPr>
-                      </w:pPr>
-                      <w:r>
-                        <w:rPr>
-                          <w:sz w:val="24"/>
-                          <w:szCs w:val="24"/>
-                        </w:rPr>
-                        <w:t xml:space="preserve">Their load </w:t>
-                      </w:r>
-                      <w:r>
-                        <w:rPr>
-                          <w:sz w:val="24"/>
-                          <w:szCs w:val="24"/>
-                        </w:rPr>
-                        <w:t xml:space="preserve">already </w:t>
-                      </w:r>
-                      <w:r>
-                        <w:rPr>
-                          <w:sz w:val="24"/>
-                          <w:szCs w:val="24"/>
-                        </w:rPr>
-                        <w:t>does that</w:t>
-                      </w:r>
-                    </w:p>
-                  </w:txbxContent>
-                </v:textbox>
-              </v:shape>
-            </w:pict>
-          </mc:Fallback>
-        </mc:AlternateContent>
-      </w:r>
-      <w:r>
-        <w:rPr>
-          <w:noProof/>
-          <w:lang w:eastAsia="en-GB"/>
-        </w:rPr>
-        <mc:AlternateContent>
-          <mc:Choice Requires="wps">
-            <w:drawing>
-              <wp:anchor distT="0" distB="0" distL="114300" distR="114300" simplePos="0" relativeHeight="251677696" behindDoc="0" locked="0" layoutInCell="1" allowOverlap="1" wp14:anchorId="1CFE66D2" wp14:editId="66BB3A23">
+              <wp:anchor distT="0" distB="0" distL="114300" distR="114300" simplePos="0" relativeHeight="251677696" behindDoc="0" locked="0" layoutInCell="1" allowOverlap="1" wp14:anchorId="0CACFF0E" wp14:editId="63C170AF">
                 <wp:simplePos x="0" y="0"/>
                 <wp:positionH relativeFrom="column">
                   <wp:posOffset>693420</wp:posOffset>
@@ -2844,7 +3261,7 @@
         <mc:AlternateContent>
           <mc:Choice Requires="wps">
             <w:drawing>
-              <wp:anchor distT="0" distB="0" distL="114300" distR="114300" simplePos="0" relativeHeight="251674624" behindDoc="0" locked="0" layoutInCell="1" allowOverlap="1" wp14:anchorId="37B250BB" wp14:editId="4ECFE967">
+              <wp:anchor distT="0" distB="0" distL="114300" distR="114300" simplePos="0" relativeHeight="251674624" behindDoc="0" locked="0" layoutInCell="1" allowOverlap="1" wp14:anchorId="0F0CD70C" wp14:editId="7AA2A94B">
                 <wp:simplePos x="0" y="0"/>
                 <wp:positionH relativeFrom="column">
                   <wp:posOffset>0</wp:posOffset>
@@ -2932,7 +3349,7 @@
           <w:lang w:eastAsia="en-GB"/>
         </w:rPr>
         <w:drawing>
-          <wp:inline distT="0" distB="0" distL="0" distR="0" wp14:anchorId="1939FB99" wp14:editId="6075D4A0">
+          <wp:inline distT="0" distB="0" distL="0" distR="0" wp14:anchorId="4D459C74" wp14:editId="028FF1E0">
             <wp:extent cx="1744980" cy="8550400"/>
             <wp:effectExtent l="0" t="0" r="7620" b="3175"/>
             <wp:docPr id="13" name="Picture 13"/>
@@ -2988,6 +3405,105 @@
           <w:lang w:eastAsia="en-GB"/>
         </w:rPr>
         <w:lastRenderedPageBreak/>
+        <mc:AlternateContent>
+          <mc:Choice Requires="wps">
+            <w:drawing>
+              <wp:anchor distT="0" distB="0" distL="114300" distR="114300" simplePos="0" relativeHeight="251696128" behindDoc="0" locked="0" layoutInCell="1" allowOverlap="1">
+                <wp:simplePos x="0" y="0"/>
+                <wp:positionH relativeFrom="column">
+                  <wp:posOffset>1826260</wp:posOffset>
+                </wp:positionH>
+                <wp:positionV relativeFrom="paragraph">
+                  <wp:posOffset>6712585</wp:posOffset>
+                </wp:positionV>
+                <wp:extent cx="342900" cy="1440180"/>
+                <wp:effectExtent l="0" t="0" r="19050" b="26670"/>
+                <wp:wrapNone/>
+                <wp:docPr id="30" name="Right Brace 30"/>
+                <wp:cNvGraphicFramePr/>
+                <a:graphic xmlns:a="http://schemas.openxmlformats.org/drawingml/2006/main">
+                  <a:graphicData uri="http://schemas.microsoft.com/office/word/2010/wordprocessingShape">
+                    <wps:wsp>
+                      <wps:cNvSpPr/>
+                      <wps:spPr>
+                        <a:xfrm>
+                          <a:off x="0" y="0"/>
+                          <a:ext cx="342900" cy="1440180"/>
+                        </a:xfrm>
+                        <a:prstGeom prst="rightBrace">
+                          <a:avLst/>
+                        </a:prstGeom>
+                        <a:ln>
+                          <a:solidFill>
+                            <a:srgbClr val="FF0000"/>
+                          </a:solidFill>
+                        </a:ln>
+                      </wps:spPr>
+                      <wps:style>
+                        <a:lnRef idx="1">
+                          <a:schemeClr val="accent1"/>
+                        </a:lnRef>
+                        <a:fillRef idx="0">
+                          <a:schemeClr val="accent1"/>
+                        </a:fillRef>
+                        <a:effectRef idx="0">
+                          <a:schemeClr val="accent1"/>
+                        </a:effectRef>
+                        <a:fontRef idx="minor">
+                          <a:schemeClr val="tx1"/>
+                        </a:fontRef>
+                      </wps:style>
+                      <wps:bodyPr rot="0" spcFirstLastPara="0" vertOverflow="overflow" horzOverflow="overflow" vert="horz" wrap="square" lIns="91440" tIns="45720" rIns="91440" bIns="45720" numCol="1" spcCol="0" rtlCol="0" fromWordArt="0" anchor="ctr" anchorCtr="0" forceAA="0" compatLnSpc="1">
+                        <a:prstTxWarp prst="textNoShape">
+                          <a:avLst/>
+                        </a:prstTxWarp>
+                        <a:noAutofit/>
+                      </wps:bodyPr>
+                    </wps:wsp>
+                  </a:graphicData>
+                </a:graphic>
+                <wp14:sizeRelH relativeFrom="margin">
+                  <wp14:pctWidth>0</wp14:pctWidth>
+                </wp14:sizeRelH>
+                <wp14:sizeRelV relativeFrom="margin">
+                  <wp14:pctHeight>0</wp14:pctHeight>
+                </wp14:sizeRelV>
+              </wp:anchor>
+            </w:drawing>
+          </mc:Choice>
+          <mc:Fallback>
+            <w:pict>
+              <v:shapetype id="_x0000_t88" coordsize="21600,21600" o:spt="88" adj="1800,10800" path="m,qx10800@0l10800@2qy21600@11,10800@3l10800@1qy,21600e" filled="f">
+                <v:formulas>
+                  <v:f eqn="val #0"/>
+                  <v:f eqn="sum 21600 0 #0"/>
+                  <v:f eqn="sum #1 0 #0"/>
+                  <v:f eqn="sum #1 #0 0"/>
+                  <v:f eqn="prod #0 9598 32768"/>
+                  <v:f eqn="sum 21600 0 @4"/>
+                  <v:f eqn="sum 21600 0 #1"/>
+                  <v:f eqn="min #1 @6"/>
+                  <v:f eqn="prod @7 1 2"/>
+                  <v:f eqn="prod #0 2 1"/>
+                  <v:f eqn="sum 21600 0 @9"/>
+                  <v:f eqn="val #1"/>
+                </v:formulas>
+                <v:path arrowok="t" o:connecttype="custom" o:connectlocs="0,0;21600,@11;0,21600" textboxrect="0,@4,7637,@5"/>
+                <v:handles>
+                  <v:h position="center,#0" yrange="0,@8"/>
+                  <v:h position="bottomRight,#1" yrange="@9,@10"/>
+                </v:handles>
+              </v:shapetype>
+              <v:shape id="Right Brace 30" o:spid="_x0000_s1026" type="#_x0000_t88" style="position:absolute;margin-left:143.8pt;margin-top:528.55pt;width:27pt;height:113.4pt;z-index:251696128;visibility:visible;mso-wrap-style:square;mso-width-percent:0;mso-height-percent:0;mso-wrap-distance-left:9pt;mso-wrap-distance-top:0;mso-wrap-distance-right:9pt;mso-wrap-distance-bottom:0;mso-position-horizontal:absolute;mso-position-horizontal-relative:text;mso-position-vertical:absolute;mso-position-vertical-relative:text;mso-width-percent:0;mso-height-percent:0;mso-width-relative:margin;mso-height-relative:margin;v-text-anchor:middle" o:gfxdata="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" adj="429" strokecolor="red"/>
+            </w:pict>
+          </mc:Fallback>
+        </mc:AlternateContent>
+      </w:r>
+      <w:r>
+        <w:rPr>
+          <w:noProof/>
+          <w:lang w:eastAsia="en-GB"/>
+        </w:rPr>
         <mc:AlternateContent>
           <mc:Choice Requires="wps">
             <w:drawing>
@@ -3446,6 +3962,150 @@
       <w:pPr>
         <w:ind w:left="284" w:hanging="284"/>
       </w:pPr>
+      <w:r>
+        <w:rPr>
+          <w:noProof/>
+          <w:lang w:eastAsia="en-GB"/>
+        </w:rPr>
+        <mc:AlternateContent>
+          <mc:Choice Requires="wps">
+            <w:drawing>
+              <wp:anchor distT="0" distB="0" distL="114300" distR="114300" simplePos="0" relativeHeight="251697152" behindDoc="0" locked="0" layoutInCell="1" allowOverlap="1">
+                <wp:simplePos x="0" y="0"/>
+                <wp:positionH relativeFrom="column">
+                  <wp:posOffset>-195580</wp:posOffset>
+                </wp:positionH>
+                <wp:positionV relativeFrom="paragraph">
+                  <wp:posOffset>1622425</wp:posOffset>
+                </wp:positionV>
+                <wp:extent cx="1066800" cy="891540"/>
+                <wp:effectExtent l="0" t="0" r="19050" b="22860"/>
+                <wp:wrapNone/>
+                <wp:docPr id="31" name="Rectangle 31"/>
+                <wp:cNvGraphicFramePr/>
+                <a:graphic xmlns:a="http://schemas.openxmlformats.org/drawingml/2006/main">
+                  <a:graphicData uri="http://schemas.microsoft.com/office/word/2010/wordprocessingShape">
+                    <wps:wsp>
+                      <wps:cNvSpPr/>
+                      <wps:spPr>
+                        <a:xfrm>
+                          <a:off x="0" y="0"/>
+                          <a:ext cx="1066800" cy="891540"/>
+                        </a:xfrm>
+                        <a:prstGeom prst="rect">
+                          <a:avLst/>
+                        </a:prstGeom>
+                      </wps:spPr>
+                      <wps:style>
+                        <a:lnRef idx="2">
+                          <a:schemeClr val="accent2">
+                            <a:shade val="50000"/>
+                          </a:schemeClr>
+                        </a:lnRef>
+                        <a:fillRef idx="1">
+                          <a:schemeClr val="accent2"/>
+                        </a:fillRef>
+                        <a:effectRef idx="0">
+                          <a:schemeClr val="accent2"/>
+                        </a:effectRef>
+                        <a:fontRef idx="minor">
+                          <a:schemeClr val="lt1"/>
+                        </a:fontRef>
+                      </wps:style>
+                      <wps:txbx>
+                        <w:txbxContent>
+                          <w:p>
+                            <w:pPr>
+                              <w:jc w:val="center"/>
+                              <w:rPr>
+                                <w:sz w:val="28"/>
+                                <w:szCs w:val="28"/>
+                              </w:rPr>
+                            </w:pPr>
+                            <w:r>
+                              <w:rPr>
+                                <w:sz w:val="28"/>
+                                <w:szCs w:val="28"/>
+                              </w:rPr>
+                              <w:t>Woul</w:t>
+                            </w:r>
+                            <w:r>
+                              <w:rPr>
+                                <w:sz w:val="28"/>
+                                <w:szCs w:val="28"/>
+                              </w:rPr>
+                              <w:t xml:space="preserve">d </w:t>
+                            </w:r>
+                            <w:r>
+                              <w:rPr>
+                                <w:sz w:val="28"/>
+                                <w:szCs w:val="28"/>
+                              </w:rPr>
+                              <w:t xml:space="preserve">not work for rings </w:t>
+                            </w:r>
+                          </w:p>
+                        </w:txbxContent>
+                      </wps:txbx>
+                      <wps:bodyPr rot="0" spcFirstLastPara="0" vertOverflow="overflow" horzOverflow="overflow" vert="horz" wrap="square" lIns="91440" tIns="45720" rIns="91440" bIns="45720" numCol="1" spcCol="0" rtlCol="0" fromWordArt="0" anchor="ctr" anchorCtr="0" forceAA="0" compatLnSpc="1">
+                        <a:prstTxWarp prst="textNoShape">
+                          <a:avLst/>
+                        </a:prstTxWarp>
+                        <a:noAutofit/>
+                      </wps:bodyPr>
+                    </wps:wsp>
+                  </a:graphicData>
+                </a:graphic>
+                <wp14:sizeRelH relativeFrom="margin">
+                  <wp14:pctWidth>0</wp14:pctWidth>
+                </wp14:sizeRelH>
+                <wp14:sizeRelV relativeFrom="margin">
+                  <wp14:pctHeight>0</wp14:pctHeight>
+                </wp14:sizeRelV>
+              </wp:anchor>
+            </w:drawing>
+          </mc:Choice>
+          <mc:Fallback>
+            <w:pict>
+              <v:rect id="Rectangle 31" o:spid="_x0000_s1034" style="position:absolute;left:0;text-align:left;margin-left:-15.4pt;margin-top:127.75pt;width:84pt;height:70.2pt;z-index:251697152;visibility:visible;mso-wrap-style:square;mso-width-percent:0;mso-height-percent:0;mso-wrap-distance-left:9pt;mso-wrap-distance-top:0;mso-wrap-distance-right:9pt;mso-wrap-distance-bottom:0;mso-position-horizontal:absolute;mso-position-horizontal-relative:text;mso-position-vertical:absolute;mso-position-vertical-relative:text;mso-width-percent:0;mso-height-percent:0;mso-width-relative:margin;mso-height-relative:margin;v-text-anchor:middle" o:gfxdata="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" fillcolor="#c0504d [3205]" strokecolor="#622423 [1605]" strokeweight="2pt">
+                <v:textbox>
+                  <w:txbxContent>
+                    <w:p>
+                      <w:pPr>
+                        <w:jc w:val="center"/>
+                        <w:rPr>
+                          <w:sz w:val="28"/>
+                          <w:szCs w:val="28"/>
+                        </w:rPr>
+                      </w:pPr>
+                      <w:r>
+                        <w:rPr>
+                          <w:sz w:val="28"/>
+                          <w:szCs w:val="28"/>
+                        </w:rPr>
+                        <w:t>Woul</w:t>
+                      </w:r>
+                      <w:r>
+                        <w:rPr>
+                          <w:sz w:val="28"/>
+                          <w:szCs w:val="28"/>
+                        </w:rPr>
+                        <w:t xml:space="preserve">d </w:t>
+                      </w:r>
+                      <w:r>
+                        <w:rPr>
+                          <w:sz w:val="28"/>
+                          <w:szCs w:val="28"/>
+                        </w:rPr>
+                        <w:t xml:space="preserve">not work for rings </w:t>
+                      </w:r>
+                    </w:p>
+                  </w:txbxContent>
+                </v:textbox>
+              </v:rect>
+            </w:pict>
+          </mc:Fallback>
+        </mc:AlternateContent>
+      </w:r>
     </w:p>
     <w:p>
       <w:pPr>
@@ -3508,6 +4168,19 @@
       </w:r>
     </w:p>
     <w:p>
+      <w:pPr>
+        <w:rPr>
+          <w:color w:val="FF0000"/>
+        </w:rPr>
+      </w:pPr>
+      <w:r>
+        <w:rPr>
+          <w:color w:val="FF0000"/>
+        </w:rPr>
+        <w:t xml:space="preserve">Wrong map/masks sequence for powders. </w:t>
+      </w:r>
+    </w:p>
+    <w:p>
       <w:r>
         <w:t>What about default parameters. Where they came from</w:t>
       </w:r>
@@ -3557,67 +4230,106 @@
       <w:proofErr w:type="gramEnd"/>
     </w:p>
     <w:p>
+      <w:pPr>
+        <w:pStyle w:val="Heading2"/>
+        <w:rPr>
+          <w:szCs w:val="36"/>
+        </w:rPr>
+      </w:pPr>
+      <w:r>
+        <w:rPr>
+          <w:szCs w:val="36"/>
+        </w:rPr>
+        <w:t>ISIS</w:t>
+      </w:r>
+      <w:r>
+        <w:rPr>
+          <w:szCs w:val="36"/>
+        </w:rPr>
+        <w:t xml:space="preserve"> reduction for ISIS</w:t>
+      </w:r>
+    </w:p>
+    <w:p>
+      <w:r>
+        <w:t>Move detectors at loading – (almost done)</w:t>
+      </w:r>
+    </w:p>
+    <w:p>
+      <w:r>
+        <w:t>Separate monitor and run workspaces (must for event mode</w:t>
+      </w:r>
+      <w:r>
+        <w:t xml:space="preserve"> -- done</w:t>
+      </w:r>
+      <w:r>
+        <w:t>)</w:t>
+      </w:r>
+    </w:p>
+    <w:p>
+      <w:r>
+        <w:t>Background removal in Event mode</w:t>
+      </w:r>
+    </w:p>
+    <w:p>
+      <w:r>
+        <w:t>Better data &amp; parameters separation</w:t>
+      </w:r>
+      <w:r>
+        <w:t>?</w:t>
+      </w:r>
+    </w:p>
+    <w:p>
+      <w:r>
+        <w:t>Improvements for GUI (if use it)</w:t>
+      </w:r>
+    </w:p>
+    <w:p>
+      <w:pPr>
+        <w:pStyle w:val="Heading2"/>
+      </w:pPr>
+      <w:r>
+        <w:t>Common</w:t>
+      </w:r>
+    </w:p>
+    <w:p>
+      <w:r>
+        <w:t xml:space="preserve">Separate </w:t>
+      </w:r>
+      <w:proofErr w:type="spellStart"/>
+      <w:r>
+        <w:t>Diag</w:t>
+      </w:r>
+      <w:proofErr w:type="spellEnd"/>
+      <w:r>
+        <w:t xml:space="preserve"> parameters for Sample and </w:t>
+      </w:r>
+      <w:proofErr w:type="spellStart"/>
+      <w:r>
+        <w:t>monovan</w:t>
+      </w:r>
+      <w:proofErr w:type="spellEnd"/>
+      <w:r>
+        <w:t xml:space="preserve"> (0-counts)</w:t>
+      </w:r>
+    </w:p>
+    <w:p>
+      <w:proofErr w:type="spellStart"/>
+      <w:r>
+        <w:t>Monovan</w:t>
+      </w:r>
+      <w:proofErr w:type="spellEnd"/>
+      <w:r>
+        <w:t xml:space="preserve"> integral scaled according to WB-van.</w:t>
+      </w:r>
+    </w:p>
+    <w:p>
       <w:r>
         <w:t>Performance (caching intermediate results)</w:t>
       </w:r>
+    </w:p>
+    <w:p>
       <w:bookmarkStart w:id="0" w:name="_GoBack"/>
       <w:bookmarkEnd w:id="0"/>
-    </w:p>
-    <w:p/>
-    <w:p>
-      <w:pPr>
-        <w:pStyle w:val="Heading2"/>
-        <w:rPr>
-          <w:szCs w:val="36"/>
-        </w:rPr>
-      </w:pPr>
-      <w:r>
-        <w:rPr>
-          <w:szCs w:val="36"/>
-        </w:rPr>
-        <w:t>ISIS</w:t>
-      </w:r>
-      <w:r>
-        <w:rPr>
-          <w:szCs w:val="36"/>
-        </w:rPr>
-        <w:t xml:space="preserve"> reduction for ISIS</w:t>
-      </w:r>
-    </w:p>
-    <w:p>
-      <w:r>
-        <w:t>Move detectors at loading – (almost done)</w:t>
-      </w:r>
-    </w:p>
-    <w:p>
-      <w:r>
-        <w:t>Separate monitor and run workspaces (must for event mode)</w:t>
-      </w:r>
-    </w:p>
-    <w:p>
-      <w:r>
-        <w:t>Background removal in Event mode</w:t>
-      </w:r>
-    </w:p>
-    <w:p>
-      <w:r>
-        <w:t>Better data &amp; parameters separation</w:t>
-      </w:r>
-      <w:r>
-        <w:t>?</w:t>
-      </w:r>
-    </w:p>
-    <w:p>
-      <w:r>
-        <w:t>Improvements for GUI (if use it)</w:t>
-      </w:r>
-    </w:p>
-    <w:p>
-      <w:r>
-        <w:t>Performance (caching intermediate results)</w:t>
-      </w:r>
-    </w:p>
-    <w:p>
       <w:r>
         <w:br w:type="page"/>
       </w:r>
@@ -4360,6 +5072,13 @@
           <w:szCs w:val="24"/>
         </w:rPr>
         <w:t>Limited number of people can modify and develop it</w:t>
+      </w:r>
+      <w:r>
+        <w:rPr>
+          <w:sz w:val="24"/>
+          <w:szCs w:val="24"/>
+        </w:rPr>
+        <w:t>.</w:t>
       </w:r>
     </w:p>
     <w:p>
@@ -5712,7 +6431,7 @@
 </file>
 
 <file path=customXml/itemProps1.xml><?xml version="1.0" encoding="utf-8"?>
-<ds:datastoreItem xmlns:ds="http://schemas.openxmlformats.org/officeDocument/2006/customXml" ds:itemID="{2F563283-9450-455E-90AE-2065A82F380F}">
+<ds:datastoreItem xmlns:ds="http://schemas.openxmlformats.org/officeDocument/2006/customXml" ds:itemID="{D4036686-366D-4B54-A071-B25DBAAC73AF}">
   <ds:schemaRefs>
     <ds:schemaRef ds:uri="http://schemas.openxmlformats.org/officeDocument/2006/bibliography"/>
   </ds:schemaRefs>

</xml_diff>

<commit_message>
refs #8557 Final minor remarks to the comparison document
</commit_message>
<xml_diff>
--- a/Design/Diagrams/inelastic/SNS_VS_ISIS_reduction.docx
+++ b/Design/Diagrams/inelastic/SNS_VS_ISIS_reduction.docx
@@ -1244,7 +1244,7 @@
                     </pic:cNvPicPr>
                   </pic:nvPicPr>
                   <pic:blipFill rotWithShape="1">
-                    <a:blip r:embed="rId7">
+                    <a:blip r:embed="rId9">
                       <a:extLst>
                         <a:ext uri="{28A0092B-C50C-407E-A947-70E740481C1C}">
                           <a14:useLocalDpi xmlns:a14="http://schemas.microsoft.com/office/drawing/2010/main" val="0"/>
@@ -1527,7 +1527,11 @@
     </w:p>
     <w:p>
       <w:pPr>
-        <w:pStyle w:val="Heading1"/>
+        <w:framePr w:w="10047" w:h="9841" w:hRule="exact" w:hSpace="181" w:wrap="around" w:vAnchor="text" w:hAnchor="page" w:x="659" w:y="1333" w:anchorLock="1"/>
+        <w:rPr>
+          <w:noProof/>
+          <w:lang w:eastAsia="en-GB"/>
+        </w:rPr>
       </w:pPr>
       <w:r>
         <w:rPr>
@@ -1538,16 +1542,662 @@
         <mc:AlternateContent>
           <mc:Choice Requires="wps">
             <w:drawing>
-              <wp:anchor distT="0" distB="0" distL="114300" distR="114300" simplePos="0" relativeHeight="251686912" behindDoc="0" locked="0" layoutInCell="1" allowOverlap="1" wp14:anchorId="76B9CDCF" wp14:editId="51197675">
+              <wp:anchor distT="0" distB="0" distL="114300" distR="114300" simplePos="0" relativeHeight="251672576" behindDoc="0" locked="0" layoutInCell="1" allowOverlap="1" wp14:anchorId="135B8EE7" wp14:editId="3A85F5DB">
                 <wp:simplePos x="0" y="0"/>
                 <wp:positionH relativeFrom="column">
-                  <wp:posOffset>5554980</wp:posOffset>
+                  <wp:posOffset>3308350</wp:posOffset>
                 </wp:positionH>
                 <wp:positionV relativeFrom="paragraph">
-                  <wp:posOffset>655320</wp:posOffset>
+                  <wp:posOffset>1821180</wp:posOffset>
+                </wp:positionV>
+                <wp:extent cx="914400" cy="434340"/>
+                <wp:effectExtent l="0" t="0" r="19050" b="22860"/>
+                <wp:wrapNone/>
+                <wp:docPr id="12" name="Rectangle 12"/>
+                <wp:cNvGraphicFramePr/>
+                <a:graphic xmlns:a="http://schemas.openxmlformats.org/drawingml/2006/main">
+                  <a:graphicData uri="http://schemas.microsoft.com/office/word/2010/wordprocessingShape">
+                    <wps:wsp>
+                      <wps:cNvSpPr/>
+                      <wps:spPr>
+                        <a:xfrm>
+                          <a:off x="0" y="0"/>
+                          <a:ext cx="914400" cy="434340"/>
+                        </a:xfrm>
+                        <a:prstGeom prst="rect">
+                          <a:avLst/>
+                        </a:prstGeom>
+                        <a:noFill/>
+                        <a:ln>
+                          <a:solidFill>
+                            <a:srgbClr val="00B050"/>
+                          </a:solidFill>
+                        </a:ln>
+                      </wps:spPr>
+                      <wps:style>
+                        <a:lnRef idx="2">
+                          <a:schemeClr val="accent1">
+                            <a:shade val="50000"/>
+                          </a:schemeClr>
+                        </a:lnRef>
+                        <a:fillRef idx="1">
+                          <a:schemeClr val="accent1"/>
+                        </a:fillRef>
+                        <a:effectRef idx="0">
+                          <a:schemeClr val="accent1"/>
+                        </a:effectRef>
+                        <a:fontRef idx="minor">
+                          <a:schemeClr val="lt1"/>
+                        </a:fontRef>
+                      </wps:style>
+                      <wps:bodyPr rot="0" spcFirstLastPara="0" vertOverflow="overflow" horzOverflow="overflow" vert="horz" wrap="square" lIns="91440" tIns="45720" rIns="91440" bIns="45720" numCol="1" spcCol="0" rtlCol="0" fromWordArt="0" anchor="ctr" anchorCtr="0" forceAA="0" compatLnSpc="1">
+                        <a:prstTxWarp prst="textNoShape">
+                          <a:avLst/>
+                        </a:prstTxWarp>
+                        <a:noAutofit/>
+                      </wps:bodyPr>
+                    </wps:wsp>
+                  </a:graphicData>
+                </a:graphic>
+                <wp14:sizeRelV relativeFrom="margin">
+                  <wp14:pctHeight>0</wp14:pctHeight>
+                </wp14:sizeRelV>
+              </wp:anchor>
+            </w:drawing>
+          </mc:Choice>
+          <mc:Fallback>
+            <w:pict>
+              <v:rect id="Rectangle 12" o:spid="_x0000_s1026" style="position:absolute;margin-left:260.5pt;margin-top:143.4pt;width:1in;height:34.2pt;z-index:251672576;visibility:visible;mso-wrap-style:square;mso-height-percent:0;mso-wrap-distance-left:9pt;mso-wrap-distance-top:0;mso-wrap-distance-right:9pt;mso-wrap-distance-bottom:0;mso-position-horizontal:absolute;mso-position-horizontal-relative:text;mso-position-vertical:absolute;mso-position-vertical-relative:text;mso-height-percent:0;mso-height-relative:margin;v-text-anchor:middle" o:gfxdata="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" filled="f" strokecolor="#00b050" strokeweight="2pt"/>
+            </w:pict>
+          </mc:Fallback>
+        </mc:AlternateContent>
+      </w:r>
+      <w:r>
+        <w:rPr>
+          <w:noProof/>
+          <w:lang w:eastAsia="en-GB"/>
+        </w:rPr>
+        <mc:AlternateContent>
+          <mc:Choice Requires="wps">
+            <w:drawing>
+              <wp:anchor distT="0" distB="0" distL="114300" distR="114300" simplePos="0" relativeHeight="251670528" behindDoc="0" locked="0" layoutInCell="1" allowOverlap="1" wp14:anchorId="109DC991" wp14:editId="104A7447">
+                <wp:simplePos x="0" y="0"/>
+                <wp:positionH relativeFrom="column">
+                  <wp:posOffset>123190</wp:posOffset>
+                </wp:positionH>
+                <wp:positionV relativeFrom="paragraph">
+                  <wp:posOffset>3237230</wp:posOffset>
+                </wp:positionV>
+                <wp:extent cx="914400" cy="320040"/>
+                <wp:effectExtent l="0" t="0" r="19050" b="22860"/>
+                <wp:wrapNone/>
+                <wp:docPr id="11" name="Rectangle 11"/>
+                <wp:cNvGraphicFramePr/>
+                <a:graphic xmlns:a="http://schemas.openxmlformats.org/drawingml/2006/main">
+                  <a:graphicData uri="http://schemas.microsoft.com/office/word/2010/wordprocessingShape">
+                    <wps:wsp>
+                      <wps:cNvSpPr/>
+                      <wps:spPr>
+                        <a:xfrm>
+                          <a:off x="0" y="0"/>
+                          <a:ext cx="914400" cy="320040"/>
+                        </a:xfrm>
+                        <a:prstGeom prst="rect">
+                          <a:avLst/>
+                        </a:prstGeom>
+                        <a:noFill/>
+                        <a:ln>
+                          <a:solidFill>
+                            <a:srgbClr val="00B050"/>
+                          </a:solidFill>
+                        </a:ln>
+                      </wps:spPr>
+                      <wps:style>
+                        <a:lnRef idx="2">
+                          <a:schemeClr val="accent1">
+                            <a:shade val="50000"/>
+                          </a:schemeClr>
+                        </a:lnRef>
+                        <a:fillRef idx="1">
+                          <a:schemeClr val="accent1"/>
+                        </a:fillRef>
+                        <a:effectRef idx="0">
+                          <a:schemeClr val="accent1"/>
+                        </a:effectRef>
+                        <a:fontRef idx="minor">
+                          <a:schemeClr val="lt1"/>
+                        </a:fontRef>
+                      </wps:style>
+                      <wps:bodyPr rot="0" spcFirstLastPara="0" vertOverflow="overflow" horzOverflow="overflow" vert="horz" wrap="square" lIns="91440" tIns="45720" rIns="91440" bIns="45720" numCol="1" spcCol="0" rtlCol="0" fromWordArt="0" anchor="ctr" anchorCtr="0" forceAA="0" compatLnSpc="1">
+                        <a:prstTxWarp prst="textNoShape">
+                          <a:avLst/>
+                        </a:prstTxWarp>
+                        <a:noAutofit/>
+                      </wps:bodyPr>
+                    </wps:wsp>
+                  </a:graphicData>
+                </a:graphic>
+              </wp:anchor>
+            </w:drawing>
+          </mc:Choice>
+          <mc:Fallback>
+            <w:pict>
+              <v:rect id="Rectangle 11" o:spid="_x0000_s1026" style="position:absolute;margin-left:9.7pt;margin-top:254.9pt;width:1in;height:25.2pt;z-index:251670528;visibility:visible;mso-wrap-style:square;mso-wrap-distance-left:9pt;mso-wrap-distance-top:0;mso-wrap-distance-right:9pt;mso-wrap-distance-bottom:0;mso-position-horizontal:absolute;mso-position-horizontal-relative:text;mso-position-vertical:absolute;mso-position-vertical-relative:text;v-text-anchor:middle" o:gfxdata="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" filled="f" strokecolor="#00b050" strokeweight="2pt"/>
+            </w:pict>
+          </mc:Fallback>
+        </mc:AlternateContent>
+      </w:r>
+      <w:r>
+        <w:rPr>
+          <w:noProof/>
+          <w:lang w:eastAsia="en-GB"/>
+        </w:rPr>
+        <mc:AlternateContent>
+          <mc:Choice Requires="wps">
+            <w:drawing>
+              <wp:anchor distT="0" distB="0" distL="114300" distR="114300" simplePos="0" relativeHeight="251668480" behindDoc="0" locked="0" layoutInCell="1" allowOverlap="1" wp14:anchorId="6ABDA310" wp14:editId="08259F1E">
+                <wp:simplePos x="0" y="0"/>
+                <wp:positionH relativeFrom="column">
+                  <wp:posOffset>3308350</wp:posOffset>
+                </wp:positionH>
+                <wp:positionV relativeFrom="paragraph">
+                  <wp:posOffset>2635250</wp:posOffset>
+                </wp:positionV>
+                <wp:extent cx="952500" cy="487680"/>
+                <wp:effectExtent l="0" t="0" r="19050" b="26670"/>
+                <wp:wrapNone/>
+                <wp:docPr id="9" name="Rectangle 9"/>
+                <wp:cNvGraphicFramePr/>
+                <a:graphic xmlns:a="http://schemas.openxmlformats.org/drawingml/2006/main">
+                  <a:graphicData uri="http://schemas.microsoft.com/office/word/2010/wordprocessingShape">
+                    <wps:wsp>
+                      <wps:cNvSpPr/>
+                      <wps:spPr>
+                        <a:xfrm>
+                          <a:off x="0" y="0"/>
+                          <a:ext cx="952500" cy="487680"/>
+                        </a:xfrm>
+                        <a:prstGeom prst="rect">
+                          <a:avLst/>
+                        </a:prstGeom>
+                        <a:noFill/>
+                        <a:ln>
+                          <a:solidFill>
+                            <a:srgbClr val="0404C4"/>
+                          </a:solidFill>
+                        </a:ln>
+                      </wps:spPr>
+                      <wps:style>
+                        <a:lnRef idx="2">
+                          <a:schemeClr val="accent1">
+                            <a:shade val="50000"/>
+                          </a:schemeClr>
+                        </a:lnRef>
+                        <a:fillRef idx="1">
+                          <a:schemeClr val="accent1"/>
+                        </a:fillRef>
+                        <a:effectRef idx="0">
+                          <a:schemeClr val="accent1"/>
+                        </a:effectRef>
+                        <a:fontRef idx="minor">
+                          <a:schemeClr val="lt1"/>
+                        </a:fontRef>
+                      </wps:style>
+                      <wps:bodyPr rot="0" spcFirstLastPara="0" vertOverflow="overflow" horzOverflow="overflow" vert="horz" wrap="square" lIns="91440" tIns="45720" rIns="91440" bIns="45720" numCol="1" spcCol="0" rtlCol="0" fromWordArt="0" anchor="ctr" anchorCtr="0" forceAA="0" compatLnSpc="1">
+                        <a:prstTxWarp prst="textNoShape">
+                          <a:avLst/>
+                        </a:prstTxWarp>
+                        <a:noAutofit/>
+                      </wps:bodyPr>
+                    </wps:wsp>
+                  </a:graphicData>
+                </a:graphic>
+                <wp14:sizeRelH relativeFrom="margin">
+                  <wp14:pctWidth>0</wp14:pctWidth>
+                </wp14:sizeRelH>
+                <wp14:sizeRelV relativeFrom="margin">
+                  <wp14:pctHeight>0</wp14:pctHeight>
+                </wp14:sizeRelV>
+              </wp:anchor>
+            </w:drawing>
+          </mc:Choice>
+          <mc:Fallback>
+            <w:pict>
+              <v:rect id="Rectangle 9" o:spid="_x0000_s1026" style="position:absolute;margin-left:260.5pt;margin-top:207.5pt;width:75pt;height:38.4pt;z-index:251668480;visibility:visible;mso-wrap-style:square;mso-width-percent:0;mso-height-percent:0;mso-wrap-distance-left:9pt;mso-wrap-distance-top:0;mso-wrap-distance-right:9pt;mso-wrap-distance-bottom:0;mso-position-horizontal:absolute;mso-position-horizontal-relative:text;mso-position-vertical:absolute;mso-position-vertical-relative:text;mso-width-percent:0;mso-height-percent:0;mso-width-relative:margin;mso-height-relative:margin;v-text-anchor:middle" o:gfxdata="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" filled="f" strokecolor="#0404c4" strokeweight="2pt"/>
+            </w:pict>
+          </mc:Fallback>
+        </mc:AlternateContent>
+      </w:r>
+      <w:r>
+        <w:rPr>
+          <w:noProof/>
+          <w:lang w:eastAsia="en-GB"/>
+        </w:rPr>
+        <w:drawing>
+          <wp:inline distT="0" distB="0" distL="0" distR="0" wp14:anchorId="5F69834B" wp14:editId="6DDEBDAB">
+            <wp:extent cx="6156960" cy="5349240"/>
+            <wp:effectExtent l="0" t="0" r="0" b="3810"/>
+            <wp:docPr id="7" name="Picture 7"/>
+            <wp:cNvGraphicFramePr>
+              <a:graphicFrameLocks xmlns:a="http://schemas.openxmlformats.org/drawingml/2006/main" noChangeAspect="1"/>
+            </wp:cNvGraphicFramePr>
+            <a:graphic xmlns:a="http://schemas.openxmlformats.org/drawingml/2006/main">
+              <a:graphicData uri="http://schemas.openxmlformats.org/drawingml/2006/picture">
+                <pic:pic xmlns:pic="http://schemas.openxmlformats.org/drawingml/2006/picture">
+                  <pic:nvPicPr>
+                    <pic:cNvPr id="0" name="DGS_reduction_short(1).png"/>
+                    <pic:cNvPicPr/>
+                  </pic:nvPicPr>
+                  <pic:blipFill rotWithShape="1">
+                    <a:blip r:embed="rId10">
+                      <a:extLst>
+                        <a:ext uri="{28A0092B-C50C-407E-A947-70E740481C1C}">
+                          <a14:useLocalDpi xmlns:a14="http://schemas.microsoft.com/office/drawing/2010/main" val="0"/>
+                        </a:ext>
+                      </a:extLst>
+                    </a:blip>
+                    <a:srcRect l="852" t="4396" r="1107"/>
+                    <a:stretch/>
+                  </pic:blipFill>
+                  <pic:spPr bwMode="auto">
+                    <a:xfrm>
+                      <a:off x="0" y="0"/>
+                      <a:ext cx="6156960" cy="5349240"/>
+                    </a:xfrm>
+                    <a:prstGeom prst="rect">
+                      <a:avLst/>
+                    </a:prstGeom>
+                    <a:ln>
+                      <a:noFill/>
+                    </a:ln>
+                    <a:extLst>
+                      <a:ext uri="{53640926-AAD7-44D8-BBD7-CCE9431645EC}">
+                        <a14:shadowObscured xmlns:a14="http://schemas.microsoft.com/office/drawing/2010/main"/>
+                      </a:ext>
+                    </a:extLst>
+                  </pic:spPr>
+                </pic:pic>
+              </a:graphicData>
+            </a:graphic>
+          </wp:inline>
+        </w:drawing>
+      </w:r>
+    </w:p>
+    <w:p>
+      <w:pPr>
+        <w:pStyle w:val="Heading1"/>
+        <w:spacing w:before="0" w:line="240" w:lineRule="auto"/>
+      </w:pPr>
+      <w:r>
+        <w:rPr>
+          <w:noProof/>
+          <w:lang w:eastAsia="en-GB"/>
+        </w:rPr>
+        <mc:AlternateContent>
+          <mc:Choice Requires="wps">
+            <w:drawing>
+              <wp:anchor distT="0" distB="0" distL="114300" distR="114300" simplePos="0" relativeHeight="251669504" behindDoc="0" locked="0" layoutInCell="1" allowOverlap="1" wp14:anchorId="0EB09041" wp14:editId="269AB601">
+                <wp:simplePos x="0" y="0"/>
+                <wp:positionH relativeFrom="column">
+                  <wp:posOffset>4221480</wp:posOffset>
+                </wp:positionH>
+                <wp:positionV relativeFrom="paragraph">
+                  <wp:posOffset>251460</wp:posOffset>
+                </wp:positionV>
+                <wp:extent cx="3101340" cy="2651760"/>
+                <wp:effectExtent l="0" t="76200" r="3810" b="34290"/>
+                <wp:wrapNone/>
+                <wp:docPr id="10" name="Elbow Connector 10"/>
+                <wp:cNvGraphicFramePr/>
+                <a:graphic xmlns:a="http://schemas.openxmlformats.org/drawingml/2006/main">
+                  <a:graphicData uri="http://schemas.microsoft.com/office/word/2010/wordprocessingShape">
+                    <wps:wsp>
+                      <wps:cNvCnPr/>
+                      <wps:spPr>
+                        <a:xfrm flipV="1">
+                          <a:off x="0" y="0"/>
+                          <a:ext cx="3101340" cy="2651760"/>
+                        </a:xfrm>
+                        <a:prstGeom prst="bentConnector3">
+                          <a:avLst>
+                            <a:gd name="adj1" fmla="val 30098"/>
+                          </a:avLst>
+                        </a:prstGeom>
+                        <a:ln w="25400">
+                          <a:tailEnd type="arrow"/>
+                        </a:ln>
+                      </wps:spPr>
+                      <wps:style>
+                        <a:lnRef idx="1">
+                          <a:schemeClr val="accent1"/>
+                        </a:lnRef>
+                        <a:fillRef idx="0">
+                          <a:schemeClr val="accent1"/>
+                        </a:fillRef>
+                        <a:effectRef idx="0">
+                          <a:schemeClr val="accent1"/>
+                        </a:effectRef>
+                        <a:fontRef idx="minor">
+                          <a:schemeClr val="tx1"/>
+                        </a:fontRef>
+                      </wps:style>
+                      <wps:bodyPr/>
+                    </wps:wsp>
+                  </a:graphicData>
+                </a:graphic>
+                <wp14:sizeRelH relativeFrom="margin">
+                  <wp14:pctWidth>0</wp14:pctWidth>
+                </wp14:sizeRelH>
+                <wp14:sizeRelV relativeFrom="margin">
+                  <wp14:pctHeight>0</wp14:pctHeight>
+                </wp14:sizeRelV>
+              </wp:anchor>
+            </w:drawing>
+          </mc:Choice>
+          <mc:Fallback>
+            <w:pict>
+              <v:shapetype id="_x0000_t34" coordsize="21600,21600" o:spt="34" o:oned="t" adj="10800" path="m,l@0,0@0,21600,21600,21600e" filled="f">
+                <v:stroke joinstyle="miter"/>
+                <v:formulas>
+                  <v:f eqn="val #0"/>
+                </v:formulas>
+                <v:path arrowok="t" fillok="f" o:connecttype="none"/>
+                <v:handles>
+                  <v:h position="#0,center"/>
+                </v:handles>
+                <o:lock v:ext="edit" shapetype="t"/>
+              </v:shapetype>
+              <v:shape id="Elbow Connector 10" o:spid="_x0000_s1026" type="#_x0000_t34" style="position:absolute;margin-left:332.4pt;margin-top:19.8pt;width:244.2pt;height:208.8pt;flip:y;z-index:251669504;visibility:visible;mso-wrap-style:square;mso-width-percent:0;mso-height-percent:0;mso-wrap-distance-left:9pt;mso-wrap-distance-top:0;mso-wrap-distance-right:9pt;mso-wrap-distance-bottom:0;mso-position-horizontal:absolute;mso-position-horizontal-relative:text;mso-position-vertical:absolute;mso-position-vertical-relative:text;mso-width-percent:0;mso-height-percent:0;mso-width-relative:margin;mso-height-relative:margin" o:gfxdata="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" adj="6501" strokecolor="#4579b8 [3044]" strokeweight="2pt">
+                <v:stroke endarrow="open"/>
+              </v:shape>
+            </w:pict>
+          </mc:Fallback>
+        </mc:AlternateContent>
+      </w:r>
+      <w:r>
+        <w:rPr>
+          <w:noProof/>
+          <w:lang w:eastAsia="en-GB"/>
+        </w:rPr>
+        <w:drawing>
+          <wp:anchor distT="0" distB="0" distL="114300" distR="114300" simplePos="0" relativeHeight="251667456" behindDoc="1" locked="0" layoutInCell="1" allowOverlap="1" wp14:anchorId="18450B2C" wp14:editId="2BCA636A">
+            <wp:simplePos x="0" y="0"/>
+            <wp:positionH relativeFrom="column">
+              <wp:posOffset>6797040</wp:posOffset>
+            </wp:positionH>
+            <wp:positionV relativeFrom="paragraph">
+              <wp:posOffset>68580</wp:posOffset>
+            </wp:positionV>
+            <wp:extent cx="2278380" cy="6598920"/>
+            <wp:effectExtent l="0" t="0" r="7620" b="0"/>
+            <wp:wrapThrough wrapText="bothSides">
+              <wp:wrapPolygon edited="0">
+                <wp:start x="0" y="0"/>
+                <wp:lineTo x="0" y="21513"/>
+                <wp:lineTo x="21492" y="21513"/>
+                <wp:lineTo x="21492" y="0"/>
+                <wp:lineTo x="0" y="0"/>
+              </wp:wrapPolygon>
+            </wp:wrapThrough>
+            <wp:docPr id="8" name="Picture 8"/>
+            <wp:cNvGraphicFramePr>
+              <a:graphicFrameLocks xmlns:a="http://schemas.openxmlformats.org/drawingml/2006/main" noChangeAspect="1"/>
+            </wp:cNvGraphicFramePr>
+            <a:graphic xmlns:a="http://schemas.openxmlformats.org/drawingml/2006/main">
+              <a:graphicData uri="http://schemas.openxmlformats.org/drawingml/2006/picture">
+                <pic:pic xmlns:pic="http://schemas.openxmlformats.org/drawingml/2006/picture">
+                  <pic:nvPicPr>
+                    <pic:cNvPr id="0" name="DGS_AbsUnitsReduction(1).png"/>
+                    <pic:cNvPicPr/>
+                  </pic:nvPicPr>
+                  <pic:blipFill rotWithShape="1">
+                    <a:blip r:embed="rId11">
+                      <a:extLst>
+                        <a:ext uri="{28A0092B-C50C-407E-A947-70E740481C1C}">
+                          <a14:useLocalDpi xmlns:a14="http://schemas.microsoft.com/office/drawing/2010/main" val="0"/>
+                        </a:ext>
+                      </a:extLst>
+                    </a:blip>
+                    <a:srcRect l="6837" t="2290" r="3933" b="3780"/>
+                    <a:stretch/>
+                  </pic:blipFill>
+                  <pic:spPr bwMode="auto">
+                    <a:xfrm>
+                      <a:off x="0" y="0"/>
+                      <a:ext cx="2278380" cy="6598920"/>
+                    </a:xfrm>
+                    <a:prstGeom prst="rect">
+                      <a:avLst/>
+                    </a:prstGeom>
+                    <a:ln>
+                      <a:noFill/>
+                    </a:ln>
+                    <a:extLst>
+                      <a:ext uri="{53640926-AAD7-44D8-BBD7-CCE9431645EC}">
+                        <a14:shadowObscured xmlns:a14="http://schemas.microsoft.com/office/drawing/2010/main"/>
+                      </a:ext>
+                    </a:extLst>
+                  </pic:spPr>
+                </pic:pic>
+              </a:graphicData>
+            </a:graphic>
+            <wp14:sizeRelH relativeFrom="margin">
+              <wp14:pctWidth>0</wp14:pctWidth>
+            </wp14:sizeRelH>
+            <wp14:sizeRelV relativeFrom="margin">
+              <wp14:pctHeight>0</wp14:pctHeight>
+            </wp14:sizeRelV>
+          </wp:anchor>
+        </w:drawing>
+      </w:r>
+      <w:r>
+        <w:t>SNS Workflow</w:t>
+      </w:r>
+    </w:p>
+    <w:p>
+      <w:pPr>
+        <w:rPr>
+          <w:sz w:val="16"/>
+          <w:szCs w:val="16"/>
+        </w:rPr>
+      </w:pPr>
+      <w:r>
+        <w:rPr>
+          <w:noProof/>
+          <w:lang w:eastAsia="en-GB"/>
+        </w:rPr>
+        <mc:AlternateContent>
+          <mc:Choice Requires="wps">
+            <w:drawing>
+              <wp:anchor distT="0" distB="0" distL="114300" distR="114300" simplePos="0" relativeHeight="251695104" behindDoc="0" locked="0" layoutInCell="1" allowOverlap="1" wp14:anchorId="44756F55" wp14:editId="683CD722">
+                <wp:simplePos x="0" y="0"/>
+                <wp:positionH relativeFrom="column">
+                  <wp:posOffset>1432560</wp:posOffset>
+                </wp:positionH>
+                <wp:positionV relativeFrom="paragraph">
+                  <wp:posOffset>198755</wp:posOffset>
+                </wp:positionV>
+                <wp:extent cx="1173480" cy="563880"/>
+                <wp:effectExtent l="438150" t="0" r="26670" b="369570"/>
+                <wp:wrapNone/>
+                <wp:docPr id="28" name="Rectangular Callout 28"/>
+                <wp:cNvGraphicFramePr/>
+                <a:graphic xmlns:a="http://schemas.openxmlformats.org/drawingml/2006/main">
+                  <a:graphicData uri="http://schemas.microsoft.com/office/word/2010/wordprocessingShape">
+                    <wps:wsp>
+                      <wps:cNvSpPr/>
+                      <wps:spPr>
+                        <a:xfrm>
+                          <a:off x="0" y="0"/>
+                          <a:ext cx="1173480" cy="563880"/>
+                        </a:xfrm>
+                        <a:prstGeom prst="wedgeRectCallout">
+                          <a:avLst>
+                            <a:gd name="adj1" fmla="val -86547"/>
+                            <a:gd name="adj2" fmla="val 107890"/>
+                          </a:avLst>
+                        </a:prstGeom>
+                      </wps:spPr>
+                      <wps:style>
+                        <a:lnRef idx="2">
+                          <a:schemeClr val="accent1">
+                            <a:shade val="50000"/>
+                          </a:schemeClr>
+                        </a:lnRef>
+                        <a:fillRef idx="1">
+                          <a:schemeClr val="accent1"/>
+                        </a:fillRef>
+                        <a:effectRef idx="0">
+                          <a:schemeClr val="accent1"/>
+                        </a:effectRef>
+                        <a:fontRef idx="minor">
+                          <a:schemeClr val="lt1"/>
+                        </a:fontRef>
+                      </wps:style>
+                      <wps:txbx>
+                        <w:txbxContent>
+                          <w:p>
+                            <w:pPr>
+                              <w:jc w:val="center"/>
+                              <w:rPr>
+                                <w:sz w:val="24"/>
+                                <w:szCs w:val="24"/>
+                              </w:rPr>
+                            </w:pPr>
+                            <w:r>
+                              <w:rPr>
+                                <w:sz w:val="24"/>
+                                <w:szCs w:val="24"/>
+                              </w:rPr>
+                              <w:t>Where defa</w:t>
+                            </w:r>
+                            <w:r>
+                              <w:rPr>
+                                <w:sz w:val="24"/>
+                                <w:szCs w:val="24"/>
+                              </w:rPr>
+                              <w:t>u</w:t>
+                            </w:r>
+                            <w:r>
+                              <w:rPr>
+                                <w:sz w:val="24"/>
+                                <w:szCs w:val="24"/>
+                              </w:rPr>
+                              <w:t>lts come from</w:t>
+                            </w:r>
+                            <w:bookmarkStart w:id="0" w:name="_GoBack"/>
+                            <w:r>
+                              <w:rPr>
+                                <w:sz w:val="24"/>
+                                <w:szCs w:val="24"/>
+                              </w:rPr>
+                              <w:t>?</w:t>
+                            </w:r>
+                            <w:r>
+                              <w:rPr>
+                                <w:sz w:val="24"/>
+                                <w:szCs w:val="24"/>
+                              </w:rPr>
+                              <w:t xml:space="preserve"> </w:t>
+                            </w:r>
+                            <w:bookmarkEnd w:id="0"/>
+                          </w:p>
+                        </w:txbxContent>
+                      </wps:txbx>
+                      <wps:bodyPr rot="0" spcFirstLastPara="0" vertOverflow="overflow" horzOverflow="overflow" vert="horz" wrap="square" lIns="91440" tIns="45720" rIns="91440" bIns="45720" numCol="1" spcCol="0" rtlCol="0" fromWordArt="0" anchor="ctr" anchorCtr="0" forceAA="0" compatLnSpc="1">
+                        <a:prstTxWarp prst="textNoShape">
+                          <a:avLst/>
+                        </a:prstTxWarp>
+                        <a:noAutofit/>
+                      </wps:bodyPr>
+                    </wps:wsp>
+                  </a:graphicData>
+                </a:graphic>
+                <wp14:sizeRelH relativeFrom="margin">
+                  <wp14:pctWidth>0</wp14:pctWidth>
+                </wp14:sizeRelH>
+                <wp14:sizeRelV relativeFrom="margin">
+                  <wp14:pctHeight>0</wp14:pctHeight>
+                </wp14:sizeRelV>
+              </wp:anchor>
+            </w:drawing>
+          </mc:Choice>
+          <mc:Fallback>
+            <w:pict>
+              <v:shape id="Rectangular Callout 28" o:spid="_x0000_s1028" type="#_x0000_t61" style="position:absolute;margin-left:112.8pt;margin-top:15.65pt;width:92.4pt;height:44.4pt;z-index:251695104;visibility:visible;mso-wrap-style:square;mso-width-percent:0;mso-height-percent:0;mso-wrap-distance-left:9pt;mso-wrap-distance-top:0;mso-wrap-distance-right:9pt;mso-wrap-distance-bottom:0;mso-position-horizontal:absolute;mso-position-horizontal-relative:text;mso-position-vertical:absolute;mso-position-vertical-relative:text;mso-width-percent:0;mso-height-percent:0;mso-width-relative:margin;mso-height-relative:margin;v-text-anchor:middle" o:gfxdata="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" adj="-7894,34104" fillcolor="#4f81bd [3204]" strokecolor="#243f60 [1604]" strokeweight="2pt">
+                <v:textbox>
+                  <w:txbxContent>
+                    <w:p>
+                      <w:pPr>
+                        <w:jc w:val="center"/>
+                        <w:rPr>
+                          <w:sz w:val="24"/>
+                          <w:szCs w:val="24"/>
+                        </w:rPr>
+                      </w:pPr>
+                      <w:r>
+                        <w:rPr>
+                          <w:sz w:val="24"/>
+                          <w:szCs w:val="24"/>
+                        </w:rPr>
+                        <w:t>Where defa</w:t>
+                      </w:r>
+                      <w:r>
+                        <w:rPr>
+                          <w:sz w:val="24"/>
+                          <w:szCs w:val="24"/>
+                        </w:rPr>
+                        <w:t>u</w:t>
+                      </w:r>
+                      <w:r>
+                        <w:rPr>
+                          <w:sz w:val="24"/>
+                          <w:szCs w:val="24"/>
+                        </w:rPr>
+                        <w:t>lts come from</w:t>
+                      </w:r>
+                      <w:bookmarkStart w:id="1" w:name="_GoBack"/>
+                      <w:r>
+                        <w:rPr>
+                          <w:sz w:val="24"/>
+                          <w:szCs w:val="24"/>
+                        </w:rPr>
+                        <w:t>?</w:t>
+                      </w:r>
+                      <w:r>
+                        <w:rPr>
+                          <w:sz w:val="24"/>
+                          <w:szCs w:val="24"/>
+                        </w:rPr>
+                        <w:t xml:space="preserve"> </w:t>
+                      </w:r>
+                      <w:bookmarkEnd w:id="1"/>
+                    </w:p>
+                  </w:txbxContent>
+                </v:textbox>
+              </v:shape>
+            </w:pict>
+          </mc:Fallback>
+        </mc:AlternateContent>
+      </w:r>
+      <w:r>
+        <w:rPr>
+          <w:noProof/>
+          <w:lang w:eastAsia="en-GB"/>
+        </w:rPr>
+        <mc:AlternateContent>
+          <mc:Choice Requires="wps">
+            <w:drawing>
+              <wp:anchor distT="0" distB="0" distL="114300" distR="114300" simplePos="0" relativeHeight="251686912" behindDoc="0" locked="0" layoutInCell="1" allowOverlap="1" wp14:anchorId="31DCBA9C" wp14:editId="7BEFB49B">
+                <wp:simplePos x="0" y="0"/>
+                <wp:positionH relativeFrom="column">
+                  <wp:posOffset>5768340</wp:posOffset>
+                </wp:positionH>
+                <wp:positionV relativeFrom="paragraph">
+                  <wp:posOffset>198755</wp:posOffset>
                 </wp:positionV>
                 <wp:extent cx="1348740" cy="472440"/>
-                <wp:effectExtent l="0" t="0" r="480060" b="251460"/>
+                <wp:effectExtent l="0" t="0" r="251460" b="213360"/>
                 <wp:wrapNone/>
                 <wp:docPr id="23" name="Rectangular Callout 23"/>
                 <wp:cNvGraphicFramePr/>
@@ -1562,8 +2212,8 @@
                         </a:xfrm>
                         <a:prstGeom prst="wedgeRectCallout">
                           <a:avLst>
-                            <a:gd name="adj1" fmla="val 83202"/>
-                            <a:gd name="adj2" fmla="val 96970"/>
+                            <a:gd name="adj1" fmla="val 65688"/>
+                            <a:gd name="adj2" fmla="val 88905"/>
                           </a:avLst>
                         </a:prstGeom>
                         <a:solidFill>
@@ -1654,7 +2304,7 @@
           </mc:Choice>
           <mc:Fallback>
             <w:pict>
-              <v:shape id="Rectangular Callout 23" o:spid="_x0000_s1028" type="#_x0000_t61" style="position:absolute;margin-left:437.4pt;margin-top:51.6pt;width:106.2pt;height:37.2pt;z-index:251686912;visibility:visible;mso-wrap-style:square;mso-width-percent:0;mso-height-percent:0;mso-wrap-distance-left:9pt;mso-wrap-distance-top:0;mso-wrap-distance-right:9pt;mso-wrap-distance-bottom:0;mso-position-horizontal:absolute;mso-position-horizontal-relative:text;mso-position-vertical:absolute;mso-position-vertical-relative:text;mso-width-percent:0;mso-height-percent:0;mso-width-relative:margin;mso-height-relative:margin;v-text-anchor:middle" o:gfxdata="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" adj="28772,31746" fillcolor="red" strokecolor="red" strokeweight="2pt">
+              <v:shape id="Rectangular Callout 23" o:spid="_x0000_s1029" type="#_x0000_t61" style="position:absolute;margin-left:454.2pt;margin-top:15.65pt;width:106.2pt;height:37.2pt;z-index:251686912;visibility:visible;mso-wrap-style:square;mso-width-percent:0;mso-height-percent:0;mso-wrap-distance-left:9pt;mso-wrap-distance-top:0;mso-wrap-distance-right:9pt;mso-wrap-distance-bottom:0;mso-position-horizontal:absolute;mso-position-horizontal-relative:text;mso-position-vertical:absolute;mso-position-vertical-relative:text;mso-width-percent:0;mso-height-percent:0;mso-width-relative:margin;mso-height-relative:margin;v-text-anchor:middle" o:gfxdata="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" adj="24989,30003" fillcolor="red" strokecolor="red" strokeweight="2pt">
                 <v:textbox>
                   <w:txbxContent>
                     <w:p>
@@ -1703,828 +2353,32 @@
           </mc:Fallback>
         </mc:AlternateContent>
       </w:r>
+    </w:p>
+    <w:p>
+      <w:pPr>
+        <w:keepNext/>
+        <w:keepLines/>
+        <w:spacing w:after="0" w:line="240" w:lineRule="auto"/>
+        <w:outlineLvl w:val="0"/>
+        <w:rPr>
+          <w:sz w:val="16"/>
+          <w:szCs w:val="16"/>
+        </w:rPr>
+      </w:pPr>
       <w:r>
         <w:rPr>
           <w:noProof/>
+          <w:sz w:val="16"/>
+          <w:szCs w:val="16"/>
           <w:lang w:eastAsia="en-GB"/>
         </w:rPr>
         <mc:AlternateContent>
           <mc:Choice Requires="wps">
             <w:drawing>
-              <wp:anchor distT="0" distB="0" distL="114300" distR="114300" simplePos="0" relativeHeight="251669504" behindDoc="0" locked="0" layoutInCell="1" allowOverlap="1" wp14:anchorId="5235E209" wp14:editId="782D4769">
+              <wp:anchor distT="0" distB="0" distL="114300" distR="114300" simplePos="0" relativeHeight="251682816" behindDoc="0" locked="0" layoutInCell="1" allowOverlap="1" wp14:anchorId="35F09885" wp14:editId="6A17E3AE">
                 <wp:simplePos x="0" y="0"/>
                 <wp:positionH relativeFrom="column">
-                  <wp:posOffset>4373880</wp:posOffset>
-                </wp:positionH>
-                <wp:positionV relativeFrom="paragraph">
-                  <wp:posOffset>518160</wp:posOffset>
-                </wp:positionV>
-                <wp:extent cx="2857500" cy="2651760"/>
-                <wp:effectExtent l="0" t="76200" r="0" b="34290"/>
-                <wp:wrapNone/>
-                <wp:docPr id="10" name="Elbow Connector 10"/>
-                <wp:cNvGraphicFramePr/>
-                <a:graphic xmlns:a="http://schemas.openxmlformats.org/drawingml/2006/main">
-                  <a:graphicData uri="http://schemas.microsoft.com/office/word/2010/wordprocessingShape">
-                    <wps:wsp>
-                      <wps:cNvCnPr/>
-                      <wps:spPr>
-                        <a:xfrm flipV="1">
-                          <a:off x="0" y="0"/>
-                          <a:ext cx="2857500" cy="2651760"/>
-                        </a:xfrm>
-                        <a:prstGeom prst="bentConnector3">
-                          <a:avLst>
-                            <a:gd name="adj1" fmla="val 31333"/>
-                          </a:avLst>
-                        </a:prstGeom>
-                        <a:ln w="25400">
-                          <a:tailEnd type="arrow"/>
-                        </a:ln>
-                      </wps:spPr>
-                      <wps:style>
-                        <a:lnRef idx="1">
-                          <a:schemeClr val="accent1"/>
-                        </a:lnRef>
-                        <a:fillRef idx="0">
-                          <a:schemeClr val="accent1"/>
-                        </a:fillRef>
-                        <a:effectRef idx="0">
-                          <a:schemeClr val="accent1"/>
-                        </a:effectRef>
-                        <a:fontRef idx="minor">
-                          <a:schemeClr val="tx1"/>
-                        </a:fontRef>
-                      </wps:style>
-                      <wps:bodyPr/>
-                    </wps:wsp>
-                  </a:graphicData>
-                </a:graphic>
-              </wp:anchor>
-            </w:drawing>
-          </mc:Choice>
-          <mc:Fallback>
-            <w:pict>
-              <v:shape id="Elbow Connector 10" o:spid="_x0000_s1026" type="#_x0000_t34" style="position:absolute;margin-left:344.4pt;margin-top:40.8pt;width:225pt;height:208.8pt;flip:y;z-index:251669504;visibility:visible;mso-wrap-style:square;mso-wrap-distance-left:9pt;mso-wrap-distance-top:0;mso-wrap-distance-right:9pt;mso-wrap-distance-bottom:0;mso-position-horizontal:absolute;mso-position-horizontal-relative:text;mso-position-vertical:absolute;mso-position-vertical-relative:text" o:gfxdata="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" adj="6768" strokecolor="#4579b8 [3044]" strokeweight="2pt">
-                <v:stroke endarrow="open"/>
-              </v:shape>
-            </w:pict>
-          </mc:Fallback>
-        </mc:AlternateContent>
-      </w:r>
-      <w:r>
-        <w:rPr>
-          <w:noProof/>
-          <w:lang w:eastAsia="en-GB"/>
-        </w:rPr>
-        <w:drawing>
-          <wp:anchor distT="0" distB="0" distL="114300" distR="114300" simplePos="0" relativeHeight="251667456" behindDoc="1" locked="0" layoutInCell="1" allowOverlap="1" wp14:anchorId="7C1986AB" wp14:editId="7A50542A">
-            <wp:simplePos x="0" y="0"/>
-            <wp:positionH relativeFrom="column">
-              <wp:posOffset>6797040</wp:posOffset>
-            </wp:positionH>
-            <wp:positionV relativeFrom="paragraph">
-              <wp:posOffset>68580</wp:posOffset>
-            </wp:positionV>
-            <wp:extent cx="2278380" cy="6598920"/>
-            <wp:effectExtent l="0" t="0" r="7620" b="0"/>
-            <wp:wrapThrough wrapText="bothSides">
-              <wp:wrapPolygon edited="0">
-                <wp:start x="0" y="0"/>
-                <wp:lineTo x="0" y="21513"/>
-                <wp:lineTo x="21492" y="21513"/>
-                <wp:lineTo x="21492" y="0"/>
-                <wp:lineTo x="0" y="0"/>
-              </wp:wrapPolygon>
-            </wp:wrapThrough>
-            <wp:docPr id="8" name="Picture 8"/>
-            <wp:cNvGraphicFramePr>
-              <a:graphicFrameLocks xmlns:a="http://schemas.openxmlformats.org/drawingml/2006/main" noChangeAspect="1"/>
-            </wp:cNvGraphicFramePr>
-            <a:graphic xmlns:a="http://schemas.openxmlformats.org/drawingml/2006/main">
-              <a:graphicData uri="http://schemas.openxmlformats.org/drawingml/2006/picture">
-                <pic:pic xmlns:pic="http://schemas.openxmlformats.org/drawingml/2006/picture">
-                  <pic:nvPicPr>
-                    <pic:cNvPr id="0" name="DGS_AbsUnitsReduction(1).png"/>
-                    <pic:cNvPicPr/>
-                  </pic:nvPicPr>
-                  <pic:blipFill rotWithShape="1">
-                    <a:blip r:embed="rId8">
-                      <a:extLst>
-                        <a:ext uri="{28A0092B-C50C-407E-A947-70E740481C1C}">
-                          <a14:useLocalDpi xmlns:a14="http://schemas.microsoft.com/office/drawing/2010/main" val="0"/>
-                        </a:ext>
-                      </a:extLst>
-                    </a:blip>
-                    <a:srcRect l="6837" t="2290" r="3933" b="3780"/>
-                    <a:stretch/>
-                  </pic:blipFill>
-                  <pic:spPr bwMode="auto">
-                    <a:xfrm>
-                      <a:off x="0" y="0"/>
-                      <a:ext cx="2278380" cy="6598920"/>
-                    </a:xfrm>
-                    <a:prstGeom prst="rect">
-                      <a:avLst/>
-                    </a:prstGeom>
-                    <a:ln>
-                      <a:noFill/>
-                    </a:ln>
-                    <a:extLst>
-                      <a:ext uri="{53640926-AAD7-44D8-BBD7-CCE9431645EC}">
-                        <a14:shadowObscured xmlns:a14="http://schemas.microsoft.com/office/drawing/2010/main"/>
-                      </a:ext>
-                    </a:extLst>
-                  </pic:spPr>
-                </pic:pic>
-              </a:graphicData>
-            </a:graphic>
-            <wp14:sizeRelH relativeFrom="margin">
-              <wp14:pctWidth>0</wp14:pctWidth>
-            </wp14:sizeRelH>
-            <wp14:sizeRelV relativeFrom="margin">
-              <wp14:pctHeight>0</wp14:pctHeight>
-            </wp14:sizeRelV>
-          </wp:anchor>
-        </w:drawing>
-      </w:r>
-      <w:r>
-        <w:t>SNS Workflow</w:t>
-      </w:r>
-    </w:p>
-    <w:p>
-      <w:pPr>
-        <w:framePr w:w="10047" w:h="9446" w:hRule="exact" w:hSpace="181" w:wrap="around" w:vAnchor="text" w:hAnchor="page" w:x="659" w:y="483"/>
-        <w:rPr>
-          <w:noProof/>
-          <w:lang w:eastAsia="en-GB"/>
-        </w:rPr>
-      </w:pPr>
-      <w:r>
-        <w:rPr>
-          <w:noProof/>
-          <w:lang w:eastAsia="en-GB"/>
-        </w:rPr>
-        <mc:AlternateContent>
-          <mc:Choice Requires="wps">
-            <w:drawing>
-              <wp:anchor distT="0" distB="0" distL="114300" distR="114300" simplePos="0" relativeHeight="251695104" behindDoc="0" locked="0" layoutInCell="1" allowOverlap="1">
-                <wp:simplePos x="0" y="0"/>
-                <wp:positionH relativeFrom="column">
-                  <wp:posOffset>1365250</wp:posOffset>
-                </wp:positionH>
-                <wp:positionV relativeFrom="paragraph">
-                  <wp:posOffset>745490</wp:posOffset>
-                </wp:positionV>
-                <wp:extent cx="1181100" cy="563880"/>
-                <wp:effectExtent l="438150" t="0" r="19050" b="369570"/>
-                <wp:wrapNone/>
-                <wp:docPr id="28" name="Rectangular Callout 28"/>
-                <wp:cNvGraphicFramePr/>
-                <a:graphic xmlns:a="http://schemas.openxmlformats.org/drawingml/2006/main">
-                  <a:graphicData uri="http://schemas.microsoft.com/office/word/2010/wordprocessingShape">
-                    <wps:wsp>
-                      <wps:cNvSpPr/>
-                      <wps:spPr>
-                        <a:xfrm>
-                          <a:off x="0" y="0"/>
-                          <a:ext cx="1181100" cy="563880"/>
-                        </a:xfrm>
-                        <a:prstGeom prst="wedgeRectCallout">
-                          <a:avLst>
-                            <a:gd name="adj1" fmla="val -86547"/>
-                            <a:gd name="adj2" fmla="val 107890"/>
-                          </a:avLst>
-                        </a:prstGeom>
-                      </wps:spPr>
-                      <wps:style>
-                        <a:lnRef idx="2">
-                          <a:schemeClr val="accent1">
-                            <a:shade val="50000"/>
-                          </a:schemeClr>
-                        </a:lnRef>
-                        <a:fillRef idx="1">
-                          <a:schemeClr val="accent1"/>
-                        </a:fillRef>
-                        <a:effectRef idx="0">
-                          <a:schemeClr val="accent1"/>
-                        </a:effectRef>
-                        <a:fontRef idx="minor">
-                          <a:schemeClr val="lt1"/>
-                        </a:fontRef>
-                      </wps:style>
-                      <wps:txbx>
-                        <w:txbxContent>
-                          <w:p>
-                            <w:pPr>
-                              <w:jc w:val="center"/>
-                              <w:rPr>
-                                <w:sz w:val="24"/>
-                                <w:szCs w:val="24"/>
-                              </w:rPr>
-                            </w:pPr>
-                            <w:r>
-                              <w:rPr>
-                                <w:sz w:val="24"/>
-                                <w:szCs w:val="24"/>
-                              </w:rPr>
-                              <w:t>Where defa</w:t>
-                            </w:r>
-                            <w:r>
-                              <w:rPr>
-                                <w:sz w:val="24"/>
-                                <w:szCs w:val="24"/>
-                              </w:rPr>
-                              <w:t>u</w:t>
-                            </w:r>
-                            <w:r>
-                              <w:rPr>
-                                <w:sz w:val="24"/>
-                                <w:szCs w:val="24"/>
-                              </w:rPr>
-                              <w:t>lts come from</w:t>
-                            </w:r>
-                            <w:r>
-                              <w:rPr>
-                                <w:sz w:val="24"/>
-                                <w:szCs w:val="24"/>
-                              </w:rPr>
-                              <w:t>?</w:t>
-                            </w:r>
-                            <w:r>
-                              <w:rPr>
-                                <w:sz w:val="24"/>
-                                <w:szCs w:val="24"/>
-                              </w:rPr>
-                              <w:t xml:space="preserve"> </w:t>
-                            </w:r>
-                          </w:p>
-                        </w:txbxContent>
-                      </wps:txbx>
-                      <wps:bodyPr rot="0" spcFirstLastPara="0" vertOverflow="overflow" horzOverflow="overflow" vert="horz" wrap="square" lIns="91440" tIns="45720" rIns="91440" bIns="45720" numCol="1" spcCol="0" rtlCol="0" fromWordArt="0" anchor="ctr" anchorCtr="0" forceAA="0" compatLnSpc="1">
-                        <a:prstTxWarp prst="textNoShape">
-                          <a:avLst/>
-                        </a:prstTxWarp>
-                        <a:noAutofit/>
-                      </wps:bodyPr>
-                    </wps:wsp>
-                  </a:graphicData>
-                </a:graphic>
-                <wp14:sizeRelH relativeFrom="margin">
-                  <wp14:pctWidth>0</wp14:pctWidth>
-                </wp14:sizeRelH>
-                <wp14:sizeRelV relativeFrom="margin">
-                  <wp14:pctHeight>0</wp14:pctHeight>
-                </wp14:sizeRelV>
-              </wp:anchor>
-            </w:drawing>
-          </mc:Choice>
-          <mc:Fallback>
-            <w:pict>
-              <v:shape id="Rectangular Callout 28" o:spid="_x0000_s1029" type="#_x0000_t61" style="position:absolute;margin-left:107.5pt;margin-top:58.7pt;width:93pt;height:44.4pt;z-index:251695104;visibility:visible;mso-wrap-style:square;mso-width-percent:0;mso-height-percent:0;mso-wrap-distance-left:9pt;mso-wrap-distance-top:0;mso-wrap-distance-right:9pt;mso-wrap-distance-bottom:0;mso-position-horizontal:absolute;mso-position-horizontal-relative:text;mso-position-vertical:absolute;mso-position-vertical-relative:text;mso-width-percent:0;mso-height-percent:0;mso-width-relative:margin;mso-height-relative:margin;v-text-anchor:middle" o:gfxdata="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" adj="-7894,34104" fillcolor="#4f81bd [3204]" strokecolor="#243f60 [1604]" strokeweight="2pt">
-                <v:textbox>
-                  <w:txbxContent>
-                    <w:p>
-                      <w:pPr>
-                        <w:jc w:val="center"/>
-                        <w:rPr>
-                          <w:sz w:val="24"/>
-                          <w:szCs w:val="24"/>
-                        </w:rPr>
-                      </w:pPr>
-                      <w:r>
-                        <w:rPr>
-                          <w:sz w:val="24"/>
-                          <w:szCs w:val="24"/>
-                        </w:rPr>
-                        <w:t>Where defa</w:t>
-                      </w:r>
-                      <w:r>
-                        <w:rPr>
-                          <w:sz w:val="24"/>
-                          <w:szCs w:val="24"/>
-                        </w:rPr>
-                        <w:t>u</w:t>
-                      </w:r>
-                      <w:r>
-                        <w:rPr>
-                          <w:sz w:val="24"/>
-                          <w:szCs w:val="24"/>
-                        </w:rPr>
-                        <w:t>lts come from</w:t>
-                      </w:r>
-                      <w:r>
-                        <w:rPr>
-                          <w:sz w:val="24"/>
-                          <w:szCs w:val="24"/>
-                        </w:rPr>
-                        <w:t>?</w:t>
-                      </w:r>
-                      <w:r>
-                        <w:rPr>
-                          <w:sz w:val="24"/>
-                          <w:szCs w:val="24"/>
-                        </w:rPr>
-                        <w:t xml:space="preserve"> </w:t>
-                      </w:r>
-                    </w:p>
-                  </w:txbxContent>
-                </v:textbox>
-              </v:shape>
-            </w:pict>
-          </mc:Fallback>
-        </mc:AlternateContent>
-      </w:r>
-      <w:r>
-        <w:rPr>
-          <w:noProof/>
-          <w:lang w:eastAsia="en-GB"/>
-        </w:rPr>
-        <mc:AlternateContent>
-          <mc:Choice Requires="wps">
-            <w:drawing>
-              <wp:anchor distT="0" distB="0" distL="114300" distR="114300" simplePos="0" relativeHeight="251684864" behindDoc="0" locked="0" layoutInCell="1" allowOverlap="1" wp14:anchorId="270316E7" wp14:editId="3C9258FC">
-                <wp:simplePos x="0" y="0"/>
-                <wp:positionH relativeFrom="column">
-                  <wp:posOffset>5594350</wp:posOffset>
-                </wp:positionH>
-                <wp:positionV relativeFrom="paragraph">
-                  <wp:posOffset>4083050</wp:posOffset>
-                </wp:positionV>
-                <wp:extent cx="1348740" cy="472440"/>
-                <wp:effectExtent l="0" t="0" r="632460" b="251460"/>
-                <wp:wrapNone/>
-                <wp:docPr id="22" name="Rectangular Callout 22"/>
-                <wp:cNvGraphicFramePr/>
-                <a:graphic xmlns:a="http://schemas.openxmlformats.org/drawingml/2006/main">
-                  <a:graphicData uri="http://schemas.microsoft.com/office/word/2010/wordprocessingShape">
-                    <wps:wsp>
-                      <wps:cNvSpPr/>
-                      <wps:spPr>
-                        <a:xfrm>
-                          <a:off x="0" y="0"/>
-                          <a:ext cx="1348740" cy="472440"/>
-                        </a:xfrm>
-                        <a:prstGeom prst="wedgeRectCallout">
-                          <a:avLst>
-                            <a:gd name="adj1" fmla="val 94501"/>
-                            <a:gd name="adj2" fmla="val 95357"/>
-                          </a:avLst>
-                        </a:prstGeom>
-                        <a:solidFill>
-                          <a:srgbClr val="FF0000"/>
-                        </a:solidFill>
-                        <a:ln>
-                          <a:solidFill>
-                            <a:srgbClr val="FF0000"/>
-                          </a:solidFill>
-                        </a:ln>
-                      </wps:spPr>
-                      <wps:style>
-                        <a:lnRef idx="2">
-                          <a:schemeClr val="accent1">
-                            <a:shade val="50000"/>
-                          </a:schemeClr>
-                        </a:lnRef>
-                        <a:fillRef idx="1">
-                          <a:schemeClr val="accent1"/>
-                        </a:fillRef>
-                        <a:effectRef idx="0">
-                          <a:schemeClr val="accent1"/>
-                        </a:effectRef>
-                        <a:fontRef idx="minor">
-                          <a:schemeClr val="lt1"/>
-                        </a:fontRef>
-                      </wps:style>
-                      <wps:txbx>
-                        <w:txbxContent>
-                          <w:p>
-                            <w:pPr>
-                              <w:jc w:val="center"/>
-                              <w:rPr>
-                                <w:sz w:val="24"/>
-                                <w:szCs w:val="24"/>
-                              </w:rPr>
-                            </w:pPr>
-                            <w:proofErr w:type="gramStart"/>
-                            <w:r>
-                              <w:rPr>
-                                <w:sz w:val="20"/>
-                                <w:szCs w:val="20"/>
-                              </w:rPr>
-                              <w:t>Energy independent cross</w:t>
-                            </w:r>
-                            <w:r>
-                              <w:rPr>
-                                <w:sz w:val="20"/>
-                                <w:szCs w:val="20"/>
-                              </w:rPr>
-                              <w:t>-sec</w:t>
-                            </w:r>
-                            <w:r>
-                              <w:rPr>
-                                <w:sz w:val="20"/>
-                                <w:szCs w:val="20"/>
-                              </w:rPr>
-                              <w:t>tion</w:t>
-                            </w:r>
-                            <w:r>
-                              <w:rPr>
-                                <w:sz w:val="24"/>
-                                <w:szCs w:val="24"/>
-                              </w:rPr>
-                              <w:t>?</w:t>
-                            </w:r>
-                            <w:proofErr w:type="gramEnd"/>
-                            <w:r>
-                              <w:rPr>
-                                <w:sz w:val="24"/>
-                                <w:szCs w:val="24"/>
-                              </w:rPr>
-                              <w:t xml:space="preserve"> </w:t>
-                            </w:r>
-                          </w:p>
-                        </w:txbxContent>
-                      </wps:txbx>
-                      <wps:bodyPr rot="0" spcFirstLastPara="0" vertOverflow="overflow" horzOverflow="overflow" vert="horz" wrap="square" lIns="91440" tIns="45720" rIns="91440" bIns="45720" numCol="1" spcCol="0" rtlCol="0" fromWordArt="0" anchor="ctr" anchorCtr="0" forceAA="0" compatLnSpc="1">
-                        <a:prstTxWarp prst="textNoShape">
-                          <a:avLst/>
-                        </a:prstTxWarp>
-                        <a:noAutofit/>
-                      </wps:bodyPr>
-                    </wps:wsp>
-                  </a:graphicData>
-                </a:graphic>
-                <wp14:sizeRelH relativeFrom="margin">
-                  <wp14:pctWidth>0</wp14:pctWidth>
-                </wp14:sizeRelH>
-                <wp14:sizeRelV relativeFrom="margin">
-                  <wp14:pctHeight>0</wp14:pctHeight>
-                </wp14:sizeRelV>
-              </wp:anchor>
-            </w:drawing>
-          </mc:Choice>
-          <mc:Fallback>
-            <w:pict>
-              <v:shape id="Rectangular Callout 22" o:spid="_x0000_s1030" type="#_x0000_t61" style="position:absolute;margin-left:440.5pt;margin-top:321.5pt;width:106.2pt;height:37.2pt;z-index:251684864;visibility:visible;mso-wrap-style:square;mso-width-percent:0;mso-height-percent:0;mso-wrap-distance-left:9pt;mso-wrap-distance-top:0;mso-wrap-distance-right:9pt;mso-wrap-distance-bottom:0;mso-position-horizontal:absolute;mso-position-horizontal-relative:text;mso-position-vertical:absolute;mso-position-vertical-relative:text;mso-width-percent:0;mso-height-percent:0;mso-width-relative:margin;mso-height-relative:margin;v-text-anchor:middle" o:gfxdata="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" adj="31212,31397" fillcolor="red" strokecolor="red" strokeweight="2pt">
-                <v:textbox>
-                  <w:txbxContent>
-                    <w:p>
-                      <w:pPr>
-                        <w:jc w:val="center"/>
-                        <w:rPr>
-                          <w:sz w:val="24"/>
-                          <w:szCs w:val="24"/>
-                        </w:rPr>
-                      </w:pPr>
-                      <w:proofErr w:type="gramStart"/>
-                      <w:r>
-                        <w:rPr>
-                          <w:sz w:val="20"/>
-                          <w:szCs w:val="20"/>
-                        </w:rPr>
-                        <w:t>Energy independent cross</w:t>
-                      </w:r>
-                      <w:r>
-                        <w:rPr>
-                          <w:sz w:val="20"/>
-                          <w:szCs w:val="20"/>
-                        </w:rPr>
-                        <w:t>-sec</w:t>
-                      </w:r>
-                      <w:r>
-                        <w:rPr>
-                          <w:sz w:val="20"/>
-                          <w:szCs w:val="20"/>
-                        </w:rPr>
-                        <w:t>tion</w:t>
-                      </w:r>
-                      <w:r>
-                        <w:rPr>
-                          <w:sz w:val="24"/>
-                          <w:szCs w:val="24"/>
-                        </w:rPr>
-                        <w:t>?</w:t>
-                      </w:r>
-                      <w:proofErr w:type="gramEnd"/>
-                      <w:r>
-                        <w:rPr>
-                          <w:sz w:val="24"/>
-                          <w:szCs w:val="24"/>
-                        </w:rPr>
-                        <w:t xml:space="preserve"> </w:t>
-                      </w:r>
-                    </w:p>
-                  </w:txbxContent>
-                </v:textbox>
-              </v:shape>
-            </w:pict>
-          </mc:Fallback>
-        </mc:AlternateContent>
-      </w:r>
-      <w:r>
-        <w:rPr>
-          <w:noProof/>
-          <w:lang w:eastAsia="en-GB"/>
-        </w:rPr>
-        <mc:AlternateContent>
-          <mc:Choice Requires="wps">
-            <w:drawing>
-              <wp:anchor distT="0" distB="0" distL="114300" distR="114300" simplePos="0" relativeHeight="251672576" behindDoc="0" locked="0" layoutInCell="1" allowOverlap="1" wp14:anchorId="232439E4" wp14:editId="3FCD9F71">
-                <wp:simplePos x="0" y="0"/>
-                <wp:positionH relativeFrom="column">
-                  <wp:posOffset>3498850</wp:posOffset>
-                </wp:positionH>
-                <wp:positionV relativeFrom="paragraph">
-                  <wp:posOffset>1073150</wp:posOffset>
-                </wp:positionV>
-                <wp:extent cx="914400" cy="434340"/>
-                <wp:effectExtent l="0" t="0" r="19050" b="22860"/>
-                <wp:wrapNone/>
-                <wp:docPr id="12" name="Rectangle 12"/>
-                <wp:cNvGraphicFramePr/>
-                <a:graphic xmlns:a="http://schemas.openxmlformats.org/drawingml/2006/main">
-                  <a:graphicData uri="http://schemas.microsoft.com/office/word/2010/wordprocessingShape">
-                    <wps:wsp>
-                      <wps:cNvSpPr/>
-                      <wps:spPr>
-                        <a:xfrm>
-                          <a:off x="0" y="0"/>
-                          <a:ext cx="914400" cy="434340"/>
-                        </a:xfrm>
-                        <a:prstGeom prst="rect">
-                          <a:avLst/>
-                        </a:prstGeom>
-                        <a:noFill/>
-                        <a:ln>
-                          <a:solidFill>
-                            <a:srgbClr val="00B050"/>
-                          </a:solidFill>
-                        </a:ln>
-                      </wps:spPr>
-                      <wps:style>
-                        <a:lnRef idx="2">
-                          <a:schemeClr val="accent1">
-                            <a:shade val="50000"/>
-                          </a:schemeClr>
-                        </a:lnRef>
-                        <a:fillRef idx="1">
-                          <a:schemeClr val="accent1"/>
-                        </a:fillRef>
-                        <a:effectRef idx="0">
-                          <a:schemeClr val="accent1"/>
-                        </a:effectRef>
-                        <a:fontRef idx="minor">
-                          <a:schemeClr val="lt1"/>
-                        </a:fontRef>
-                      </wps:style>
-                      <wps:bodyPr rot="0" spcFirstLastPara="0" vertOverflow="overflow" horzOverflow="overflow" vert="horz" wrap="square" lIns="91440" tIns="45720" rIns="91440" bIns="45720" numCol="1" spcCol="0" rtlCol="0" fromWordArt="0" anchor="ctr" anchorCtr="0" forceAA="0" compatLnSpc="1">
-                        <a:prstTxWarp prst="textNoShape">
-                          <a:avLst/>
-                        </a:prstTxWarp>
-                        <a:noAutofit/>
-                      </wps:bodyPr>
-                    </wps:wsp>
-                  </a:graphicData>
-                </a:graphic>
-                <wp14:sizeRelV relativeFrom="margin">
-                  <wp14:pctHeight>0</wp14:pctHeight>
-                </wp14:sizeRelV>
-              </wp:anchor>
-            </w:drawing>
-          </mc:Choice>
-          <mc:Fallback>
-            <w:pict>
-              <v:rect id="Rectangle 12" o:spid="_x0000_s1026" style="position:absolute;margin-left:275.5pt;margin-top:84.5pt;width:1in;height:34.2pt;z-index:251672576;visibility:visible;mso-wrap-style:square;mso-height-percent:0;mso-wrap-distance-left:9pt;mso-wrap-distance-top:0;mso-wrap-distance-right:9pt;mso-wrap-distance-bottom:0;mso-position-horizontal:absolute;mso-position-horizontal-relative:text;mso-position-vertical:absolute;mso-position-vertical-relative:text;mso-height-percent:0;mso-height-relative:margin;v-text-anchor:middle" o:gfxdata="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" filled="f" strokecolor="#00b050" strokeweight="2pt"/>
-            </w:pict>
-          </mc:Fallback>
-        </mc:AlternateContent>
-      </w:r>
-      <w:r>
-        <w:rPr>
-          <w:noProof/>
-          <w:lang w:eastAsia="en-GB"/>
-        </w:rPr>
-        <mc:AlternateContent>
-          <mc:Choice Requires="wps">
-            <w:drawing>
-              <wp:anchor distT="0" distB="0" distL="114300" distR="114300" simplePos="0" relativeHeight="251670528" behindDoc="0" locked="0" layoutInCell="1" allowOverlap="1" wp14:anchorId="4E6A940E" wp14:editId="69BECD67">
-                <wp:simplePos x="0" y="0"/>
-                <wp:positionH relativeFrom="column">
-                  <wp:posOffset>138430</wp:posOffset>
-                </wp:positionH>
-                <wp:positionV relativeFrom="paragraph">
-                  <wp:posOffset>2627630</wp:posOffset>
-                </wp:positionV>
-                <wp:extent cx="914400" cy="320040"/>
-                <wp:effectExtent l="0" t="0" r="19050" b="22860"/>
-                <wp:wrapNone/>
-                <wp:docPr id="11" name="Rectangle 11"/>
-                <wp:cNvGraphicFramePr/>
-                <a:graphic xmlns:a="http://schemas.openxmlformats.org/drawingml/2006/main">
-                  <a:graphicData uri="http://schemas.microsoft.com/office/word/2010/wordprocessingShape">
-                    <wps:wsp>
-                      <wps:cNvSpPr/>
-                      <wps:spPr>
-                        <a:xfrm>
-                          <a:off x="0" y="0"/>
-                          <a:ext cx="914400" cy="320040"/>
-                        </a:xfrm>
-                        <a:prstGeom prst="rect">
-                          <a:avLst/>
-                        </a:prstGeom>
-                        <a:noFill/>
-                        <a:ln>
-                          <a:solidFill>
-                            <a:srgbClr val="00B050"/>
-                          </a:solidFill>
-                        </a:ln>
-                      </wps:spPr>
-                      <wps:style>
-                        <a:lnRef idx="2">
-                          <a:schemeClr val="accent1">
-                            <a:shade val="50000"/>
-                          </a:schemeClr>
-                        </a:lnRef>
-                        <a:fillRef idx="1">
-                          <a:schemeClr val="accent1"/>
-                        </a:fillRef>
-                        <a:effectRef idx="0">
-                          <a:schemeClr val="accent1"/>
-                        </a:effectRef>
-                        <a:fontRef idx="minor">
-                          <a:schemeClr val="lt1"/>
-                        </a:fontRef>
-                      </wps:style>
-                      <wps:bodyPr rot="0" spcFirstLastPara="0" vertOverflow="overflow" horzOverflow="overflow" vert="horz" wrap="square" lIns="91440" tIns="45720" rIns="91440" bIns="45720" numCol="1" spcCol="0" rtlCol="0" fromWordArt="0" anchor="ctr" anchorCtr="0" forceAA="0" compatLnSpc="1">
-                        <a:prstTxWarp prst="textNoShape">
-                          <a:avLst/>
-                        </a:prstTxWarp>
-                        <a:noAutofit/>
-                      </wps:bodyPr>
-                    </wps:wsp>
-                  </a:graphicData>
-                </a:graphic>
-              </wp:anchor>
-            </w:drawing>
-          </mc:Choice>
-          <mc:Fallback>
-            <w:pict>
-              <v:rect id="Rectangle 11" o:spid="_x0000_s1026" style="position:absolute;margin-left:10.9pt;margin-top:206.9pt;width:1in;height:25.2pt;z-index:251670528;visibility:visible;mso-wrap-style:square;mso-wrap-distance-left:9pt;mso-wrap-distance-top:0;mso-wrap-distance-right:9pt;mso-wrap-distance-bottom:0;mso-position-horizontal:absolute;mso-position-horizontal-relative:text;mso-position-vertical:absolute;mso-position-vertical-relative:text;v-text-anchor:middle" o:gfxdata="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" filled="f" strokecolor="#00b050" strokeweight="2pt"/>
-            </w:pict>
-          </mc:Fallback>
-        </mc:AlternateContent>
-      </w:r>
-      <w:r>
-        <w:rPr>
-          <w:noProof/>
-          <w:lang w:eastAsia="en-GB"/>
-        </w:rPr>
-        <mc:AlternateContent>
-          <mc:Choice Requires="wps">
-            <w:drawing>
-              <wp:anchor distT="0" distB="0" distL="114300" distR="114300" simplePos="0" relativeHeight="251668480" behindDoc="0" locked="0" layoutInCell="1" allowOverlap="1" wp14:anchorId="57DACCF8" wp14:editId="7FF63D27">
-                <wp:simplePos x="0" y="0"/>
-                <wp:positionH relativeFrom="column">
-                  <wp:posOffset>3460750</wp:posOffset>
-                </wp:positionH>
-                <wp:positionV relativeFrom="paragraph">
-                  <wp:posOffset>1972310</wp:posOffset>
-                </wp:positionV>
-                <wp:extent cx="952500" cy="487680"/>
-                <wp:effectExtent l="0" t="0" r="19050" b="26670"/>
-                <wp:wrapNone/>
-                <wp:docPr id="9" name="Rectangle 9"/>
-                <wp:cNvGraphicFramePr/>
-                <a:graphic xmlns:a="http://schemas.openxmlformats.org/drawingml/2006/main">
-                  <a:graphicData uri="http://schemas.microsoft.com/office/word/2010/wordprocessingShape">
-                    <wps:wsp>
-                      <wps:cNvSpPr/>
-                      <wps:spPr>
-                        <a:xfrm>
-                          <a:off x="0" y="0"/>
-                          <a:ext cx="952500" cy="487680"/>
-                        </a:xfrm>
-                        <a:prstGeom prst="rect">
-                          <a:avLst/>
-                        </a:prstGeom>
-                        <a:noFill/>
-                        <a:ln>
-                          <a:solidFill>
-                            <a:srgbClr val="0404C4"/>
-                          </a:solidFill>
-                        </a:ln>
-                      </wps:spPr>
-                      <wps:style>
-                        <a:lnRef idx="2">
-                          <a:schemeClr val="accent1">
-                            <a:shade val="50000"/>
-                          </a:schemeClr>
-                        </a:lnRef>
-                        <a:fillRef idx="1">
-                          <a:schemeClr val="accent1"/>
-                        </a:fillRef>
-                        <a:effectRef idx="0">
-                          <a:schemeClr val="accent1"/>
-                        </a:effectRef>
-                        <a:fontRef idx="minor">
-                          <a:schemeClr val="lt1"/>
-                        </a:fontRef>
-                      </wps:style>
-                      <wps:bodyPr rot="0" spcFirstLastPara="0" vertOverflow="overflow" horzOverflow="overflow" vert="horz" wrap="square" lIns="91440" tIns="45720" rIns="91440" bIns="45720" numCol="1" spcCol="0" rtlCol="0" fromWordArt="0" anchor="ctr" anchorCtr="0" forceAA="0" compatLnSpc="1">
-                        <a:prstTxWarp prst="textNoShape">
-                          <a:avLst/>
-                        </a:prstTxWarp>
-                        <a:noAutofit/>
-                      </wps:bodyPr>
-                    </wps:wsp>
-                  </a:graphicData>
-                </a:graphic>
-                <wp14:sizeRelH relativeFrom="margin">
-                  <wp14:pctWidth>0</wp14:pctWidth>
-                </wp14:sizeRelH>
-                <wp14:sizeRelV relativeFrom="margin">
-                  <wp14:pctHeight>0</wp14:pctHeight>
-                </wp14:sizeRelV>
-              </wp:anchor>
-            </w:drawing>
-          </mc:Choice>
-          <mc:Fallback>
-            <w:pict>
-              <v:rect id="Rectangle 9" o:spid="_x0000_s1026" style="position:absolute;margin-left:272.5pt;margin-top:155.3pt;width:75pt;height:38.4pt;z-index:251668480;visibility:visible;mso-wrap-style:square;mso-width-percent:0;mso-height-percent:0;mso-wrap-distance-left:9pt;mso-wrap-distance-top:0;mso-wrap-distance-right:9pt;mso-wrap-distance-bottom:0;mso-position-horizontal:absolute;mso-position-horizontal-relative:text;mso-position-vertical:absolute;mso-position-vertical-relative:text;mso-width-percent:0;mso-height-percent:0;mso-width-relative:margin;mso-height-relative:margin;v-text-anchor:middle" o:gfxdata="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" filled="f" strokecolor="#0404c4" strokeweight="2pt"/>
-            </w:pict>
-          </mc:Fallback>
-        </mc:AlternateContent>
-      </w:r>
-      <w:r>
-        <w:rPr>
-          <w:noProof/>
-          <w:lang w:eastAsia="en-GB"/>
-        </w:rPr>
-        <w:drawing>
-          <wp:inline distT="0" distB="0" distL="0" distR="0" wp14:anchorId="2494F310" wp14:editId="013D63E4">
-            <wp:extent cx="6426200" cy="5842000"/>
-            <wp:effectExtent l="0" t="0" r="0" b="6350"/>
-            <wp:docPr id="7" name="Picture 7"/>
-            <wp:cNvGraphicFramePr>
-              <a:graphicFrameLocks xmlns:a="http://schemas.openxmlformats.org/drawingml/2006/main" noChangeAspect="1"/>
-            </wp:cNvGraphicFramePr>
-            <a:graphic xmlns:a="http://schemas.openxmlformats.org/drawingml/2006/main">
-              <a:graphicData uri="http://schemas.openxmlformats.org/drawingml/2006/picture">
-                <pic:pic xmlns:pic="http://schemas.openxmlformats.org/drawingml/2006/picture">
-                  <pic:nvPicPr>
-                    <pic:cNvPr id="0" name="DGS_reduction_short(1).png"/>
-                    <pic:cNvPicPr/>
-                  </pic:nvPicPr>
-                  <pic:blipFill rotWithShape="1">
-                    <a:blip r:embed="rId9">
-                      <a:extLst>
-                        <a:ext uri="{28A0092B-C50C-407E-A947-70E740481C1C}">
-                          <a14:useLocalDpi xmlns:a14="http://schemas.microsoft.com/office/drawing/2010/main" val="0"/>
-                        </a:ext>
-                      </a:extLst>
-                    </a:blip>
-                    <a:srcRect l="852" t="4396" r="1107"/>
-                    <a:stretch/>
-                  </pic:blipFill>
-                  <pic:spPr bwMode="auto">
-                    <a:xfrm>
-                      <a:off x="0" y="0"/>
-                      <a:ext cx="6439105" cy="5853732"/>
-                    </a:xfrm>
-                    <a:prstGeom prst="rect">
-                      <a:avLst/>
-                    </a:prstGeom>
-                    <a:ln>
-                      <a:noFill/>
-                    </a:ln>
-                    <a:extLst>
-                      <a:ext uri="{53640926-AAD7-44D8-BBD7-CCE9431645EC}">
-                        <a14:shadowObscured xmlns:a14="http://schemas.microsoft.com/office/drawing/2010/main"/>
-                      </a:ext>
-                    </a:extLst>
-                  </pic:spPr>
-                </pic:pic>
-              </a:graphicData>
-            </a:graphic>
-          </wp:inline>
-        </w:drawing>
-      </w:r>
-    </w:p>
-    <w:p/>
-    <w:p>
-      <w:r>
-        <w:rPr>
-          <w:noProof/>
-          <w:lang w:eastAsia="en-GB"/>
-        </w:rPr>
-        <mc:AlternateContent>
-          <mc:Choice Requires="wps">
-            <w:drawing>
-              <wp:anchor distT="0" distB="0" distL="114300" distR="114300" simplePos="0" relativeHeight="251682816" behindDoc="0" locked="0" layoutInCell="1" allowOverlap="1" wp14:anchorId="56F5F3B6" wp14:editId="349379FD">
-                <wp:simplePos x="0" y="0"/>
-                <wp:positionH relativeFrom="column">
-                  <wp:posOffset>2528570</wp:posOffset>
+                  <wp:posOffset>8975090</wp:posOffset>
                 </wp:positionH>
                 <wp:positionV relativeFrom="paragraph">
                   <wp:posOffset>2562225</wp:posOffset>
@@ -2630,7 +2484,7 @@
           </mc:Choice>
           <mc:Fallback>
             <w:pict>
-              <v:shape id="Rectangular Callout 21" o:spid="_x0000_s1031" type="#_x0000_t61" style="position:absolute;margin-left:199.1pt;margin-top:201.75pt;width:1in;height:42pt;z-index:251682816;visibility:visible;mso-wrap-style:square;mso-width-percent:0;mso-height-percent:0;mso-wrap-distance-left:9pt;mso-wrap-distance-top:0;mso-wrap-distance-right:9pt;mso-wrap-distance-bottom:0;mso-position-horizontal:absolute;mso-position-horizontal-relative:text;mso-position-vertical:absolute;mso-position-vertical-relative:text;mso-width-percent:0;mso-height-percent:0;mso-width-relative:margin;mso-height-relative:margin;v-text-anchor:middle" o:gfxdata="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" adj="-14148,29854" fillcolor="red" strokecolor="red" strokeweight="2pt">
+              <v:shape id="Rectangular Callout 21" o:spid="_x0000_s1030" type="#_x0000_t61" style="position:absolute;margin-left:706.7pt;margin-top:201.75pt;width:1in;height:42pt;z-index:251682816;visibility:visible;mso-wrap-style:square;mso-width-percent:0;mso-height-percent:0;mso-wrap-distance-left:9pt;mso-wrap-distance-top:0;mso-wrap-distance-right:9pt;mso-wrap-distance-bottom:0;mso-position-horizontal:absolute;mso-position-horizontal-relative:text;mso-position-vertical:absolute;mso-position-vertical-relative:text;mso-width-percent:0;mso-height-percent:0;mso-width-relative:margin;mso-height-relative:margin;v-text-anchor:middle" o:gfxdata="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" adj="-14148,29854" fillcolor="red" strokecolor="red" strokeweight="2pt">
                 <v:textbox>
                   <w:txbxContent>
                     <w:p>
@@ -2672,10 +2526,202 @@
           </mc:Fallback>
         </mc:AlternateContent>
       </w:r>
-    </w:p>
-    <w:p>
-      <w:pPr>
+      <w:r>
+        <w:rPr>
+          <w:noProof/>
+          <w:lang w:eastAsia="en-GB"/>
+        </w:rPr>
+        <mc:AlternateContent>
+          <mc:Choice Requires="wps">
+            <w:drawing>
+              <wp:anchor distT="0" distB="0" distL="114300" distR="114300" simplePos="0" relativeHeight="251684864" behindDoc="0" locked="0" layoutInCell="1" allowOverlap="1" wp14:anchorId="31868159" wp14:editId="101D05D5">
+                <wp:simplePos x="0" y="0"/>
+                <wp:positionH relativeFrom="column">
+                  <wp:posOffset>8656320</wp:posOffset>
+                </wp:positionH>
+                <wp:positionV relativeFrom="paragraph">
+                  <wp:posOffset>4074795</wp:posOffset>
+                </wp:positionV>
+                <wp:extent cx="1348740" cy="472440"/>
+                <wp:effectExtent l="514350" t="0" r="22860" b="403860"/>
+                <wp:wrapNone/>
+                <wp:docPr id="22" name="Rectangular Callout 22"/>
+                <wp:cNvGraphicFramePr/>
+                <a:graphic xmlns:a="http://schemas.openxmlformats.org/drawingml/2006/main">
+                  <a:graphicData uri="http://schemas.microsoft.com/office/word/2010/wordprocessingShape">
+                    <wps:wsp>
+                      <wps:cNvSpPr/>
+                      <wps:spPr>
+                        <a:xfrm>
+                          <a:off x="0" y="0"/>
+                          <a:ext cx="1348740" cy="472440"/>
+                        </a:xfrm>
+                        <a:prstGeom prst="wedgeRectCallout">
+                          <a:avLst>
+                            <a:gd name="adj1" fmla="val -87420"/>
+                            <a:gd name="adj2" fmla="val 129228"/>
+                          </a:avLst>
+                        </a:prstGeom>
+                        <a:solidFill>
+                          <a:srgbClr val="FF0000"/>
+                        </a:solidFill>
+                        <a:ln>
+                          <a:solidFill>
+                            <a:srgbClr val="FF0000"/>
+                          </a:solidFill>
+                        </a:ln>
+                      </wps:spPr>
+                      <wps:style>
+                        <a:lnRef idx="2">
+                          <a:schemeClr val="accent1">
+                            <a:shade val="50000"/>
+                          </a:schemeClr>
+                        </a:lnRef>
+                        <a:fillRef idx="1">
+                          <a:schemeClr val="accent1"/>
+                        </a:fillRef>
+                        <a:effectRef idx="0">
+                          <a:schemeClr val="accent1"/>
+                        </a:effectRef>
+                        <a:fontRef idx="minor">
+                          <a:schemeClr val="lt1"/>
+                        </a:fontRef>
+                      </wps:style>
+                      <wps:txbx>
+                        <w:txbxContent>
+                          <w:p>
+                            <w:pPr>
+                              <w:jc w:val="center"/>
+                              <w:rPr>
+                                <w:sz w:val="24"/>
+                                <w:szCs w:val="24"/>
+                              </w:rPr>
+                            </w:pPr>
+                            <w:proofErr w:type="gramStart"/>
+                            <w:r>
+                              <w:rPr>
+                                <w:sz w:val="20"/>
+                                <w:szCs w:val="20"/>
+                              </w:rPr>
+                              <w:t>Energy independent cross</w:t>
+                            </w:r>
+                            <w:r>
+                              <w:rPr>
+                                <w:sz w:val="20"/>
+                                <w:szCs w:val="20"/>
+                              </w:rPr>
+                              <w:t>-sec</w:t>
+                            </w:r>
+                            <w:r>
+                              <w:rPr>
+                                <w:sz w:val="20"/>
+                                <w:szCs w:val="20"/>
+                              </w:rPr>
+                              <w:t>tion</w:t>
+                            </w:r>
+                            <w:r>
+                              <w:rPr>
+                                <w:sz w:val="24"/>
+                                <w:szCs w:val="24"/>
+                              </w:rPr>
+                              <w:t>?</w:t>
+                            </w:r>
+                            <w:proofErr w:type="gramEnd"/>
+                            <w:r>
+                              <w:rPr>
+                                <w:sz w:val="24"/>
+                                <w:szCs w:val="24"/>
+                              </w:rPr>
+                              <w:t xml:space="preserve"> </w:t>
+                            </w:r>
+                          </w:p>
+                        </w:txbxContent>
+                      </wps:txbx>
+                      <wps:bodyPr rot="0" spcFirstLastPara="0" vertOverflow="overflow" horzOverflow="overflow" vert="horz" wrap="square" lIns="91440" tIns="45720" rIns="91440" bIns="45720" numCol="1" spcCol="0" rtlCol="0" fromWordArt="0" anchor="ctr" anchorCtr="0" forceAA="0" compatLnSpc="1">
+                        <a:prstTxWarp prst="textNoShape">
+                          <a:avLst/>
+                        </a:prstTxWarp>
+                        <a:noAutofit/>
+                      </wps:bodyPr>
+                    </wps:wsp>
+                  </a:graphicData>
+                </a:graphic>
+                <wp14:sizeRelH relativeFrom="margin">
+                  <wp14:pctWidth>0</wp14:pctWidth>
+                </wp14:sizeRelH>
+                <wp14:sizeRelV relativeFrom="margin">
+                  <wp14:pctHeight>0</wp14:pctHeight>
+                </wp14:sizeRelV>
+              </wp:anchor>
+            </w:drawing>
+          </mc:Choice>
+          <mc:Fallback>
+            <w:pict>
+              <v:shape id="Rectangular Callout 22" o:spid="_x0000_s1031" type="#_x0000_t61" style="position:absolute;margin-left:681.6pt;margin-top:320.85pt;width:106.2pt;height:37.2pt;z-index:251684864;visibility:visible;mso-wrap-style:square;mso-width-percent:0;mso-height-percent:0;mso-wrap-distance-left:9pt;mso-wrap-distance-top:0;mso-wrap-distance-right:9pt;mso-wrap-distance-bottom:0;mso-position-horizontal:absolute;mso-position-horizontal-relative:text;mso-position-vertical:absolute;mso-position-vertical-relative:text;mso-width-percent:0;mso-height-percent:0;mso-width-relative:margin;mso-height-relative:margin;v-text-anchor:middle" o:gfxdata="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" adj="-8083,38713" fillcolor="red" strokecolor="red" strokeweight="2pt">
+                <v:textbox>
+                  <w:txbxContent>
+                    <w:p>
+                      <w:pPr>
+                        <w:jc w:val="center"/>
+                        <w:rPr>
+                          <w:sz w:val="24"/>
+                          <w:szCs w:val="24"/>
+                        </w:rPr>
+                      </w:pPr>
+                      <w:proofErr w:type="gramStart"/>
+                      <w:r>
+                        <w:rPr>
+                          <w:sz w:val="20"/>
+                          <w:szCs w:val="20"/>
+                        </w:rPr>
+                        <w:t>Energy independent cross</w:t>
+                      </w:r>
+                      <w:r>
+                        <w:rPr>
+                          <w:sz w:val="20"/>
+                          <w:szCs w:val="20"/>
+                        </w:rPr>
+                        <w:t>-sec</w:t>
+                      </w:r>
+                      <w:r>
+                        <w:rPr>
+                          <w:sz w:val="20"/>
+                          <w:szCs w:val="20"/>
+                        </w:rPr>
+                        <w:t>tion</w:t>
+                      </w:r>
+                      <w:r>
+                        <w:rPr>
+                          <w:sz w:val="24"/>
+                          <w:szCs w:val="24"/>
+                        </w:rPr>
+                        <w:t>?</w:t>
+                      </w:r>
+                      <w:proofErr w:type="gramEnd"/>
+                      <w:r>
+                        <w:rPr>
+                          <w:sz w:val="24"/>
+                          <w:szCs w:val="24"/>
+                        </w:rPr>
+                        <w:t xml:space="preserve"> </w:t>
+                      </w:r>
+                    </w:p>
+                  </w:txbxContent>
+                </v:textbox>
+              </v:shape>
+            </w:pict>
+          </mc:Fallback>
+        </mc:AlternateContent>
+      </w:r>
+    </w:p>
+    <w:p>
+      <w:pPr>
+        <w:rPr>
+          <w:sz w:val="16"/>
+          <w:szCs w:val="16"/>
+        </w:rPr>
         <w:sectPr>
+          <w:footerReference w:type="default" r:id="rId12"/>
           <w:pgSz w:w="16838" w:h="11906" w:orient="landscape"/>
           <w:pgMar w:top="720" w:right="720" w:bottom="720" w:left="720" w:header="708" w:footer="708" w:gutter="0"/>
           <w:cols w:space="708"/>
@@ -2686,15 +2732,25 @@
     <w:p>
       <w:pPr>
         <w:pStyle w:val="Heading1"/>
+        <w:spacing w:before="0" w:line="240" w:lineRule="auto"/>
       </w:pPr>
       <w:r>
         <w:lastRenderedPageBreak/>
         <w:t>Convert To Energy</w:t>
       </w:r>
     </w:p>
-    <w:p/>
-    <w:p>
-      <w:pPr>
+    <w:p>
+      <w:pPr>
+        <w:keepNext/>
+        <w:keepLines/>
+        <w:spacing w:after="0" w:line="240" w:lineRule="auto"/>
+      </w:pPr>
+    </w:p>
+    <w:p>
+      <w:pPr>
+        <w:keepNext/>
+        <w:keepLines/>
+        <w:spacing w:after="0" w:line="240" w:lineRule="auto"/>
         <w:sectPr>
           <w:pgSz w:w="11906" w:h="16838"/>
           <w:pgMar w:top="720" w:right="720" w:bottom="720" w:left="720" w:header="708" w:footer="708" w:gutter="0"/>
@@ -2719,7 +2775,162 @@
         <mc:AlternateContent>
           <mc:Choice Requires="wps">
             <w:drawing>
-              <wp:anchor distT="0" distB="0" distL="114300" distR="114300" simplePos="0" relativeHeight="251698176" behindDoc="0" locked="0" layoutInCell="1" allowOverlap="1">
+              <wp:anchor distT="0" distB="0" distL="114300" distR="114300" simplePos="0" relativeHeight="251691008" behindDoc="0" locked="0" layoutInCell="1" allowOverlap="1" wp14:anchorId="54E5528C" wp14:editId="7C9CB40D">
+                <wp:simplePos x="0" y="0"/>
+                <wp:positionH relativeFrom="column">
+                  <wp:posOffset>1691640</wp:posOffset>
+                </wp:positionH>
+                <wp:positionV relativeFrom="paragraph">
+                  <wp:posOffset>2604770</wp:posOffset>
+                </wp:positionV>
+                <wp:extent cx="1272540" cy="708660"/>
+                <wp:effectExtent l="0" t="0" r="22860" b="15240"/>
+                <wp:wrapNone/>
+                <wp:docPr id="25" name="Rectangular Callout 25"/>
+                <wp:cNvGraphicFramePr/>
+                <a:graphic xmlns:a="http://schemas.openxmlformats.org/drawingml/2006/main">
+                  <a:graphicData uri="http://schemas.microsoft.com/office/word/2010/wordprocessingShape">
+                    <wps:wsp>
+                      <wps:cNvSpPr/>
+                      <wps:spPr>
+                        <a:xfrm>
+                          <a:off x="0" y="0"/>
+                          <a:ext cx="1272540" cy="708660"/>
+                        </a:xfrm>
+                        <a:prstGeom prst="wedgeRectCallout">
+                          <a:avLst>
+                            <a:gd name="adj1" fmla="val 4105"/>
+                            <a:gd name="adj2" fmla="val 47093"/>
+                          </a:avLst>
+                        </a:prstGeom>
+                        <a:solidFill>
+                          <a:srgbClr val="FF0000"/>
+                        </a:solidFill>
+                        <a:ln>
+                          <a:solidFill>
+                            <a:srgbClr val="FF0000"/>
+                          </a:solidFill>
+                        </a:ln>
+                      </wps:spPr>
+                      <wps:style>
+                        <a:lnRef idx="2">
+                          <a:schemeClr val="accent1">
+                            <a:shade val="50000"/>
+                          </a:schemeClr>
+                        </a:lnRef>
+                        <a:fillRef idx="1">
+                          <a:schemeClr val="accent1"/>
+                        </a:fillRef>
+                        <a:effectRef idx="0">
+                          <a:schemeClr val="accent1"/>
+                        </a:effectRef>
+                        <a:fontRef idx="minor">
+                          <a:schemeClr val="lt1"/>
+                        </a:fontRef>
+                      </wps:style>
+                      <wps:txbx>
+                        <w:txbxContent>
+                          <w:p>
+                            <w:pPr>
+                              <w:jc w:val="center"/>
+                              <w:rPr>
+                                <w:sz w:val="24"/>
+                                <w:szCs w:val="24"/>
+                              </w:rPr>
+                            </w:pPr>
+                            <w:r>
+                              <w:rPr>
+                                <w:sz w:val="24"/>
+                                <w:szCs w:val="24"/>
+                              </w:rPr>
+                              <w:t>Does not work for events</w:t>
+                            </w:r>
+                            <w:r>
+                              <w:rPr>
+                                <w:sz w:val="24"/>
+                                <w:szCs w:val="24"/>
+                              </w:rPr>
+                              <w:t>? ISIS certainly</w:t>
+                            </w:r>
+                            <w:r>
+                              <w:rPr>
+                                <w:sz w:val="24"/>
+                                <w:szCs w:val="24"/>
+                              </w:rPr>
+                              <w:t xml:space="preserve"> Not</w:t>
+                            </w:r>
+                          </w:p>
+                        </w:txbxContent>
+                      </wps:txbx>
+                      <wps:bodyPr rot="0" spcFirstLastPara="0" vertOverflow="overflow" horzOverflow="overflow" vert="horz" wrap="square" lIns="91440" tIns="45720" rIns="91440" bIns="45720" numCol="1" spcCol="0" rtlCol="0" fromWordArt="0" anchor="ctr" anchorCtr="0" forceAA="0" compatLnSpc="1">
+                        <a:prstTxWarp prst="textNoShape">
+                          <a:avLst/>
+                        </a:prstTxWarp>
+                        <a:noAutofit/>
+                      </wps:bodyPr>
+                    </wps:wsp>
+                  </a:graphicData>
+                </a:graphic>
+                <wp14:sizeRelH relativeFrom="margin">
+                  <wp14:pctWidth>0</wp14:pctWidth>
+                </wp14:sizeRelH>
+                <wp14:sizeRelV relativeFrom="margin">
+                  <wp14:pctHeight>0</wp14:pctHeight>
+                </wp14:sizeRelV>
+              </wp:anchor>
+            </w:drawing>
+          </mc:Choice>
+          <mc:Fallback>
+            <w:pict>
+              <v:shape id="Rectangular Callout 25" o:spid="_x0000_s1032" type="#_x0000_t61" style="position:absolute;margin-left:133.2pt;margin-top:205.1pt;width:100.2pt;height:55.8pt;z-index:251691008;visibility:visible;mso-wrap-style:square;mso-width-percent:0;mso-height-percent:0;mso-wrap-distance-left:9pt;mso-wrap-distance-top:0;mso-wrap-distance-right:9pt;mso-wrap-distance-bottom:0;mso-position-horizontal:absolute;mso-position-horizontal-relative:text;mso-position-vertical:absolute;mso-position-vertical-relative:text;mso-width-percent:0;mso-height-percent:0;mso-width-relative:margin;mso-height-relative:margin;v-text-anchor:middle" o:gfxdata="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" adj="11687,20972" fillcolor="red" strokecolor="red" strokeweight="2pt">
+                <v:textbox>
+                  <w:txbxContent>
+                    <w:p>
+                      <w:pPr>
+                        <w:jc w:val="center"/>
+                        <w:rPr>
+                          <w:sz w:val="24"/>
+                          <w:szCs w:val="24"/>
+                        </w:rPr>
+                      </w:pPr>
+                      <w:r>
+                        <w:rPr>
+                          <w:sz w:val="24"/>
+                          <w:szCs w:val="24"/>
+                        </w:rPr>
+                        <w:t>Does not work for events</w:t>
+                      </w:r>
+                      <w:r>
+                        <w:rPr>
+                          <w:sz w:val="24"/>
+                          <w:szCs w:val="24"/>
+                        </w:rPr>
+                        <w:t>? ISIS certainly</w:t>
+                      </w:r>
+                      <w:r>
+                        <w:rPr>
+                          <w:sz w:val="24"/>
+                          <w:szCs w:val="24"/>
+                        </w:rPr>
+                        <w:t xml:space="preserve"> Not</w:t>
+                      </w:r>
+                    </w:p>
+                  </w:txbxContent>
+                </v:textbox>
+              </v:shape>
+            </w:pict>
+          </mc:Fallback>
+        </mc:AlternateContent>
+      </w:r>
+      <w:r>
+        <w:rPr>
+          <w:noProof/>
+          <w:lang w:eastAsia="en-GB"/>
+        </w:rPr>
+        <mc:AlternateContent>
+          <mc:Choice Requires="wps">
+            <w:drawing>
+              <wp:anchor distT="0" distB="0" distL="114300" distR="114300" simplePos="0" relativeHeight="251698176" behindDoc="0" locked="0" layoutInCell="1" allowOverlap="1" wp14:anchorId="37BB2184" wp14:editId="21019607">
                 <wp:simplePos x="0" y="0"/>
                 <wp:positionH relativeFrom="column">
                   <wp:posOffset>190500</wp:posOffset>
@@ -2777,147 +2988,6 @@
               </v:shapetype>
               <v:shape id="Straight Arrow Connector 35" o:spid="_x0000_s1026" type="#_x0000_t32" style="position:absolute;margin-left:15pt;margin-top:529.7pt;width:44.4pt;height:68.4pt;z-index:251698176;visibility:visible;mso-wrap-style:square;mso-wrap-distance-left:9pt;mso-wrap-distance-top:0;mso-wrap-distance-right:9pt;mso-wrap-distance-bottom:0;mso-position-horizontal:absolute;mso-position-horizontal-relative:text;mso-position-vertical:absolute;mso-position-vertical-relative:text" o:gfxdata="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" strokecolor="#4579b8 [3044]">
                 <v:stroke endarrow="open"/>
-              </v:shape>
-            </w:pict>
-          </mc:Fallback>
-        </mc:AlternateContent>
-      </w:r>
-      <w:r>
-        <w:rPr>
-          <w:noProof/>
-          <w:lang w:eastAsia="en-GB"/>
-        </w:rPr>
-        <mc:AlternateContent>
-          <mc:Choice Requires="wps">
-            <w:drawing>
-              <wp:anchor distT="0" distB="0" distL="114300" distR="114300" simplePos="0" relativeHeight="251691008" behindDoc="0" locked="0" layoutInCell="1" allowOverlap="1" wp14:anchorId="73B52199" wp14:editId="06D6DF19">
-                <wp:simplePos x="0" y="0"/>
-                <wp:positionH relativeFrom="column">
-                  <wp:posOffset>1691640</wp:posOffset>
-                </wp:positionH>
-                <wp:positionV relativeFrom="paragraph">
-                  <wp:posOffset>2604770</wp:posOffset>
-                </wp:positionV>
-                <wp:extent cx="1188720" cy="708660"/>
-                <wp:effectExtent l="0" t="0" r="11430" b="15240"/>
-                <wp:wrapNone/>
-                <wp:docPr id="25" name="Rectangular Callout 25"/>
-                <wp:cNvGraphicFramePr/>
-                <a:graphic xmlns:a="http://schemas.openxmlformats.org/drawingml/2006/main">
-                  <a:graphicData uri="http://schemas.microsoft.com/office/word/2010/wordprocessingShape">
-                    <wps:wsp>
-                      <wps:cNvSpPr/>
-                      <wps:spPr>
-                        <a:xfrm>
-                          <a:off x="0" y="0"/>
-                          <a:ext cx="1188720" cy="708660"/>
-                        </a:xfrm>
-                        <a:prstGeom prst="wedgeRectCallout">
-                          <a:avLst>
-                            <a:gd name="adj1" fmla="val 4105"/>
-                            <a:gd name="adj2" fmla="val 47093"/>
-                          </a:avLst>
-                        </a:prstGeom>
-                        <a:solidFill>
-                          <a:srgbClr val="FF0000"/>
-                        </a:solidFill>
-                        <a:ln>
-                          <a:solidFill>
-                            <a:srgbClr val="FF0000"/>
-                          </a:solidFill>
-                        </a:ln>
-                      </wps:spPr>
-                      <wps:style>
-                        <a:lnRef idx="2">
-                          <a:schemeClr val="accent1">
-                            <a:shade val="50000"/>
-                          </a:schemeClr>
-                        </a:lnRef>
-                        <a:fillRef idx="1">
-                          <a:schemeClr val="accent1"/>
-                        </a:fillRef>
-                        <a:effectRef idx="0">
-                          <a:schemeClr val="accent1"/>
-                        </a:effectRef>
-                        <a:fontRef idx="minor">
-                          <a:schemeClr val="lt1"/>
-                        </a:fontRef>
-                      </wps:style>
-                      <wps:txbx>
-                        <w:txbxContent>
-                          <w:p>
-                            <w:pPr>
-                              <w:jc w:val="center"/>
-                              <w:rPr>
-                                <w:sz w:val="24"/>
-                                <w:szCs w:val="24"/>
-                              </w:rPr>
-                            </w:pPr>
-                            <w:r>
-                              <w:rPr>
-                                <w:sz w:val="24"/>
-                                <w:szCs w:val="24"/>
-                              </w:rPr>
-                              <w:t>Does not work for events</w:t>
-                            </w:r>
-                            <w:r>
-                              <w:rPr>
-                                <w:sz w:val="24"/>
-                                <w:szCs w:val="24"/>
-                              </w:rPr>
-                              <w:t>? ISIS certainly</w:t>
-                            </w:r>
-                          </w:p>
-                        </w:txbxContent>
-                      </wps:txbx>
-                      <wps:bodyPr rot="0" spcFirstLastPara="0" vertOverflow="overflow" horzOverflow="overflow" vert="horz" wrap="square" lIns="91440" tIns="45720" rIns="91440" bIns="45720" numCol="1" spcCol="0" rtlCol="0" fromWordArt="0" anchor="ctr" anchorCtr="0" forceAA="0" compatLnSpc="1">
-                        <a:prstTxWarp prst="textNoShape">
-                          <a:avLst/>
-                        </a:prstTxWarp>
-                        <a:noAutofit/>
-                      </wps:bodyPr>
-                    </wps:wsp>
-                  </a:graphicData>
-                </a:graphic>
-                <wp14:sizeRelH relativeFrom="margin">
-                  <wp14:pctWidth>0</wp14:pctWidth>
-                </wp14:sizeRelH>
-                <wp14:sizeRelV relativeFrom="margin">
-                  <wp14:pctHeight>0</wp14:pctHeight>
-                </wp14:sizeRelV>
-              </wp:anchor>
-            </w:drawing>
-          </mc:Choice>
-          <mc:Fallback>
-            <w:pict>
-              <v:shape id="Rectangular Callout 25" o:spid="_x0000_s1032" type="#_x0000_t61" style="position:absolute;margin-left:133.2pt;margin-top:205.1pt;width:93.6pt;height:55.8pt;z-index:251691008;visibility:visible;mso-wrap-style:square;mso-width-percent:0;mso-height-percent:0;mso-wrap-distance-left:9pt;mso-wrap-distance-top:0;mso-wrap-distance-right:9pt;mso-wrap-distance-bottom:0;mso-position-horizontal:absolute;mso-position-horizontal-relative:text;mso-position-vertical:absolute;mso-position-vertical-relative:text;mso-width-percent:0;mso-height-percent:0;mso-width-relative:margin;mso-height-relative:margin;v-text-anchor:middle" o:gfxdata="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" adj="11687,20972" fillcolor="red" strokecolor="red" strokeweight="2pt">
-                <v:textbox>
-                  <w:txbxContent>
-                    <w:p>
-                      <w:pPr>
-                        <w:jc w:val="center"/>
-                        <w:rPr>
-                          <w:sz w:val="24"/>
-                          <w:szCs w:val="24"/>
-                        </w:rPr>
-                      </w:pPr>
-                      <w:r>
-                        <w:rPr>
-                          <w:sz w:val="24"/>
-                          <w:szCs w:val="24"/>
-                        </w:rPr>
-                        <w:t>Does not work for events</w:t>
-                      </w:r>
-                      <w:r>
-                        <w:rPr>
-                          <w:sz w:val="24"/>
-                          <w:szCs w:val="24"/>
-                        </w:rPr>
-                        <w:t>? ISIS certainly</w:t>
-                      </w:r>
-                    </w:p>
-                  </w:txbxContent>
-                </v:textbox>
               </v:shape>
             </w:pict>
           </mc:Fallback>
@@ -2994,11 +3064,41 @@
                                 <w:sz w:val="22"/>
                               </w:rPr>
                             </w:pPr>
+                            <w:proofErr w:type="spellStart"/>
+                            <w:proofErr w:type="gramStart"/>
                             <w:r>
                               <w:rPr>
                                 <w:sz w:val="22"/>
                               </w:rPr>
-                              <w:t>Bug in SNS case?</w:t>
+                              <w:t>Ineff</w:t>
+                            </w:r>
+                            <w:proofErr w:type="spellEnd"/>
+                            <w:r>
+                              <w:rPr>
+                                <w:sz w:val="22"/>
+                              </w:rPr>
+                              <w:t>.</w:t>
+                            </w:r>
+                            <w:proofErr w:type="gramEnd"/>
+                            <w:r>
+                              <w:rPr>
+                                <w:sz w:val="22"/>
+                              </w:rPr>
+                              <w:t xml:space="preserve"> </w:t>
+                            </w:r>
+                            <w:proofErr w:type="gramStart"/>
+                            <w:r>
+                              <w:rPr>
+                                <w:sz w:val="22"/>
+                              </w:rPr>
+                              <w:t>in</w:t>
+                            </w:r>
+                            <w:proofErr w:type="gramEnd"/>
+                            <w:r>
+                              <w:rPr>
+                                <w:sz w:val="22"/>
+                              </w:rPr>
+                              <w:t xml:space="preserve"> SNS case?</w:t>
                             </w:r>
                           </w:p>
                           <w:p>
@@ -3061,11 +3161,41 @@
                           <w:sz w:val="22"/>
                         </w:rPr>
                       </w:pPr>
+                      <w:proofErr w:type="spellStart"/>
+                      <w:proofErr w:type="gramStart"/>
                       <w:r>
                         <w:rPr>
                           <w:sz w:val="22"/>
                         </w:rPr>
-                        <w:t>Bug in SNS case?</w:t>
+                        <w:t>Ineff</w:t>
+                      </w:r>
+                      <w:proofErr w:type="spellEnd"/>
+                      <w:r>
+                        <w:rPr>
+                          <w:sz w:val="22"/>
+                        </w:rPr>
+                        <w:t>.</w:t>
+                      </w:r>
+                      <w:proofErr w:type="gramEnd"/>
+                      <w:r>
+                        <w:rPr>
+                          <w:sz w:val="22"/>
+                        </w:rPr>
+                        <w:t xml:space="preserve"> </w:t>
+                      </w:r>
+                      <w:proofErr w:type="gramStart"/>
+                      <w:r>
+                        <w:rPr>
+                          <w:sz w:val="22"/>
+                        </w:rPr>
+                        <w:t>in</w:t>
+                      </w:r>
+                      <w:proofErr w:type="gramEnd"/>
+                      <w:r>
+                        <w:rPr>
+                          <w:sz w:val="22"/>
+                        </w:rPr>
+                        <w:t xml:space="preserve"> SNS case?</w:t>
                       </w:r>
                     </w:p>
                     <w:p>
@@ -3364,7 +3494,7 @@
                     <pic:cNvPicPr/>
                   </pic:nvPicPr>
                   <pic:blipFill rotWithShape="1">
-                    <a:blip r:embed="rId10">
+                    <a:blip r:embed="rId13">
                       <a:extLst>
                         <a:ext uri="{28A0092B-C50C-407E-A947-70E740481C1C}">
                           <a14:useLocalDpi xmlns:a14="http://schemas.microsoft.com/office/drawing/2010/main" val="0"/>
@@ -3841,7 +3971,7 @@
                     <pic:cNvPicPr/>
                   </pic:nvPicPr>
                   <pic:blipFill rotWithShape="1">
-                    <a:blip r:embed="rId11">
+                    <a:blip r:embed="rId14">
                       <a:extLst>
                         <a:ext uri="{28A0092B-C50C-407E-A947-70E740481C1C}">
                           <a14:useLocalDpi xmlns:a14="http://schemas.microsoft.com/office/drawing/2010/main" val="0"/>
@@ -3906,10 +4036,7 @@
         <w:ind w:left="284" w:hanging="284"/>
       </w:pPr>
       <w:r>
-        <w:t>2)</w:t>
-      </w:r>
-      <w:r>
-        <w:t xml:space="preserve"> T-zero</w:t>
+        <w:t>2) T-zero</w:t>
       </w:r>
     </w:p>
     <w:p>
@@ -3939,13 +4066,8 @@
       </w:r>
       <w:proofErr w:type="spellEnd"/>
       <w:r>
-        <w:t xml:space="preserve"> Calibration blo</w:t>
-      </w:r>
-      <w:proofErr w:type="gramStart"/>
-      <w:r>
-        <w:t>ck</w:t>
-      </w:r>
-      <w:proofErr w:type="gramEnd"/>
+        <w:t xml:space="preserve"> Calibration block</w:t>
+      </w:r>
     </w:p>
     <w:p>
       <w:pPr>
@@ -4041,8 +4163,24 @@
                                 <w:sz w:val="28"/>
                                 <w:szCs w:val="28"/>
                               </w:rPr>
-                              <w:t xml:space="preserve">not work for rings </w:t>
+                              <w:t xml:space="preserve">not work for </w:t>
                             </w:r>
+                            <w:proofErr w:type="gramStart"/>
+                            <w:r>
+                              <w:rPr>
+                                <w:sz w:val="28"/>
+                                <w:szCs w:val="28"/>
+                              </w:rPr>
+                              <w:t xml:space="preserve">rings </w:t>
+                            </w:r>
+                            <w:r>
+                              <w:rPr>
+                                <w:sz w:val="28"/>
+                                <w:szCs w:val="28"/>
+                              </w:rPr>
+                              <w:t>?</w:t>
+                            </w:r>
+                            <w:proofErr w:type="gramEnd"/>
                           </w:p>
                         </w:txbxContent>
                       </wps:txbx>
@@ -4096,8 +4234,24 @@
                           <w:sz w:val="28"/>
                           <w:szCs w:val="28"/>
                         </w:rPr>
-                        <w:t xml:space="preserve">not work for rings </w:t>
+                        <w:t xml:space="preserve">not work for </w:t>
                       </w:r>
+                      <w:proofErr w:type="gramStart"/>
+                      <w:r>
+                        <w:rPr>
+                          <w:sz w:val="28"/>
+                          <w:szCs w:val="28"/>
+                        </w:rPr>
+                        <w:t xml:space="preserve">rings </w:t>
+                      </w:r>
+                      <w:r>
+                        <w:rPr>
+                          <w:sz w:val="28"/>
+                          <w:szCs w:val="28"/>
+                        </w:rPr>
+                        <w:t>?</w:t>
+                      </w:r>
+                      <w:proofErr w:type="gramEnd"/>
                     </w:p>
                   </w:txbxContent>
                 </v:textbox>
@@ -4143,27 +4297,65 @@
       </w:r>
     </w:p>
     <w:p>
-      <w:r>
+      <w:pPr>
+        <w:rPr>
+          <w:sz w:val="32"/>
+          <w:szCs w:val="32"/>
+        </w:rPr>
+      </w:pPr>
+      <w:r>
+        <w:rPr>
+          <w:sz w:val="32"/>
+          <w:szCs w:val="32"/>
+        </w:rPr>
         <w:t>ISIS remove background for events does not work?</w:t>
       </w:r>
     </w:p>
     <w:p>
-      <w:r>
+      <w:pPr>
+        <w:rPr>
+          <w:sz w:val="32"/>
+          <w:szCs w:val="32"/>
+        </w:rPr>
+      </w:pPr>
+      <w:r>
+        <w:rPr>
+          <w:sz w:val="32"/>
+          <w:szCs w:val="32"/>
+        </w:rPr>
         <w:t xml:space="preserve">Detectors corrections performed twice? </w:t>
       </w:r>
       <w:proofErr w:type="gramStart"/>
       <w:r>
+        <w:rPr>
+          <w:sz w:val="32"/>
+          <w:szCs w:val="32"/>
+        </w:rPr>
         <w:t>At load and in the old place.</w:t>
       </w:r>
       <w:proofErr w:type="gramEnd"/>
     </w:p>
     <w:p>
+      <w:pPr>
+        <w:rPr>
+          <w:sz w:val="32"/>
+          <w:szCs w:val="32"/>
+        </w:rPr>
+      </w:pPr>
       <w:proofErr w:type="spellStart"/>
       <w:r>
+        <w:rPr>
+          <w:sz w:val="32"/>
+          <w:szCs w:val="32"/>
+        </w:rPr>
         <w:t>Monovanadium</w:t>
       </w:r>
       <w:proofErr w:type="spellEnd"/>
       <w:r>
+        <w:rPr>
+          <w:sz w:val="32"/>
+          <w:szCs w:val="32"/>
+        </w:rPr>
         <w:t xml:space="preserve"> is not diagnosed?</w:t>
       </w:r>
     </w:p>
@@ -4171,60 +4363,142 @@
       <w:pPr>
         <w:rPr>
           <w:color w:val="FF0000"/>
+          <w:sz w:val="32"/>
+          <w:szCs w:val="32"/>
         </w:rPr>
       </w:pPr>
       <w:r>
         <w:rPr>
           <w:color w:val="FF0000"/>
-        </w:rPr>
-        <w:t xml:space="preserve">Wrong map/masks sequence for powders. </w:t>
-      </w:r>
-    </w:p>
-    <w:p>
-      <w:r>
+          <w:sz w:val="32"/>
+          <w:szCs w:val="32"/>
+        </w:rPr>
+        <w:t>Wrong</w:t>
+      </w:r>
+      <w:r>
+        <w:rPr>
+          <w:color w:val="FF0000"/>
+          <w:sz w:val="32"/>
+          <w:szCs w:val="32"/>
+        </w:rPr>
+        <w:t xml:space="preserve"> map/masks sequence for powders?</w:t>
+      </w:r>
+      <w:r>
+        <w:rPr>
+          <w:color w:val="FF0000"/>
+          <w:sz w:val="32"/>
+          <w:szCs w:val="32"/>
+        </w:rPr>
+        <w:t xml:space="preserve"> </w:t>
+      </w:r>
+    </w:p>
+    <w:p>
+      <w:pPr>
+        <w:rPr>
+          <w:sz w:val="32"/>
+          <w:szCs w:val="32"/>
+        </w:rPr>
+      </w:pPr>
+      <w:r>
+        <w:rPr>
+          <w:sz w:val="32"/>
+          <w:szCs w:val="32"/>
+        </w:rPr>
         <w:t>What about default parameters. Where they came from</w:t>
       </w:r>
       <w:r>
+        <w:rPr>
+          <w:sz w:val="32"/>
+          <w:szCs w:val="32"/>
+        </w:rPr>
         <w:t xml:space="preserve"> (not sure, may be correctly – </w:t>
       </w:r>
       <w:r>
         <w:rPr>
           <w:color w:val="FF0000"/>
+          <w:sz w:val="32"/>
+          <w:szCs w:val="32"/>
         </w:rPr>
         <w:t>to clarify</w:t>
       </w:r>
       <w:proofErr w:type="gramStart"/>
       <w:r>
+        <w:rPr>
+          <w:sz w:val="32"/>
+          <w:szCs w:val="32"/>
+        </w:rPr>
         <w:t xml:space="preserve">) </w:t>
       </w:r>
       <w:r>
+        <w:rPr>
+          <w:sz w:val="32"/>
+          <w:szCs w:val="32"/>
+        </w:rPr>
         <w:t>?</w:t>
       </w:r>
       <w:proofErr w:type="gramEnd"/>
     </w:p>
     <w:p>
+      <w:pPr>
+        <w:rPr>
+          <w:sz w:val="32"/>
+          <w:szCs w:val="32"/>
+        </w:rPr>
+      </w:pPr>
       <w:proofErr w:type="gramStart"/>
       <w:r>
+        <w:rPr>
+          <w:sz w:val="32"/>
+          <w:szCs w:val="32"/>
+        </w:rPr>
         <w:t>Energy independent cross-section?</w:t>
       </w:r>
       <w:proofErr w:type="gramEnd"/>
     </w:p>
     <w:p>
-      <w:r>
+      <w:pPr>
+        <w:rPr>
+          <w:sz w:val="32"/>
+          <w:szCs w:val="32"/>
+        </w:rPr>
+      </w:pPr>
+      <w:r>
+        <w:rPr>
+          <w:sz w:val="32"/>
+          <w:szCs w:val="32"/>
+        </w:rPr>
         <w:t xml:space="preserve">Where is </w:t>
       </w:r>
       <w:proofErr w:type="spellStart"/>
       <w:r>
+        <w:rPr>
+          <w:sz w:val="32"/>
+          <w:szCs w:val="32"/>
+        </w:rPr>
         <w:t>multirep</w:t>
       </w:r>
       <w:proofErr w:type="spellEnd"/>
       <w:r>
+        <w:rPr>
+          <w:sz w:val="32"/>
+          <w:szCs w:val="32"/>
+        </w:rPr>
         <w:t xml:space="preserve"> mode?</w:t>
       </w:r>
     </w:p>
     <w:p>
+      <w:pPr>
+        <w:rPr>
+          <w:sz w:val="32"/>
+          <w:szCs w:val="32"/>
+        </w:rPr>
+      </w:pPr>
       <w:proofErr w:type="gramStart"/>
       <w:r>
+        <w:rPr>
+          <w:sz w:val="32"/>
+          <w:szCs w:val="32"/>
+        </w:rPr>
         <w:t>General testing and verification.</w:t>
       </w:r>
       <w:proofErr w:type="gramEnd"/>
@@ -4250,36 +4524,98 @@
       </w:r>
     </w:p>
     <w:p>
-      <w:r>
+      <w:pPr>
+        <w:rPr>
+          <w:sz w:val="32"/>
+          <w:szCs w:val="32"/>
+        </w:rPr>
+      </w:pPr>
+      <w:r>
+        <w:rPr>
+          <w:sz w:val="32"/>
+          <w:szCs w:val="32"/>
+        </w:rPr>
         <w:t>Move detectors at loading – (almost done)</w:t>
       </w:r>
     </w:p>
     <w:p>
-      <w:r>
+      <w:pPr>
+        <w:rPr>
+          <w:sz w:val="32"/>
+          <w:szCs w:val="32"/>
+        </w:rPr>
+      </w:pPr>
+      <w:r>
+        <w:rPr>
+          <w:sz w:val="32"/>
+          <w:szCs w:val="32"/>
+        </w:rPr>
         <w:t>Separate monitor and run workspaces (must for event mode</w:t>
       </w:r>
       <w:r>
+        <w:rPr>
+          <w:sz w:val="32"/>
+          <w:szCs w:val="32"/>
+        </w:rPr>
         <w:t xml:space="preserve"> -- done</w:t>
       </w:r>
       <w:r>
+        <w:rPr>
+          <w:sz w:val="32"/>
+          <w:szCs w:val="32"/>
+        </w:rPr>
         <w:t>)</w:t>
       </w:r>
     </w:p>
     <w:p>
-      <w:r>
+      <w:pPr>
+        <w:rPr>
+          <w:sz w:val="32"/>
+          <w:szCs w:val="32"/>
+        </w:rPr>
+      </w:pPr>
+      <w:r>
+        <w:rPr>
+          <w:sz w:val="32"/>
+          <w:szCs w:val="32"/>
+        </w:rPr>
         <w:t>Background removal in Event mode</w:t>
       </w:r>
     </w:p>
     <w:p>
-      <w:r>
+      <w:pPr>
+        <w:rPr>
+          <w:sz w:val="32"/>
+          <w:szCs w:val="32"/>
+        </w:rPr>
+      </w:pPr>
+      <w:r>
+        <w:rPr>
+          <w:sz w:val="32"/>
+          <w:szCs w:val="32"/>
+        </w:rPr>
         <w:t>Better data &amp; parameters separation</w:t>
       </w:r>
       <w:r>
+        <w:rPr>
+          <w:sz w:val="32"/>
+          <w:szCs w:val="32"/>
+        </w:rPr>
         <w:t>?</w:t>
       </w:r>
     </w:p>
     <w:p>
-      <w:r>
+      <w:pPr>
+        <w:rPr>
+          <w:sz w:val="32"/>
+          <w:szCs w:val="32"/>
+        </w:rPr>
+      </w:pPr>
+      <w:r>
+        <w:rPr>
+          <w:sz w:val="32"/>
+          <w:szCs w:val="32"/>
+        </w:rPr>
         <w:t>Improvements for GUI (if use it)</w:t>
       </w:r>
     </w:p>
@@ -4292,44 +4628,122 @@
       </w:r>
     </w:p>
     <w:p>
-      <w:r>
+      <w:pPr>
+        <w:rPr>
+          <w:sz w:val="32"/>
+          <w:szCs w:val="32"/>
+        </w:rPr>
+      </w:pPr>
+      <w:r>
+        <w:rPr>
+          <w:sz w:val="32"/>
+          <w:szCs w:val="32"/>
+        </w:rPr>
         <w:t xml:space="preserve">Separate </w:t>
       </w:r>
       <w:proofErr w:type="spellStart"/>
       <w:r>
+        <w:rPr>
+          <w:sz w:val="32"/>
+          <w:szCs w:val="32"/>
+        </w:rPr>
         <w:t>Diag</w:t>
       </w:r>
       <w:proofErr w:type="spellEnd"/>
       <w:r>
+        <w:rPr>
+          <w:sz w:val="32"/>
+          <w:szCs w:val="32"/>
+        </w:rPr>
         <w:t xml:space="preserve"> parameters for Sample and </w:t>
       </w:r>
       <w:proofErr w:type="spellStart"/>
       <w:r>
+        <w:rPr>
+          <w:sz w:val="32"/>
+          <w:szCs w:val="32"/>
+        </w:rPr>
         <w:t>monovan</w:t>
       </w:r>
       <w:proofErr w:type="spellEnd"/>
       <w:r>
-        <w:t xml:space="preserve"> (0-counts)</w:t>
-      </w:r>
-    </w:p>
-    <w:p>
+        <w:rPr>
+          <w:sz w:val="32"/>
+          <w:szCs w:val="32"/>
+        </w:rPr>
+        <w:t xml:space="preserve"> (0-counts</w:t>
+      </w:r>
+      <w:r>
+        <w:rPr>
+          <w:sz w:val="32"/>
+          <w:szCs w:val="32"/>
+        </w:rPr>
+        <w:t xml:space="preserve"> are fine for </w:t>
+      </w:r>
       <w:proofErr w:type="spellStart"/>
       <w:r>
+        <w:rPr>
+          <w:sz w:val="32"/>
+          <w:szCs w:val="32"/>
+        </w:rPr>
+        <w:t>monovan</w:t>
+      </w:r>
+      <w:proofErr w:type="spellEnd"/>
+      <w:r>
+        <w:rPr>
+          <w:sz w:val="32"/>
+          <w:szCs w:val="32"/>
+        </w:rPr>
+        <w:t>?</w:t>
+      </w:r>
+      <w:r>
+        <w:rPr>
+          <w:sz w:val="32"/>
+          <w:szCs w:val="32"/>
+        </w:rPr>
+        <w:t>)</w:t>
+      </w:r>
+    </w:p>
+    <w:p>
+      <w:pPr>
+        <w:rPr>
+          <w:sz w:val="32"/>
+          <w:szCs w:val="32"/>
+        </w:rPr>
+      </w:pPr>
+      <w:proofErr w:type="spellStart"/>
+      <w:r>
+        <w:rPr>
+          <w:sz w:val="32"/>
+          <w:szCs w:val="32"/>
+        </w:rPr>
         <w:t>Monovan</w:t>
       </w:r>
       <w:proofErr w:type="spellEnd"/>
       <w:r>
+        <w:rPr>
+          <w:sz w:val="32"/>
+          <w:szCs w:val="32"/>
+        </w:rPr>
         <w:t xml:space="preserve"> integral scaled according to WB-van.</w:t>
       </w:r>
     </w:p>
     <w:p>
-      <w:r>
+      <w:pPr>
+        <w:rPr>
+          <w:sz w:val="32"/>
+          <w:szCs w:val="32"/>
+        </w:rPr>
+      </w:pPr>
+      <w:r>
+        <w:rPr>
+          <w:sz w:val="32"/>
+          <w:szCs w:val="32"/>
+        </w:rPr>
         <w:t>Performance (caching intermediate results)</w:t>
       </w:r>
     </w:p>
     <w:p>
-      <w:bookmarkStart w:id="0" w:name="_GoBack"/>
-      <w:bookmarkEnd w:id="0"/>
       <w:r>
         <w:br w:type="page"/>
       </w:r>
@@ -4976,6 +5390,7 @@
     </w:p>
     <w:p>
       <w:pPr>
+        <w:spacing w:after="0"/>
         <w:rPr>
           <w:color w:val="FF0000"/>
           <w:sz w:val="28"/>
@@ -5083,6 +5498,7 @@
     </w:p>
     <w:p>
       <w:pPr>
+        <w:spacing w:after="0"/>
         <w:rPr>
           <w:color w:val="000000" w:themeColor="text1"/>
           <w:sz w:val="28"/>
@@ -5118,6 +5534,7 @@
     </w:p>
     <w:p>
       <w:pPr>
+        <w:spacing w:after="0"/>
         <w:rPr>
           <w:color w:val="000000" w:themeColor="text1"/>
           <w:sz w:val="28"/>
@@ -5276,6 +5693,131 @@
     </w:sectPr>
   </w:body>
 </w:document>
+</file>
+
+<file path=word/endnotes.xml><?xml version="1.0" encoding="utf-8"?>
+<w:endnotes xmlns:wpc="http://schemas.microsoft.com/office/word/2010/wordprocessingCanvas" xmlns:mc="http://schemas.openxmlformats.org/markup-compatibility/2006" xmlns:o="urn:schemas-microsoft-com:office:office" xmlns:r="http://schemas.openxmlformats.org/officeDocument/2006/relationships" xmlns:m="http://schemas.openxmlformats.org/officeDocument/2006/math" xmlns:v="urn:schemas-microsoft-com:vml" xmlns:wp14="http://schemas.microsoft.com/office/word/2010/wordprocessingDrawing" xmlns:wp="http://schemas.openxmlformats.org/drawingml/2006/wordprocessingDrawing" xmlns:w10="urn:schemas-microsoft-com:office:word" xmlns:w="http://schemas.openxmlformats.org/wordprocessingml/2006/main" xmlns:w14="http://schemas.microsoft.com/office/word/2010/wordml" xmlns:wpg="http://schemas.microsoft.com/office/word/2010/wordprocessingGroup" xmlns:wpi="http://schemas.microsoft.com/office/word/2010/wordprocessingInk" xmlns:wne="http://schemas.microsoft.com/office/word/2006/wordml" xmlns:wps="http://schemas.microsoft.com/office/word/2010/wordprocessingShape" mc:Ignorable="w14 wp14">
+  <w:endnote w:type="separator" w:id="-1">
+    <w:p>
+      <w:pPr>
+        <w:spacing w:after="0" w:line="240" w:lineRule="auto"/>
+      </w:pPr>
+      <w:r>
+        <w:separator/>
+      </w:r>
+    </w:p>
+  </w:endnote>
+  <w:endnote w:type="continuationSeparator" w:id="0">
+    <w:p>
+      <w:pPr>
+        <w:spacing w:after="0" w:line="240" w:lineRule="auto"/>
+      </w:pPr>
+      <w:r>
+        <w:continuationSeparator/>
+      </w:r>
+    </w:p>
+  </w:endnote>
+</w:endnotes>
+</file>
+
+<file path=word/footer1.xml><?xml version="1.0" encoding="utf-8"?>
+<w:ftr xmlns:wpc="http://schemas.microsoft.com/office/word/2010/wordprocessingCanvas" xmlns:mc="http://schemas.openxmlformats.org/markup-compatibility/2006" xmlns:o="urn:schemas-microsoft-com:office:office" xmlns:r="http://schemas.openxmlformats.org/officeDocument/2006/relationships" xmlns:m="http://schemas.openxmlformats.org/officeDocument/2006/math" xmlns:v="urn:schemas-microsoft-com:vml" xmlns:wp14="http://schemas.microsoft.com/office/word/2010/wordprocessingDrawing" xmlns:wp="http://schemas.openxmlformats.org/drawingml/2006/wordprocessingDrawing" xmlns:w10="urn:schemas-microsoft-com:office:word" xmlns:w="http://schemas.openxmlformats.org/wordprocessingml/2006/main" xmlns:w14="http://schemas.microsoft.com/office/word/2010/wordml" xmlns:wpg="http://schemas.microsoft.com/office/word/2010/wordprocessingGroup" xmlns:wpi="http://schemas.microsoft.com/office/word/2010/wordprocessingInk" xmlns:wne="http://schemas.microsoft.com/office/word/2006/wordml" xmlns:wps="http://schemas.microsoft.com/office/word/2010/wordprocessingShape" mc:Ignorable="w14 wp14">
+  <w:sdt>
+    <w:sdtPr>
+      <w:id w:val="-509225043"/>
+      <w:docPartObj>
+        <w:docPartGallery w:val="Page Numbers (Bottom of Page)"/>
+        <w:docPartUnique/>
+      </w:docPartObj>
+    </w:sdtPr>
+    <w:sdtEndPr>
+      <w:rPr>
+        <w:noProof/>
+        <w:sz w:val="16"/>
+        <w:szCs w:val="16"/>
+      </w:rPr>
+    </w:sdtEndPr>
+    <w:sdtContent>
+      <w:p>
+        <w:pPr>
+          <w:pStyle w:val="Footer"/>
+          <w:jc w:val="right"/>
+          <w:rPr>
+            <w:sz w:val="16"/>
+            <w:szCs w:val="16"/>
+          </w:rPr>
+        </w:pPr>
+        <w:r>
+          <w:rPr>
+            <w:sz w:val="16"/>
+            <w:szCs w:val="16"/>
+          </w:rPr>
+          <w:fldChar w:fldCharType="begin"/>
+        </w:r>
+        <w:r>
+          <w:rPr>
+            <w:sz w:val="16"/>
+            <w:szCs w:val="16"/>
+          </w:rPr>
+          <w:instrText xml:space="preserve"> PAGE   \* MERGEFORMAT </w:instrText>
+        </w:r>
+        <w:r>
+          <w:rPr>
+            <w:sz w:val="16"/>
+            <w:szCs w:val="16"/>
+          </w:rPr>
+          <w:fldChar w:fldCharType="separate"/>
+        </w:r>
+        <w:r>
+          <w:rPr>
+            <w:noProof/>
+            <w:sz w:val="16"/>
+            <w:szCs w:val="16"/>
+          </w:rPr>
+          <w:t>3</w:t>
+        </w:r>
+        <w:r>
+          <w:rPr>
+            <w:noProof/>
+            <w:sz w:val="16"/>
+            <w:szCs w:val="16"/>
+          </w:rPr>
+          <w:fldChar w:fldCharType="end"/>
+        </w:r>
+      </w:p>
+    </w:sdtContent>
+  </w:sdt>
+  <w:p>
+    <w:pPr>
+      <w:pStyle w:val="Footer"/>
+    </w:pPr>
+  </w:p>
+</w:ftr>
+</file>
+
+<file path=word/footnotes.xml><?xml version="1.0" encoding="utf-8"?>
+<w:footnotes xmlns:wpc="http://schemas.microsoft.com/office/word/2010/wordprocessingCanvas" xmlns:mc="http://schemas.openxmlformats.org/markup-compatibility/2006" xmlns:o="urn:schemas-microsoft-com:office:office" xmlns:r="http://schemas.openxmlformats.org/officeDocument/2006/relationships" xmlns:m="http://schemas.openxmlformats.org/officeDocument/2006/math" xmlns:v="urn:schemas-microsoft-com:vml" xmlns:wp14="http://schemas.microsoft.com/office/word/2010/wordprocessingDrawing" xmlns:wp="http://schemas.openxmlformats.org/drawingml/2006/wordprocessingDrawing" xmlns:w10="urn:schemas-microsoft-com:office:word" xmlns:w="http://schemas.openxmlformats.org/wordprocessingml/2006/main" xmlns:w14="http://schemas.microsoft.com/office/word/2010/wordml" xmlns:wpg="http://schemas.microsoft.com/office/word/2010/wordprocessingGroup" xmlns:wpi="http://schemas.microsoft.com/office/word/2010/wordprocessingInk" xmlns:wne="http://schemas.microsoft.com/office/word/2006/wordml" xmlns:wps="http://schemas.microsoft.com/office/word/2010/wordprocessingShape" mc:Ignorable="w14 wp14">
+  <w:footnote w:type="separator" w:id="-1">
+    <w:p>
+      <w:pPr>
+        <w:spacing w:after="0" w:line="240" w:lineRule="auto"/>
+      </w:pPr>
+      <w:r>
+        <w:separator/>
+      </w:r>
+    </w:p>
+  </w:footnote>
+  <w:footnote w:type="continuationSeparator" w:id="0">
+    <w:p>
+      <w:pPr>
+        <w:spacing w:after="0" w:line="240" w:lineRule="auto"/>
+      </w:pPr>
+      <w:r>
+        <w:continuationSeparator/>
+      </w:r>
+    </w:p>
+  </w:footnote>
+</w:footnotes>
 </file>
 
 <file path=word/numbering.xml><?xml version="1.0" encoding="utf-8"?>
@@ -5801,6 +6343,56 @@
       <w:szCs w:val="26"/>
     </w:rPr>
   </w:style>
+  <w:style w:type="paragraph" w:styleId="Header">
+    <w:name w:val="header"/>
+    <w:basedOn w:val="Normal"/>
+    <w:link w:val="HeaderChar"/>
+    <w:uiPriority w:val="99"/>
+    <w:unhideWhenUsed/>
+    <w:rsid w:val="00CF21AB"/>
+    <w:pPr>
+      <w:tabs>
+        <w:tab w:val="center" w:pos="4677"/>
+        <w:tab w:val="right" w:pos="9355"/>
+      </w:tabs>
+      <w:spacing w:after="0" w:line="240" w:lineRule="auto"/>
+    </w:pPr>
+  </w:style>
+  <w:style w:type="character" w:customStyle="1" w:styleId="HeaderChar">
+    <w:name w:val="Header Char"/>
+    <w:basedOn w:val="DefaultParagraphFont"/>
+    <w:link w:val="Header"/>
+    <w:uiPriority w:val="99"/>
+    <w:rsid w:val="00CF21AB"/>
+    <w:rPr>
+      <w:sz w:val="36"/>
+    </w:rPr>
+  </w:style>
+  <w:style w:type="paragraph" w:styleId="Footer">
+    <w:name w:val="footer"/>
+    <w:basedOn w:val="Normal"/>
+    <w:link w:val="FooterChar"/>
+    <w:uiPriority w:val="99"/>
+    <w:unhideWhenUsed/>
+    <w:rsid w:val="00CF21AB"/>
+    <w:pPr>
+      <w:tabs>
+        <w:tab w:val="center" w:pos="4677"/>
+        <w:tab w:val="right" w:pos="9355"/>
+      </w:tabs>
+      <w:spacing w:after="0" w:line="240" w:lineRule="auto"/>
+    </w:pPr>
+  </w:style>
+  <w:style w:type="character" w:customStyle="1" w:styleId="FooterChar">
+    <w:name w:val="Footer Char"/>
+    <w:basedOn w:val="DefaultParagraphFont"/>
+    <w:link w:val="Footer"/>
+    <w:uiPriority w:val="99"/>
+    <w:rsid w:val="00CF21AB"/>
+    <w:rPr>
+      <w:sz w:val="36"/>
+    </w:rPr>
+  </w:style>
 </w:styles>
 </file>
 
@@ -6138,6 +6730,56 @@
       <w:szCs w:val="26"/>
     </w:rPr>
   </w:style>
+  <w:style w:type="paragraph" w:styleId="Header">
+    <w:name w:val="header"/>
+    <w:basedOn w:val="Normal"/>
+    <w:link w:val="HeaderChar"/>
+    <w:uiPriority w:val="99"/>
+    <w:unhideWhenUsed/>
+    <w:rsid w:val="00CF21AB"/>
+    <w:pPr>
+      <w:tabs>
+        <w:tab w:val="center" w:pos="4677"/>
+        <w:tab w:val="right" w:pos="9355"/>
+      </w:tabs>
+      <w:spacing w:after="0" w:line="240" w:lineRule="auto"/>
+    </w:pPr>
+  </w:style>
+  <w:style w:type="character" w:customStyle="1" w:styleId="HeaderChar">
+    <w:name w:val="Header Char"/>
+    <w:basedOn w:val="DefaultParagraphFont"/>
+    <w:link w:val="Header"/>
+    <w:uiPriority w:val="99"/>
+    <w:rsid w:val="00CF21AB"/>
+    <w:rPr>
+      <w:sz w:val="36"/>
+    </w:rPr>
+  </w:style>
+  <w:style w:type="paragraph" w:styleId="Footer">
+    <w:name w:val="footer"/>
+    <w:basedOn w:val="Normal"/>
+    <w:link w:val="FooterChar"/>
+    <w:uiPriority w:val="99"/>
+    <w:unhideWhenUsed/>
+    <w:rsid w:val="00CF21AB"/>
+    <w:pPr>
+      <w:tabs>
+        <w:tab w:val="center" w:pos="4677"/>
+        <w:tab w:val="right" w:pos="9355"/>
+      </w:tabs>
+      <w:spacing w:after="0" w:line="240" w:lineRule="auto"/>
+    </w:pPr>
+  </w:style>
+  <w:style w:type="character" w:customStyle="1" w:styleId="FooterChar">
+    <w:name w:val="Footer Char"/>
+    <w:basedOn w:val="DefaultParagraphFont"/>
+    <w:link w:val="Footer"/>
+    <w:uiPriority w:val="99"/>
+    <w:rsid w:val="00CF21AB"/>
+    <w:rPr>
+      <w:sz w:val="36"/>
+    </w:rPr>
+  </w:style>
 </w:styles>
 </file>
 
@@ -6431,7 +7073,7 @@
 </file>
 
 <file path=customXml/itemProps1.xml><?xml version="1.0" encoding="utf-8"?>
-<ds:datastoreItem xmlns:ds="http://schemas.openxmlformats.org/officeDocument/2006/customXml" ds:itemID="{D4036686-366D-4B54-A071-B25DBAAC73AF}">
+<ds:datastoreItem xmlns:ds="http://schemas.openxmlformats.org/officeDocument/2006/customXml" ds:itemID="{E75AFC66-744C-4055-B44A-89309DC5370E}">
   <ds:schemaRefs>
     <ds:schemaRef ds:uri="http://schemas.openxmlformats.org/officeDocument/2006/bibliography"/>
   </ds:schemaRefs>

</xml_diff>